<commit_message>
Cập nhật báo cáo kiểm thử
- Cập nhật các bugs, test case đã fix
</commit_message>
<xml_diff>
--- a/VietFood Documents/Báo cáo kiểm thử/Báo cáo kiểm thử.docx
+++ b/VietFood Documents/Báo cáo kiểm thử/Báo cáo kiểm thử.docx
@@ -185,7 +185,21 @@
           <w:rFonts w:ascii="Times New Roman" w:hAnsi="Times New Roman"/>
           <w:sz w:val="28"/>
         </w:rPr>
-        <w:t>.0&gt;</w:t>
+        <w:t>.</w:t>
+      </w:r>
+      <w:r>
+        <w:rPr>
+          <w:rFonts w:ascii="Times New Roman" w:hAnsi="Times New Roman"/>
+          <w:sz w:val="28"/>
+        </w:rPr>
+        <w:t>1</w:t>
+      </w:r>
+      <w:r>
+        <w:rPr>
+          <w:rFonts w:ascii="Times New Roman" w:hAnsi="Times New Roman"/>
+          <w:sz w:val="28"/>
+        </w:rPr>
+        <w:t>&gt;</w:t>
       </w:r>
     </w:p>
     <w:p>
@@ -452,6 +466,73 @@
             <w:pPr>
               <w:pStyle w:val="Tabletext"/>
             </w:pPr>
+            <w:r>
+              <w:t>Báo cáo kiểm thử lần 2</w:t>
+            </w:r>
+          </w:p>
+        </w:tc>
+        <w:tc>
+          <w:tcPr>
+            <w:tcW w:w="2304" w:type="dxa"/>
+            <w:vAlign w:val="center"/>
+          </w:tcPr>
+          <w:p>
+            <w:pPr>
+              <w:pStyle w:val="Tabletext"/>
+              <w:jc w:val="center"/>
+            </w:pPr>
+            <w:r>
+              <w:t>Võ Ngọc Bảo</w:t>
+            </w:r>
+          </w:p>
+        </w:tc>
+      </w:tr>
+      <w:tr>
+        <w:trPr>
+          <w:jc w:val="center"/>
+        </w:trPr>
+        <w:tc>
+          <w:tcPr>
+            <w:tcW w:w="2304" w:type="dxa"/>
+            <w:vAlign w:val="center"/>
+          </w:tcPr>
+          <w:p>
+            <w:pPr>
+              <w:pStyle w:val="Tabletext"/>
+              <w:jc w:val="center"/>
+            </w:pPr>
+            <w:r>
+              <w:t>01/12/2016</w:t>
+            </w:r>
+          </w:p>
+        </w:tc>
+        <w:tc>
+          <w:tcPr>
+            <w:tcW w:w="1152" w:type="dxa"/>
+            <w:vAlign w:val="center"/>
+          </w:tcPr>
+          <w:p>
+            <w:pPr>
+              <w:pStyle w:val="Tabletext"/>
+              <w:jc w:val="center"/>
+            </w:pPr>
+            <w:r>
+              <w:t>2.1</w:t>
+            </w:r>
+          </w:p>
+        </w:tc>
+        <w:tc>
+          <w:tcPr>
+            <w:tcW w:w="3744" w:type="dxa"/>
+            <w:vAlign w:val="center"/>
+          </w:tcPr>
+          <w:p>
+            <w:pPr>
+              <w:pStyle w:val="Tabletext"/>
+            </w:pPr>
+            <w:r>
+              <w:t xml:space="preserve">Chỉnh sửa </w:t>
+            </w:r>
             <w:r>
               <w:t>Báo cáo kiểm thử lần 2</w:t>
             </w:r>
@@ -584,7 +665,7 @@
           <w:r>
             <w:fldChar w:fldCharType="separate"/>
           </w:r>
-          <w:hyperlink w:anchor="_Toc468341988" w:history="1">
+          <w:hyperlink w:anchor="_Toc468370798" w:history="1">
             <w:r>
               <w:rPr>
                 <w:rStyle w:val="Hyperlink"/>
@@ -628,7 +709,7 @@
                 <w:noProof/>
                 <w:webHidden/>
               </w:rPr>
-              <w:instrText xml:space="preserve"> PAGEREF _Toc468341988 \h </w:instrText>
+              <w:instrText xml:space="preserve"> PAGEREF _Toc468370798 \h </w:instrText>
             </w:r>
             <w:r>
               <w:rPr>
@@ -673,7 +754,7 @@
               <w:lang w:val="vi-VN" w:eastAsia="vi-VN"/>
             </w:rPr>
           </w:pPr>
-          <w:hyperlink w:anchor="_Toc468341989" w:history="1">
+          <w:hyperlink w:anchor="_Toc468370799" w:history="1">
             <w:r>
               <w:rPr>
                 <w:rStyle w:val="Hyperlink"/>
@@ -717,7 +798,7 @@
                 <w:noProof/>
                 <w:webHidden/>
               </w:rPr>
-              <w:instrText xml:space="preserve"> PAGEREF _Toc468341989 \h </w:instrText>
+              <w:instrText xml:space="preserve"> PAGEREF _Toc468370799 \h </w:instrText>
             </w:r>
             <w:r>
               <w:rPr>
@@ -762,7 +843,7 @@
               <w:lang w:val="vi-VN" w:eastAsia="vi-VN"/>
             </w:rPr>
           </w:pPr>
-          <w:hyperlink w:anchor="_Toc468341990" w:history="1">
+          <w:hyperlink w:anchor="_Toc468370800" w:history="1">
             <w:r>
               <w:rPr>
                 <w:rStyle w:val="Hyperlink"/>
@@ -806,7 +887,7 @@
                 <w:noProof/>
                 <w:webHidden/>
               </w:rPr>
-              <w:instrText xml:space="preserve"> PAGEREF _Toc468341990 \h </w:instrText>
+              <w:instrText xml:space="preserve"> PAGEREF _Toc468370800 \h </w:instrText>
             </w:r>
             <w:r>
               <w:rPr>
@@ -851,7 +932,7 @@
               <w:lang w:val="vi-VN" w:eastAsia="vi-VN"/>
             </w:rPr>
           </w:pPr>
-          <w:hyperlink w:anchor="_Toc468341991" w:history="1">
+          <w:hyperlink w:anchor="_Toc468370801" w:history="1">
             <w:r>
               <w:rPr>
                 <w:rStyle w:val="Hyperlink"/>
@@ -895,7 +976,7 @@
                 <w:noProof/>
                 <w:webHidden/>
               </w:rPr>
-              <w:instrText xml:space="preserve"> PAGEREF _Toc468341991 \h </w:instrText>
+              <w:instrText xml:space="preserve"> PAGEREF _Toc468370801 \h </w:instrText>
             </w:r>
             <w:r>
               <w:rPr>
@@ -940,7 +1021,7 @@
               <w:lang w:val="vi-VN" w:eastAsia="vi-VN"/>
             </w:rPr>
           </w:pPr>
-          <w:hyperlink w:anchor="_Toc468341992" w:history="1">
+          <w:hyperlink w:anchor="_Toc468370802" w:history="1">
             <w:r>
               <w:rPr>
                 <w:rStyle w:val="Hyperlink"/>
@@ -984,7 +1065,7 @@
                 <w:noProof/>
                 <w:webHidden/>
               </w:rPr>
-              <w:instrText xml:space="preserve"> PAGEREF _Toc468341992 \h </w:instrText>
+              <w:instrText xml:space="preserve"> PAGEREF _Toc468370802 \h </w:instrText>
             </w:r>
             <w:r>
               <w:rPr>
@@ -1029,7 +1110,7 @@
               <w:lang w:val="vi-VN" w:eastAsia="vi-VN"/>
             </w:rPr>
           </w:pPr>
-          <w:hyperlink w:anchor="_Toc468341993" w:history="1">
+          <w:hyperlink w:anchor="_Toc468370803" w:history="1">
             <w:r>
               <w:rPr>
                 <w:rStyle w:val="Hyperlink"/>
@@ -1073,7 +1154,7 @@
                 <w:noProof/>
                 <w:webHidden/>
               </w:rPr>
-              <w:instrText xml:space="preserve"> PAGEREF _Toc468341993 \h </w:instrText>
+              <w:instrText xml:space="preserve"> PAGEREF _Toc468370803 \h </w:instrText>
             </w:r>
             <w:r>
               <w:rPr>
@@ -1118,7 +1199,7 @@
               <w:lang w:val="vi-VN" w:eastAsia="vi-VN"/>
             </w:rPr>
           </w:pPr>
-          <w:hyperlink w:anchor="_Toc468341994" w:history="1">
+          <w:hyperlink w:anchor="_Toc468370804" w:history="1">
             <w:r>
               <w:rPr>
                 <w:rStyle w:val="Hyperlink"/>
@@ -1162,7 +1243,7 @@
                 <w:noProof/>
                 <w:webHidden/>
               </w:rPr>
-              <w:instrText xml:space="preserve"> PAGEREF _Toc468341994 \h </w:instrText>
+              <w:instrText xml:space="preserve"> PAGEREF _Toc468370804 \h </w:instrText>
             </w:r>
             <w:r>
               <w:rPr>
@@ -1207,7 +1288,7 @@
               <w:lang w:val="vi-VN" w:eastAsia="vi-VN"/>
             </w:rPr>
           </w:pPr>
-          <w:hyperlink w:anchor="_Toc468341995" w:history="1">
+          <w:hyperlink w:anchor="_Toc468370805" w:history="1">
             <w:r>
               <w:rPr>
                 <w:rStyle w:val="Hyperlink"/>
@@ -1251,7 +1332,7 @@
                 <w:noProof/>
                 <w:webHidden/>
               </w:rPr>
-              <w:instrText xml:space="preserve"> PAGEREF _Toc468341995 \h </w:instrText>
+              <w:instrText xml:space="preserve"> PAGEREF _Toc468370805 \h </w:instrText>
             </w:r>
             <w:r>
               <w:rPr>
@@ -1296,7 +1377,7 @@
               <w:lang w:val="vi-VN" w:eastAsia="vi-VN"/>
             </w:rPr>
           </w:pPr>
-          <w:hyperlink w:anchor="_Toc468341996" w:history="1">
+          <w:hyperlink w:anchor="_Toc468370806" w:history="1">
             <w:r>
               <w:rPr>
                 <w:rStyle w:val="Hyperlink"/>
@@ -1320,23 +1401,7 @@
                 <w:noProof/>
                 <w:shd w:val="clear" w:color="auto" w:fill="F9F9F9"/>
               </w:rPr>
-              <w:t>Test Cases Kiểm tra chứ</w:t>
-            </w:r>
-            <w:r>
-              <w:rPr>
-                <w:rStyle w:val="Hyperlink"/>
-                <w:noProof/>
-                <w:shd w:val="clear" w:color="auto" w:fill="F9F9F9"/>
-              </w:rPr>
-              <w:t>c</w:t>
-            </w:r>
-            <w:r>
-              <w:rPr>
-                <w:rStyle w:val="Hyperlink"/>
-                <w:noProof/>
-                <w:shd w:val="clear" w:color="auto" w:fill="F9F9F9"/>
-              </w:rPr>
-              <w:t xml:space="preserve"> năng</w:t>
+              <w:t>Test Cases Kiểm tra chức năng</w:t>
             </w:r>
             <w:r>
               <w:rPr>
@@ -1357,7 +1422,7 @@
                 <w:noProof/>
                 <w:webHidden/>
               </w:rPr>
-              <w:instrText xml:space="preserve"> PAGEREF _Toc468341996 \h </w:instrText>
+              <w:instrText xml:space="preserve"> PAGEREF _Toc468370806 \h </w:instrText>
             </w:r>
             <w:r>
               <w:rPr>
@@ -1402,7 +1467,7 @@
               <w:lang w:val="vi-VN" w:eastAsia="vi-VN"/>
             </w:rPr>
           </w:pPr>
-          <w:hyperlink w:anchor="_Toc468341997" w:history="1">
+          <w:hyperlink w:anchor="_Toc468370807" w:history="1">
             <w:r>
               <w:rPr>
                 <w:rStyle w:val="Hyperlink"/>
@@ -1447,7 +1512,7 @@
                 <w:noProof/>
                 <w:webHidden/>
               </w:rPr>
-              <w:instrText xml:space="preserve"> PAGEREF _Toc468341997 \h </w:instrText>
+              <w:instrText xml:space="preserve"> PAGEREF _Toc468370807 \h </w:instrText>
             </w:r>
             <w:r>
               <w:rPr>
@@ -1492,7 +1557,7 @@
               <w:lang w:val="vi-VN" w:eastAsia="vi-VN"/>
             </w:rPr>
           </w:pPr>
-          <w:hyperlink w:anchor="_Toc468341998" w:history="1">
+          <w:hyperlink w:anchor="_Toc468370808" w:history="1">
             <w:r>
               <w:rPr>
                 <w:rStyle w:val="Hyperlink"/>
@@ -1515,35 +1580,7 @@
                 <w:rStyle w:val="Hyperlink"/>
                 <w:noProof/>
               </w:rPr>
-              <w:t>Test Cases K</w:t>
-            </w:r>
-            <w:r>
-              <w:rPr>
-                <w:rStyle w:val="Hyperlink"/>
-                <w:noProof/>
-              </w:rPr>
-              <w:t>i</w:t>
-            </w:r>
-            <w:r>
-              <w:rPr>
-                <w:rStyle w:val="Hyperlink"/>
-                <w:noProof/>
-              </w:rPr>
-              <w:t>ểm t</w:t>
-            </w:r>
-            <w:r>
-              <w:rPr>
-                <w:rStyle w:val="Hyperlink"/>
-                <w:noProof/>
-              </w:rPr>
-              <w:t>r</w:t>
-            </w:r>
-            <w:r>
-              <w:rPr>
-                <w:rStyle w:val="Hyperlink"/>
-                <w:noProof/>
-              </w:rPr>
-              <w:t>a tính tương thích</w:t>
+              <w:t>Test Cases Kiểm tra tính tương thích</w:t>
             </w:r>
             <w:r>
               <w:rPr>
@@ -1564,7 +1601,7 @@
                 <w:noProof/>
                 <w:webHidden/>
               </w:rPr>
-              <w:instrText xml:space="preserve"> PAGEREF _Toc468341998 \h </w:instrText>
+              <w:instrText xml:space="preserve"> PAGEREF _Toc468370808 \h </w:instrText>
             </w:r>
             <w:r>
               <w:rPr>
@@ -1609,7 +1646,7 @@
               <w:lang w:val="vi-VN" w:eastAsia="vi-VN"/>
             </w:rPr>
           </w:pPr>
-          <w:hyperlink w:anchor="_Toc468341999" w:history="1">
+          <w:hyperlink w:anchor="_Toc468370809" w:history="1">
             <w:r>
               <w:rPr>
                 <w:rStyle w:val="Hyperlink"/>
@@ -1653,7 +1690,7 @@
                 <w:noProof/>
                 <w:webHidden/>
               </w:rPr>
-              <w:instrText xml:space="preserve"> PAGEREF _Toc468341999 \h </w:instrText>
+              <w:instrText xml:space="preserve"> PAGEREF _Toc468370809 \h </w:instrText>
             </w:r>
             <w:r>
               <w:rPr>
@@ -1698,7 +1735,7 @@
               <w:lang w:val="vi-VN" w:eastAsia="vi-VN"/>
             </w:rPr>
           </w:pPr>
-          <w:hyperlink w:anchor="_Toc468342000" w:history="1">
+          <w:hyperlink w:anchor="_Toc468370810" w:history="1">
             <w:r>
               <w:rPr>
                 <w:rStyle w:val="Hyperlink"/>
@@ -1742,7 +1779,7 @@
                 <w:noProof/>
                 <w:webHidden/>
               </w:rPr>
-              <w:instrText xml:space="preserve"> PAGEREF _Toc468342000 \h </w:instrText>
+              <w:instrText xml:space="preserve"> PAGEREF _Toc468370810 \h </w:instrText>
             </w:r>
             <w:r>
               <w:rPr>
@@ -1787,7 +1824,7 @@
               <w:lang w:val="vi-VN" w:eastAsia="vi-VN"/>
             </w:rPr>
           </w:pPr>
-          <w:hyperlink w:anchor="_Toc468342001" w:history="1">
+          <w:hyperlink w:anchor="_Toc468370811" w:history="1">
             <w:r>
               <w:rPr>
                 <w:rStyle w:val="Hyperlink"/>
@@ -1831,7 +1868,7 @@
                 <w:noProof/>
                 <w:webHidden/>
               </w:rPr>
-              <w:instrText xml:space="preserve"> PAGEREF _Toc468342001 \h </w:instrText>
+              <w:instrText xml:space="preserve"> PAGEREF _Toc468370811 \h </w:instrText>
             </w:r>
             <w:r>
               <w:rPr>
@@ -1930,7 +1967,7 @@
         </w:rPr>
       </w:pPr>
       <w:bookmarkStart w:id="0" w:name="_Toc465894779"/>
-      <w:bookmarkStart w:id="1" w:name="_Toc468341988"/>
+      <w:bookmarkStart w:id="1" w:name="_Toc468370798"/>
       <w:r>
         <w:rPr>
           <w:rFonts w:ascii="Times New Roman" w:hAnsi="Times New Roman"/>
@@ -1952,7 +1989,7 @@
         </w:rPr>
       </w:pPr>
       <w:bookmarkStart w:id="2" w:name="_Toc465894778"/>
-      <w:bookmarkStart w:id="3" w:name="_Toc468341989"/>
+      <w:bookmarkStart w:id="3" w:name="_Toc468370799"/>
       <w:r>
         <w:rPr>
           <w:rFonts w:ascii="Times New Roman" w:hAnsi="Times New Roman"/>
@@ -2093,7 +2130,7 @@
           <w:rFonts w:ascii="Times New Roman" w:hAnsi="Times New Roman"/>
         </w:rPr>
       </w:pPr>
-      <w:bookmarkStart w:id="4" w:name="_Toc468341990"/>
+      <w:bookmarkStart w:id="4" w:name="_Toc468370800"/>
       <w:r>
         <w:rPr>
           <w:rFonts w:ascii="Times New Roman" w:hAnsi="Times New Roman"/>
@@ -2161,7 +2198,7 @@
           <w:szCs w:val="24"/>
         </w:rPr>
       </w:pPr>
-      <w:bookmarkStart w:id="5" w:name="_Toc468341991"/>
+      <w:bookmarkStart w:id="5" w:name="_Toc468370801"/>
       <w:r>
         <w:rPr>
           <w:rFonts w:ascii="Times New Roman" w:hAnsi="Times New Roman"/>
@@ -2287,7 +2324,7 @@
           <w:rFonts w:ascii="Times New Roman" w:hAnsi="Times New Roman"/>
         </w:rPr>
       </w:pPr>
-      <w:bookmarkStart w:id="6" w:name="_Toc468341992"/>
+      <w:bookmarkStart w:id="6" w:name="_Toc468370802"/>
       <w:r>
         <w:rPr>
           <w:rFonts w:ascii="Times New Roman" w:hAnsi="Times New Roman"/>
@@ -2360,7 +2397,7 @@
         </w:rPr>
       </w:pPr>
       <w:bookmarkStart w:id="7" w:name="_Toc465894783"/>
-      <w:bookmarkStart w:id="8" w:name="_Toc468341993"/>
+      <w:bookmarkStart w:id="8" w:name="_Toc468370803"/>
       <w:r>
         <w:rPr>
           <w:rFonts w:ascii="Times New Roman" w:hAnsi="Times New Roman"/>
@@ -2597,7 +2634,7 @@
         </w:rPr>
       </w:pPr>
       <w:bookmarkStart w:id="9" w:name="_Toc465894784"/>
-      <w:bookmarkStart w:id="10" w:name="_Toc468341994"/>
+      <w:bookmarkStart w:id="10" w:name="_Toc468370804"/>
       <w:r>
         <w:rPr>
           <w:rFonts w:ascii="Times New Roman" w:hAnsi="Times New Roman"/>
@@ -2633,6 +2670,30 @@
     </w:p>
     <w:p>
       <w:pPr>
+        <w:pStyle w:val="BodyText"/>
+        <w:numPr>
+          <w:ilvl w:val="0"/>
+          <w:numId w:val="3"/>
+        </w:numPr>
+        <w:rPr>
+          <w:sz w:val="22"/>
+          <w:szCs w:val="22"/>
+          <w:shd w:val="clear" w:color="auto" w:fill="F9F9F9"/>
+        </w:rPr>
+      </w:pPr>
+      <w:r>
+        <w:rPr>
+          <w:sz w:val="22"/>
+          <w:szCs w:val="22"/>
+          <w:shd w:val="clear" w:color="auto" w:fill="F9F9F9"/>
+        </w:rPr>
+        <w:t>1312271 – Trần Ngô Việt Hưng</w:t>
+      </w:r>
+      <w:bookmarkStart w:id="11" w:name="_GoBack"/>
+      <w:bookmarkEnd w:id="11"/>
+    </w:p>
+    <w:p>
+      <w:pPr>
         <w:widowControl/>
         <w:spacing w:line="240" w:lineRule="auto"/>
       </w:pPr>
@@ -2650,8 +2711,8 @@
           <w:szCs w:val="24"/>
         </w:rPr>
       </w:pPr>
-      <w:bookmarkStart w:id="11" w:name="_Toc465894785"/>
-      <w:bookmarkStart w:id="12" w:name="_Toc468341995"/>
+      <w:bookmarkStart w:id="12" w:name="_Toc465894785"/>
+      <w:bookmarkStart w:id="13" w:name="_Toc468370805"/>
       <w:r>
         <w:rPr>
           <w:rFonts w:ascii="Times New Roman" w:hAnsi="Times New Roman"/>
@@ -2660,8 +2721,8 @@
         </w:rPr>
         <w:t>Thời gian kiểm thử</w:t>
       </w:r>
-      <w:bookmarkEnd w:id="11"/>
       <w:bookmarkEnd w:id="12"/>
+      <w:bookmarkEnd w:id="13"/>
     </w:p>
     <w:tbl>
       <w:tblPr>
@@ -3327,7 +3388,7 @@
           <w:shd w:val="clear" w:color="auto" w:fill="F9F9F9"/>
         </w:rPr>
       </w:pPr>
-      <w:bookmarkStart w:id="13" w:name="_Toc468341996"/>
+      <w:bookmarkStart w:id="14" w:name="_Toc468370806"/>
       <w:r>
         <w:rPr>
           <w:rFonts w:ascii="Times New Roman" w:hAnsi="Times New Roman"/>
@@ -3350,7 +3411,7 @@
         </w:rPr>
         <w:t xml:space="preserve"> Kiểm tra chức năng</w:t>
       </w:r>
-      <w:bookmarkEnd w:id="13"/>
+      <w:bookmarkEnd w:id="14"/>
     </w:p>
     <w:tbl>
       <w:tblPr>
@@ -3365,11 +3426,11 @@
         <w:gridCol w:w="1110"/>
         <w:gridCol w:w="1680"/>
         <w:gridCol w:w="2087"/>
-        <w:gridCol w:w="1350"/>
-        <w:gridCol w:w="1710"/>
+        <w:gridCol w:w="1513"/>
+        <w:gridCol w:w="1547"/>
         <w:gridCol w:w="900"/>
-        <w:gridCol w:w="1440"/>
-        <w:gridCol w:w="703"/>
+        <w:gridCol w:w="1333"/>
+        <w:gridCol w:w="810"/>
       </w:tblGrid>
       <w:tr>
         <w:trPr>
@@ -3462,7 +3523,7 @@
         </w:tc>
         <w:tc>
           <w:tcPr>
-            <w:tcW w:w="1350" w:type="dxa"/>
+            <w:tcW w:w="1513" w:type="dxa"/>
           </w:tcPr>
           <w:p>
             <w:pPr>
@@ -3483,7 +3544,7 @@
         </w:tc>
         <w:tc>
           <w:tcPr>
-            <w:tcW w:w="1710" w:type="dxa"/>
+            <w:tcW w:w="1547" w:type="dxa"/>
           </w:tcPr>
           <w:p>
             <w:pPr>
@@ -3525,7 +3586,7 @@
         </w:tc>
         <w:tc>
           <w:tcPr>
-            <w:tcW w:w="1440" w:type="dxa"/>
+            <w:tcW w:w="1333" w:type="dxa"/>
           </w:tcPr>
           <w:p>
             <w:pPr>
@@ -3546,7 +3607,7 @@
         </w:tc>
         <w:tc>
           <w:tcPr>
-            <w:tcW w:w="703" w:type="dxa"/>
+            <w:tcW w:w="810" w:type="dxa"/>
           </w:tcPr>
           <w:p>
             <w:pPr>
@@ -3682,7 +3743,7 @@
         </w:tc>
         <w:tc>
           <w:tcPr>
-            <w:tcW w:w="1350" w:type="dxa"/>
+            <w:tcW w:w="1513" w:type="dxa"/>
           </w:tcPr>
           <w:p>
             <w:pPr>
@@ -3706,7 +3767,7 @@
         </w:tc>
         <w:tc>
           <w:tcPr>
-            <w:tcW w:w="1710" w:type="dxa"/>
+            <w:tcW w:w="1547" w:type="dxa"/>
           </w:tcPr>
           <w:p>
             <w:pPr>
@@ -3769,7 +3830,7 @@
         </w:tc>
         <w:tc>
           <w:tcPr>
-            <w:tcW w:w="1440" w:type="dxa"/>
+            <w:tcW w:w="1333" w:type="dxa"/>
           </w:tcPr>
           <w:p>
             <w:pPr>
@@ -3812,7 +3873,7 @@
         </w:tc>
         <w:tc>
           <w:tcPr>
-            <w:tcW w:w="703" w:type="dxa"/>
+            <w:tcW w:w="810" w:type="dxa"/>
           </w:tcPr>
           <w:p>
             <w:pPr>
@@ -3927,7 +3988,7 @@
         </w:tc>
         <w:tc>
           <w:tcPr>
-            <w:tcW w:w="1350" w:type="dxa"/>
+            <w:tcW w:w="1513" w:type="dxa"/>
           </w:tcPr>
           <w:p>
             <w:pPr>
@@ -3951,7 +4012,7 @@
         </w:tc>
         <w:tc>
           <w:tcPr>
-            <w:tcW w:w="1710" w:type="dxa"/>
+            <w:tcW w:w="1547" w:type="dxa"/>
           </w:tcPr>
           <w:p>
             <w:pPr>
@@ -3995,7 +4056,7 @@
         </w:tc>
         <w:tc>
           <w:tcPr>
-            <w:tcW w:w="1440" w:type="dxa"/>
+            <w:tcW w:w="1333" w:type="dxa"/>
           </w:tcPr>
           <w:p>
             <w:pPr>
@@ -4019,7 +4080,7 @@
         </w:tc>
         <w:tc>
           <w:tcPr>
-            <w:tcW w:w="703" w:type="dxa"/>
+            <w:tcW w:w="810" w:type="dxa"/>
           </w:tcPr>
           <w:p>
             <w:pPr>
@@ -4156,7 +4217,7 @@
         </w:tc>
         <w:tc>
           <w:tcPr>
-            <w:tcW w:w="1350" w:type="dxa"/>
+            <w:tcW w:w="1513" w:type="dxa"/>
             <w:vMerge w:val="restart"/>
           </w:tcPr>
           <w:p>
@@ -4219,7 +4280,7 @@
         </w:tc>
         <w:tc>
           <w:tcPr>
-            <w:tcW w:w="1710" w:type="dxa"/>
+            <w:tcW w:w="1547" w:type="dxa"/>
           </w:tcPr>
           <w:p>
             <w:pPr>
@@ -4264,7 +4325,7 @@
         </w:tc>
         <w:tc>
           <w:tcPr>
-            <w:tcW w:w="1440" w:type="dxa"/>
+            <w:tcW w:w="1333" w:type="dxa"/>
           </w:tcPr>
           <w:p>
             <w:pPr>
@@ -4294,7 +4355,7 @@
         </w:tc>
         <w:tc>
           <w:tcPr>
-            <w:tcW w:w="703" w:type="dxa"/>
+            <w:tcW w:w="810" w:type="dxa"/>
             <w:vMerge w:val="restart"/>
           </w:tcPr>
           <w:p>
@@ -4385,7 +4446,7 @@
         </w:tc>
         <w:tc>
           <w:tcPr>
-            <w:tcW w:w="1350" w:type="dxa"/>
+            <w:tcW w:w="1513" w:type="dxa"/>
             <w:vMerge/>
           </w:tcPr>
           <w:p>
@@ -4403,7 +4464,7 @@
         </w:tc>
         <w:tc>
           <w:tcPr>
-            <w:tcW w:w="1710" w:type="dxa"/>
+            <w:tcW w:w="1547" w:type="dxa"/>
           </w:tcPr>
           <w:p>
             <w:pPr>
@@ -4454,7 +4515,7 @@
         </w:tc>
         <w:tc>
           <w:tcPr>
-            <w:tcW w:w="1440" w:type="dxa"/>
+            <w:tcW w:w="1333" w:type="dxa"/>
           </w:tcPr>
           <w:p>
             <w:pPr>
@@ -4490,7 +4551,7 @@
         </w:tc>
         <w:tc>
           <w:tcPr>
-            <w:tcW w:w="703" w:type="dxa"/>
+            <w:tcW w:w="810" w:type="dxa"/>
             <w:vMerge/>
           </w:tcPr>
           <w:p>
@@ -4591,7 +4652,7 @@
         </w:tc>
         <w:tc>
           <w:tcPr>
-            <w:tcW w:w="1350" w:type="dxa"/>
+            <w:tcW w:w="1513" w:type="dxa"/>
           </w:tcPr>
           <w:p>
             <w:pPr>
@@ -4634,7 +4695,7 @@
         </w:tc>
         <w:tc>
           <w:tcPr>
-            <w:tcW w:w="1710" w:type="dxa"/>
+            <w:tcW w:w="1547" w:type="dxa"/>
           </w:tcPr>
           <w:p>
             <w:pPr>
@@ -4699,7 +4760,7 @@
         </w:tc>
         <w:tc>
           <w:tcPr>
-            <w:tcW w:w="1440" w:type="dxa"/>
+            <w:tcW w:w="1333" w:type="dxa"/>
           </w:tcPr>
           <w:p>
             <w:pPr>
@@ -4741,7 +4802,7 @@
         </w:tc>
         <w:tc>
           <w:tcPr>
-            <w:tcW w:w="703" w:type="dxa"/>
+            <w:tcW w:w="810" w:type="dxa"/>
           </w:tcPr>
           <w:p>
             <w:pPr>
@@ -4867,7 +4928,7 @@
         </w:tc>
         <w:tc>
           <w:tcPr>
-            <w:tcW w:w="1350" w:type="dxa"/>
+            <w:tcW w:w="1513" w:type="dxa"/>
           </w:tcPr>
           <w:p>
             <w:pPr>
@@ -4891,7 +4952,7 @@
         </w:tc>
         <w:tc>
           <w:tcPr>
-            <w:tcW w:w="1710" w:type="dxa"/>
+            <w:tcW w:w="1547" w:type="dxa"/>
           </w:tcPr>
           <w:p>
             <w:pPr>
@@ -4935,7 +4996,7 @@
         </w:tc>
         <w:tc>
           <w:tcPr>
-            <w:tcW w:w="1440" w:type="dxa"/>
+            <w:tcW w:w="1333" w:type="dxa"/>
           </w:tcPr>
           <w:p>
             <w:pPr>
@@ -4955,7 +5016,7 @@
         </w:tc>
         <w:tc>
           <w:tcPr>
-            <w:tcW w:w="703" w:type="dxa"/>
+            <w:tcW w:w="810" w:type="dxa"/>
           </w:tcPr>
           <w:p>
             <w:pPr>
@@ -5107,7 +5168,7 @@
         </w:tc>
         <w:tc>
           <w:tcPr>
-            <w:tcW w:w="1350" w:type="dxa"/>
+            <w:tcW w:w="1513" w:type="dxa"/>
           </w:tcPr>
           <w:p>
             <w:pPr>
@@ -5138,7 +5199,7 @@
         </w:tc>
         <w:tc>
           <w:tcPr>
-            <w:tcW w:w="1710" w:type="dxa"/>
+            <w:tcW w:w="1547" w:type="dxa"/>
           </w:tcPr>
           <w:p>
             <w:pPr>
@@ -5182,7 +5243,7 @@
         </w:tc>
         <w:tc>
           <w:tcPr>
-            <w:tcW w:w="1440" w:type="dxa"/>
+            <w:tcW w:w="1333" w:type="dxa"/>
           </w:tcPr>
           <w:p>
             <w:pPr>
@@ -5257,7 +5318,7 @@
         </w:tc>
         <w:tc>
           <w:tcPr>
-            <w:tcW w:w="703" w:type="dxa"/>
+            <w:tcW w:w="810" w:type="dxa"/>
           </w:tcPr>
           <w:p>
             <w:pPr>
@@ -5383,7 +5444,7 @@
         </w:tc>
         <w:tc>
           <w:tcPr>
-            <w:tcW w:w="1350" w:type="dxa"/>
+            <w:tcW w:w="1513" w:type="dxa"/>
           </w:tcPr>
           <w:p>
             <w:pPr>
@@ -5413,7 +5474,7 @@
         </w:tc>
         <w:tc>
           <w:tcPr>
-            <w:tcW w:w="1710" w:type="dxa"/>
+            <w:tcW w:w="1547" w:type="dxa"/>
           </w:tcPr>
           <w:p>
             <w:pPr>
@@ -5470,7 +5531,7 @@
         </w:tc>
         <w:tc>
           <w:tcPr>
-            <w:tcW w:w="1440" w:type="dxa"/>
+            <w:tcW w:w="1333" w:type="dxa"/>
           </w:tcPr>
           <w:p>
             <w:pPr>
@@ -5556,7 +5617,7 @@
         </w:tc>
         <w:tc>
           <w:tcPr>
-            <w:tcW w:w="703" w:type="dxa"/>
+            <w:tcW w:w="810" w:type="dxa"/>
           </w:tcPr>
           <w:p>
             <w:pPr>
@@ -5701,7 +5762,7 @@
         </w:tc>
         <w:tc>
           <w:tcPr>
-            <w:tcW w:w="1350" w:type="dxa"/>
+            <w:tcW w:w="1513" w:type="dxa"/>
           </w:tcPr>
           <w:p>
             <w:pPr>
@@ -5724,7 +5785,7 @@
         </w:tc>
         <w:tc>
           <w:tcPr>
-            <w:tcW w:w="1710" w:type="dxa"/>
+            <w:tcW w:w="1547" w:type="dxa"/>
           </w:tcPr>
           <w:p>
             <w:pPr>
@@ -5767,7 +5828,7 @@
         </w:tc>
         <w:tc>
           <w:tcPr>
-            <w:tcW w:w="1440" w:type="dxa"/>
+            <w:tcW w:w="1333" w:type="dxa"/>
           </w:tcPr>
           <w:p>
             <w:pPr>
@@ -5778,30 +5839,27 @@
               </w:rPr>
             </w:pPr>
             <w:r>
-              <w:rPr>
-                <w:rFonts w:ascii="Times New Roman" w:hAnsi="Times New Roman" w:cs="Times New Roman"/>
-              </w:rPr>
-              <w:t>Chưa hiển thị nút bấm tạo bookmark</w:t>
-            </w:r>
-          </w:p>
-        </w:tc>
-        <w:tc>
-          <w:tcPr>
-            <w:tcW w:w="703" w:type="dxa"/>
-          </w:tcPr>
-          <w:p>
-            <w:pPr>
-              <w:rPr>
-                <w:sz w:val="22"/>
-                <w:szCs w:val="22"/>
-              </w:rPr>
-            </w:pPr>
-            <w:r>
-              <w:rPr>
-                <w:sz w:val="22"/>
-                <w:szCs w:val="22"/>
-              </w:rPr>
-              <w:t>Fail</w:t>
+              <w:t>1.  Hiển thị thông báo nhập tên bookmark</w:t>
+            </w:r>
+          </w:p>
+        </w:tc>
+        <w:tc>
+          <w:tcPr>
+            <w:tcW w:w="810" w:type="dxa"/>
+          </w:tcPr>
+          <w:p>
+            <w:pPr>
+              <w:rPr>
+                <w:sz w:val="22"/>
+                <w:szCs w:val="22"/>
+              </w:rPr>
+            </w:pPr>
+            <w:r>
+              <w:rPr>
+                <w:sz w:val="22"/>
+                <w:szCs w:val="22"/>
+              </w:rPr>
+              <w:t>Pass</w:t>
             </w:r>
           </w:p>
         </w:tc>
@@ -5932,7 +5990,7 @@
         </w:tc>
         <w:tc>
           <w:tcPr>
-            <w:tcW w:w="1350" w:type="dxa"/>
+            <w:tcW w:w="1513" w:type="dxa"/>
           </w:tcPr>
           <w:p>
             <w:pPr>
@@ -5952,7 +6010,7 @@
         </w:tc>
         <w:tc>
           <w:tcPr>
-            <w:tcW w:w="1710" w:type="dxa"/>
+            <w:tcW w:w="1547" w:type="dxa"/>
           </w:tcPr>
           <w:p>
             <w:pPr>
@@ -5992,7 +6050,7 @@
         </w:tc>
         <w:tc>
           <w:tcPr>
-            <w:tcW w:w="1440" w:type="dxa"/>
+            <w:tcW w:w="1333" w:type="dxa"/>
           </w:tcPr>
           <w:p>
             <w:pPr>
@@ -6012,7 +6070,7 @@
         </w:tc>
         <w:tc>
           <w:tcPr>
-            <w:tcW w:w="703" w:type="dxa"/>
+            <w:tcW w:w="810" w:type="dxa"/>
           </w:tcPr>
           <w:p>
             <w:pPr>
@@ -6157,7 +6215,7 @@
         </w:tc>
         <w:tc>
           <w:tcPr>
-            <w:tcW w:w="1350" w:type="dxa"/>
+            <w:tcW w:w="1513" w:type="dxa"/>
           </w:tcPr>
           <w:p>
             <w:pPr>
@@ -6177,7 +6235,7 @@
         </w:tc>
         <w:tc>
           <w:tcPr>
-            <w:tcW w:w="1710" w:type="dxa"/>
+            <w:tcW w:w="1547" w:type="dxa"/>
           </w:tcPr>
           <w:p>
             <w:pPr>
@@ -6233,7 +6291,7 @@
         </w:tc>
         <w:tc>
           <w:tcPr>
-            <w:tcW w:w="1440" w:type="dxa"/>
+            <w:tcW w:w="1333" w:type="dxa"/>
           </w:tcPr>
           <w:p>
             <w:pPr>
@@ -6269,7 +6327,7 @@
         </w:tc>
         <w:tc>
           <w:tcPr>
-            <w:tcW w:w="703" w:type="dxa"/>
+            <w:tcW w:w="810" w:type="dxa"/>
           </w:tcPr>
           <w:p>
             <w:pPr>
@@ -6414,7 +6472,7 @@
         </w:tc>
         <w:tc>
           <w:tcPr>
-            <w:tcW w:w="1350" w:type="dxa"/>
+            <w:tcW w:w="1513" w:type="dxa"/>
           </w:tcPr>
           <w:p>
             <w:pPr>
@@ -6428,13 +6486,19 @@
               <w:rPr>
                 <w:rFonts w:ascii="Times New Roman" w:hAnsi="Times New Roman" w:cs="Times New Roman"/>
               </w:rPr>
-              <w:t>1. Nhấn vào nút xóa bookmark có tên….</w:t>
-            </w:r>
-          </w:p>
-        </w:tc>
-        <w:tc>
-          <w:tcPr>
-            <w:tcW w:w="1710" w:type="dxa"/>
+              <w:t>1. Nhấn vào nút xóa bookmark có tên</w:t>
+            </w:r>
+            <w:r>
+              <w:rPr>
+                <w:rFonts w:ascii="Times New Roman" w:hAnsi="Times New Roman" w:cs="Times New Roman"/>
+              </w:rPr>
+              <w:t xml:space="preserve"> “salad ức gà”</w:t>
+            </w:r>
+          </w:p>
+        </w:tc>
+        <w:tc>
+          <w:tcPr>
+            <w:tcW w:w="1547" w:type="dxa"/>
           </w:tcPr>
           <w:p>
             <w:pPr>
@@ -6449,7 +6513,23 @@
                 <w:sz w:val="22"/>
                 <w:szCs w:val="22"/>
               </w:rPr>
-              <w:t>1. Bookmark có tên …. được xóa khỏi danh sách</w:t>
+              <w:t xml:space="preserve">1. Bookmark có tên </w:t>
+            </w:r>
+            <w:r>
+              <w:rPr>
+                <w:rFonts w:eastAsiaTheme="minorHAnsi"/>
+                <w:sz w:val="22"/>
+                <w:szCs w:val="22"/>
+              </w:rPr>
+              <w:t>“Salad ức gà”</w:t>
+            </w:r>
+            <w:r>
+              <w:rPr>
+                <w:rFonts w:eastAsiaTheme="minorHAnsi"/>
+                <w:sz w:val="22"/>
+                <w:szCs w:val="22"/>
+              </w:rPr>
+              <w:t xml:space="preserve"> được xóa khỏi danh sách</w:t>
             </w:r>
           </w:p>
         </w:tc>
@@ -6469,47 +6549,64 @@
                 <w:sz w:val="22"/>
                 <w:szCs w:val="22"/>
               </w:rPr>
-              <w:t>Chưa</w:t>
-            </w:r>
-            <w:r>
-              <w:rPr>
-                <w:sz w:val="22"/>
-                <w:szCs w:val="22"/>
-              </w:rPr>
-              <w:t xml:space="preserve"> test</w:t>
-            </w:r>
-          </w:p>
-        </w:tc>
-        <w:tc>
-          <w:tcPr>
-            <w:tcW w:w="1440" w:type="dxa"/>
-          </w:tcPr>
-          <w:p>
-            <w:pPr>
-              <w:rPr>
-                <w:sz w:val="22"/>
-                <w:szCs w:val="22"/>
-              </w:rPr>
-            </w:pPr>
-          </w:p>
-        </w:tc>
-        <w:tc>
-          <w:tcPr>
-            <w:tcW w:w="703" w:type="dxa"/>
-          </w:tcPr>
-          <w:p>
-            <w:pPr>
-              <w:rPr>
-                <w:sz w:val="22"/>
-                <w:szCs w:val="22"/>
-              </w:rPr>
-            </w:pPr>
-            <w:r>
-              <w:rPr>
-                <w:sz w:val="22"/>
-                <w:szCs w:val="22"/>
-              </w:rPr>
-              <w:t>Untest</w:t>
+              <w:t>Đã test</w:t>
+            </w:r>
+          </w:p>
+        </w:tc>
+        <w:tc>
+          <w:tcPr>
+            <w:tcW w:w="1333" w:type="dxa"/>
+          </w:tcPr>
+          <w:p>
+            <w:pPr>
+              <w:rPr>
+                <w:sz w:val="22"/>
+                <w:szCs w:val="22"/>
+              </w:rPr>
+            </w:pPr>
+            <w:r>
+              <w:rPr>
+                <w:rFonts w:eastAsiaTheme="minorHAnsi"/>
+                <w:sz w:val="22"/>
+                <w:szCs w:val="22"/>
+              </w:rPr>
+              <w:t xml:space="preserve">1. Bookmark có tên </w:t>
+            </w:r>
+            <w:r>
+              <w:rPr>
+                <w:rFonts w:eastAsiaTheme="minorHAnsi"/>
+                <w:sz w:val="22"/>
+                <w:szCs w:val="22"/>
+              </w:rPr>
+              <w:t>“Salad ức gà”</w:t>
+            </w:r>
+            <w:r>
+              <w:rPr>
+                <w:rFonts w:eastAsiaTheme="minorHAnsi"/>
+                <w:sz w:val="22"/>
+                <w:szCs w:val="22"/>
+              </w:rPr>
+              <w:t xml:space="preserve"> được xóa khỏi danh sách</w:t>
+            </w:r>
+          </w:p>
+        </w:tc>
+        <w:tc>
+          <w:tcPr>
+            <w:tcW w:w="810" w:type="dxa"/>
+          </w:tcPr>
+          <w:p>
+            <w:pPr>
+              <w:rPr>
+                <w:sz w:val="22"/>
+                <w:szCs w:val="22"/>
+              </w:rPr>
+            </w:pPr>
+            <w:r>
+              <w:rPr>
+                <w:sz w:val="22"/>
+                <w:szCs w:val="22"/>
+              </w:rPr>
+              <w:t>Pass</w:t>
             </w:r>
           </w:p>
         </w:tc>
@@ -6640,7 +6737,7 @@
         </w:tc>
         <w:tc>
           <w:tcPr>
-            <w:tcW w:w="1350" w:type="dxa"/>
+            <w:tcW w:w="1513" w:type="dxa"/>
           </w:tcPr>
           <w:p>
             <w:pPr>
@@ -6654,13 +6751,19 @@
               <w:rPr>
                 <w:rFonts w:ascii="Times New Roman" w:hAnsi="Times New Roman" w:cs="Times New Roman"/>
               </w:rPr>
-              <w:t>1. Nhấn vào nút sửa tên bookmark có tên…</w:t>
-            </w:r>
-          </w:p>
-        </w:tc>
-        <w:tc>
-          <w:tcPr>
-            <w:tcW w:w="1710" w:type="dxa"/>
+              <w:t>1. Nhấn vào nút sửa tên bookmark có tên</w:t>
+            </w:r>
+            <w:r>
+              <w:rPr>
+                <w:rFonts w:ascii="Times New Roman" w:hAnsi="Times New Roman" w:cs="Times New Roman"/>
+              </w:rPr>
+              <w:t xml:space="preserve"> “salad ức gà” thành tên “No.01 salad ức gà”</w:t>
+            </w:r>
+          </w:p>
+        </w:tc>
+        <w:tc>
+          <w:tcPr>
+            <w:tcW w:w="1547" w:type="dxa"/>
           </w:tcPr>
           <w:p>
             <w:pPr>
@@ -6694,40 +6797,42 @@
                 <w:sz w:val="22"/>
                 <w:szCs w:val="22"/>
               </w:rPr>
-              <w:t>Chưa</w:t>
-            </w:r>
-            <w:r>
-              <w:rPr>
-                <w:sz w:val="22"/>
-                <w:szCs w:val="22"/>
-              </w:rPr>
-              <w:t xml:space="preserve"> test</w:t>
-            </w:r>
-          </w:p>
-        </w:tc>
-        <w:tc>
-          <w:tcPr>
-            <w:tcW w:w="1440" w:type="dxa"/>
-          </w:tcPr>
-          <w:p/>
-        </w:tc>
-        <w:tc>
-          <w:tcPr>
-            <w:tcW w:w="703" w:type="dxa"/>
-          </w:tcPr>
-          <w:p>
-            <w:pPr>
-              <w:rPr>
-                <w:sz w:val="22"/>
-                <w:szCs w:val="22"/>
-              </w:rPr>
-            </w:pPr>
-            <w:r>
-              <w:rPr>
-                <w:sz w:val="22"/>
-                <w:szCs w:val="22"/>
-              </w:rPr>
-              <w:t>Untest</w:t>
+              <w:t>Đã test</w:t>
+            </w:r>
+          </w:p>
+        </w:tc>
+        <w:tc>
+          <w:tcPr>
+            <w:tcW w:w="1333" w:type="dxa"/>
+          </w:tcPr>
+          <w:p>
+            <w:r>
+              <w:rPr>
+                <w:rFonts w:eastAsiaTheme="minorHAnsi"/>
+                <w:sz w:val="22"/>
+                <w:szCs w:val="22"/>
+              </w:rPr>
+              <w:t>1. Nhấn vào nút sửa tên bookmark có tên “salad ức gà” thành tên “No.01 salad ức gà”</w:t>
+            </w:r>
+          </w:p>
+        </w:tc>
+        <w:tc>
+          <w:tcPr>
+            <w:tcW w:w="810" w:type="dxa"/>
+          </w:tcPr>
+          <w:p>
+            <w:pPr>
+              <w:rPr>
+                <w:sz w:val="22"/>
+                <w:szCs w:val="22"/>
+              </w:rPr>
+            </w:pPr>
+            <w:r>
+              <w:rPr>
+                <w:sz w:val="22"/>
+                <w:szCs w:val="22"/>
+              </w:rPr>
+              <w:t>Pass</w:t>
             </w:r>
           </w:p>
         </w:tc>
@@ -6877,7 +6982,7 @@
         </w:tc>
         <w:tc>
           <w:tcPr>
-            <w:tcW w:w="1350" w:type="dxa"/>
+            <w:tcW w:w="1513" w:type="dxa"/>
           </w:tcPr>
           <w:p>
             <w:pPr>
@@ -6897,7 +7002,7 @@
         </w:tc>
         <w:tc>
           <w:tcPr>
-            <w:tcW w:w="1710" w:type="dxa"/>
+            <w:tcW w:w="1547" w:type="dxa"/>
           </w:tcPr>
           <w:p>
             <w:pPr>
@@ -6911,7 +7016,19 @@
               <w:rPr>
                 <w:rFonts w:ascii="Times New Roman" w:hAnsi="Times New Roman" w:cs="Times New Roman"/>
               </w:rPr>
-              <w:t>1. Tên mới của bookmark có tên cũ là …. Được sửa thành công và hiển thị trong danh sách bookmark</w:t>
+              <w:t xml:space="preserve">1. Tên mới của bookmark có tên cũ là </w:t>
+            </w:r>
+            <w:r>
+              <w:rPr>
+                <w:rFonts w:ascii="Times New Roman" w:hAnsi="Times New Roman" w:cs="Times New Roman"/>
+              </w:rPr>
+              <w:t>“salad ức gà”</w:t>
+            </w:r>
+            <w:r>
+              <w:rPr>
+                <w:rFonts w:ascii="Times New Roman" w:hAnsi="Times New Roman" w:cs="Times New Roman"/>
+              </w:rPr>
+              <w:t xml:space="preserve"> Được sửa thành công và hiển thị trong danh sách bookmark</w:t>
             </w:r>
           </w:p>
         </w:tc>
@@ -6931,20 +7048,13 @@
                 <w:sz w:val="22"/>
                 <w:szCs w:val="22"/>
               </w:rPr>
-              <w:t>Chưa</w:t>
-            </w:r>
-            <w:r>
-              <w:rPr>
-                <w:sz w:val="22"/>
-                <w:szCs w:val="22"/>
-              </w:rPr>
-              <w:t xml:space="preserve"> test</w:t>
-            </w:r>
-          </w:p>
-        </w:tc>
-        <w:tc>
-          <w:tcPr>
-            <w:tcW w:w="1440" w:type="dxa"/>
+              <w:t>Đã test</w:t>
+            </w:r>
+          </w:p>
+        </w:tc>
+        <w:tc>
+          <w:tcPr>
+            <w:tcW w:w="1333" w:type="dxa"/>
           </w:tcPr>
           <w:p>
             <w:pPr>
@@ -6954,25 +7064,43 @@
                 <w:rFonts w:ascii="Times New Roman" w:hAnsi="Times New Roman" w:cs="Times New Roman"/>
               </w:rPr>
             </w:pPr>
-          </w:p>
-        </w:tc>
-        <w:tc>
-          <w:tcPr>
-            <w:tcW w:w="703" w:type="dxa"/>
-          </w:tcPr>
-          <w:p>
-            <w:pPr>
-              <w:rPr>
-                <w:sz w:val="22"/>
-                <w:szCs w:val="22"/>
-              </w:rPr>
-            </w:pPr>
-            <w:r>
-              <w:rPr>
-                <w:sz w:val="22"/>
-                <w:szCs w:val="22"/>
-              </w:rPr>
-              <w:t>Untest</w:t>
+            <w:r>
+              <w:rPr>
+                <w:rFonts w:ascii="Times New Roman" w:hAnsi="Times New Roman" w:cs="Times New Roman"/>
+              </w:rPr>
+              <w:t xml:space="preserve">1. Tên mới của bookmark có tên cũ là </w:t>
+            </w:r>
+            <w:r>
+              <w:rPr>
+                <w:rFonts w:ascii="Times New Roman" w:hAnsi="Times New Roman" w:cs="Times New Roman"/>
+              </w:rPr>
+              <w:t>“salad ức gà”</w:t>
+            </w:r>
+            <w:r>
+              <w:rPr>
+                <w:rFonts w:ascii="Times New Roman" w:hAnsi="Times New Roman" w:cs="Times New Roman"/>
+              </w:rPr>
+              <w:t xml:space="preserve"> Được sửa thành công và hiển thị trong danh sách bookmark</w:t>
+            </w:r>
+          </w:p>
+        </w:tc>
+        <w:tc>
+          <w:tcPr>
+            <w:tcW w:w="810" w:type="dxa"/>
+          </w:tcPr>
+          <w:p>
+            <w:pPr>
+              <w:rPr>
+                <w:sz w:val="22"/>
+                <w:szCs w:val="22"/>
+              </w:rPr>
+            </w:pPr>
+            <w:r>
+              <w:rPr>
+                <w:sz w:val="22"/>
+                <w:szCs w:val="22"/>
+              </w:rPr>
+              <w:t>Pass</w:t>
             </w:r>
           </w:p>
         </w:tc>
@@ -7122,7 +7250,7 @@
         </w:tc>
         <w:tc>
           <w:tcPr>
-            <w:tcW w:w="1350" w:type="dxa"/>
+            <w:tcW w:w="1513" w:type="dxa"/>
           </w:tcPr>
           <w:p>
             <w:pPr>
@@ -7157,7 +7285,7 @@
         </w:tc>
         <w:tc>
           <w:tcPr>
-            <w:tcW w:w="1710" w:type="dxa"/>
+            <w:tcW w:w="1547" w:type="dxa"/>
           </w:tcPr>
           <w:p>
             <w:pPr>
@@ -7209,7 +7337,7 @@
         </w:tc>
         <w:tc>
           <w:tcPr>
-            <w:tcW w:w="1440" w:type="dxa"/>
+            <w:tcW w:w="1333" w:type="dxa"/>
           </w:tcPr>
           <w:p>
             <w:pPr>
@@ -7235,19 +7363,13 @@
               <w:rPr>
                 <w:rFonts w:ascii="Times New Roman" w:hAnsi="Times New Roman" w:cs="Times New Roman"/>
               </w:rPr>
-              <w:t xml:space="preserve"> được chia sẻ trên tài khoản facebook</w:t>
-            </w:r>
-            <w:r>
-              <w:rPr>
-                <w:rFonts w:ascii="Times New Roman" w:hAnsi="Times New Roman" w:cs="Times New Roman"/>
-              </w:rPr>
-              <w:t xml:space="preserve"> </w:t>
-            </w:r>
-          </w:p>
-        </w:tc>
-        <w:tc>
-          <w:tcPr>
-            <w:tcW w:w="703" w:type="dxa"/>
+              <w:t xml:space="preserve"> được chia sẻ trên tài khoản facebook </w:t>
+            </w:r>
+          </w:p>
+        </w:tc>
+        <w:tc>
+          <w:tcPr>
+            <w:tcW w:w="810" w:type="dxa"/>
           </w:tcPr>
           <w:p>
             <w:pPr>
@@ -7411,7 +7533,7 @@
         </w:tc>
         <w:tc>
           <w:tcPr>
-            <w:tcW w:w="1350" w:type="dxa"/>
+            <w:tcW w:w="1513" w:type="dxa"/>
           </w:tcPr>
           <w:p>
             <w:pPr>
@@ -7446,7 +7568,7 @@
         </w:tc>
         <w:tc>
           <w:tcPr>
-            <w:tcW w:w="1710" w:type="dxa"/>
+            <w:tcW w:w="1547" w:type="dxa"/>
           </w:tcPr>
           <w:p>
             <w:pPr>
@@ -7498,7 +7620,7 @@
         </w:tc>
         <w:tc>
           <w:tcPr>
-            <w:tcW w:w="1440" w:type="dxa"/>
+            <w:tcW w:w="1333" w:type="dxa"/>
           </w:tcPr>
           <w:p>
             <w:pPr>
@@ -7530,7 +7652,7 @@
         </w:tc>
         <w:tc>
           <w:tcPr>
-            <w:tcW w:w="703" w:type="dxa"/>
+            <w:tcW w:w="810" w:type="dxa"/>
           </w:tcPr>
           <w:p>
             <w:pPr>
@@ -7675,7 +7797,7 @@
         </w:tc>
         <w:tc>
           <w:tcPr>
-            <w:tcW w:w="1350" w:type="dxa"/>
+            <w:tcW w:w="1513" w:type="dxa"/>
           </w:tcPr>
           <w:p>
             <w:pPr>
@@ -7695,7 +7817,7 @@
         </w:tc>
         <w:tc>
           <w:tcPr>
-            <w:tcW w:w="1710" w:type="dxa"/>
+            <w:tcW w:w="1547" w:type="dxa"/>
           </w:tcPr>
           <w:p>
             <w:pPr>
@@ -7735,7 +7857,7 @@
         </w:tc>
         <w:tc>
           <w:tcPr>
-            <w:tcW w:w="1440" w:type="dxa"/>
+            <w:tcW w:w="1333" w:type="dxa"/>
           </w:tcPr>
           <w:p>
             <w:pPr>
@@ -7751,7 +7873,7 @@
         </w:tc>
         <w:tc>
           <w:tcPr>
-            <w:tcW w:w="703" w:type="dxa"/>
+            <w:tcW w:w="810" w:type="dxa"/>
           </w:tcPr>
           <w:p>
             <w:pPr>
@@ -7891,7 +8013,7 @@
         </w:tc>
         <w:tc>
           <w:tcPr>
-            <w:tcW w:w="1350" w:type="dxa"/>
+            <w:tcW w:w="1513" w:type="dxa"/>
           </w:tcPr>
           <w:p>
             <w:pPr>
@@ -7911,7 +8033,7 @@
         </w:tc>
         <w:tc>
           <w:tcPr>
-            <w:tcW w:w="1710" w:type="dxa"/>
+            <w:tcW w:w="1547" w:type="dxa"/>
           </w:tcPr>
           <w:p>
             <w:pPr>
@@ -7952,7 +8074,7 @@
         </w:tc>
         <w:tc>
           <w:tcPr>
-            <w:tcW w:w="1440" w:type="dxa"/>
+            <w:tcW w:w="1333" w:type="dxa"/>
           </w:tcPr>
           <w:p>
             <w:pPr>
@@ -7972,7 +8094,7 @@
         </w:tc>
         <w:tc>
           <w:tcPr>
-            <w:tcW w:w="703" w:type="dxa"/>
+            <w:tcW w:w="810" w:type="dxa"/>
           </w:tcPr>
           <w:p>
             <w:pPr>
@@ -8117,7 +8239,7 @@
         </w:tc>
         <w:tc>
           <w:tcPr>
-            <w:tcW w:w="1350" w:type="dxa"/>
+            <w:tcW w:w="1513" w:type="dxa"/>
           </w:tcPr>
           <w:p>
             <w:pPr>
@@ -8137,7 +8259,7 @@
         </w:tc>
         <w:tc>
           <w:tcPr>
-            <w:tcW w:w="1710" w:type="dxa"/>
+            <w:tcW w:w="1547" w:type="dxa"/>
           </w:tcPr>
           <w:p>
             <w:pPr>
@@ -8178,7 +8300,7 @@
         </w:tc>
         <w:tc>
           <w:tcPr>
-            <w:tcW w:w="1440" w:type="dxa"/>
+            <w:tcW w:w="1333" w:type="dxa"/>
           </w:tcPr>
           <w:p>
             <w:pPr>
@@ -8199,7 +8321,7 @@
         </w:tc>
         <w:tc>
           <w:tcPr>
-            <w:tcW w:w="703" w:type="dxa"/>
+            <w:tcW w:w="810" w:type="dxa"/>
           </w:tcPr>
           <w:p>
             <w:pPr>
@@ -8325,7 +8447,7 @@
         </w:tc>
         <w:tc>
           <w:tcPr>
-            <w:tcW w:w="1350" w:type="dxa"/>
+            <w:tcW w:w="1513" w:type="dxa"/>
           </w:tcPr>
           <w:p>
             <w:pPr>
@@ -8346,7 +8468,7 @@
         </w:tc>
         <w:tc>
           <w:tcPr>
-            <w:tcW w:w="1710" w:type="dxa"/>
+            <w:tcW w:w="1547" w:type="dxa"/>
           </w:tcPr>
           <w:p>
             <w:pPr>
@@ -8387,7 +8509,7 @@
         </w:tc>
         <w:tc>
           <w:tcPr>
-            <w:tcW w:w="1440" w:type="dxa"/>
+            <w:tcW w:w="1333" w:type="dxa"/>
           </w:tcPr>
           <w:p>
             <w:pPr>
@@ -8408,7 +8530,7 @@
         </w:tc>
         <w:tc>
           <w:tcPr>
-            <w:tcW w:w="703" w:type="dxa"/>
+            <w:tcW w:w="810" w:type="dxa"/>
           </w:tcPr>
           <w:p>
             <w:pPr>
@@ -8553,7 +8675,7 @@
         </w:tc>
         <w:tc>
           <w:tcPr>
-            <w:tcW w:w="1350" w:type="dxa"/>
+            <w:tcW w:w="1513" w:type="dxa"/>
           </w:tcPr>
           <w:p>
             <w:pPr>
@@ -8613,7 +8735,7 @@
         </w:tc>
         <w:tc>
           <w:tcPr>
-            <w:tcW w:w="1710" w:type="dxa"/>
+            <w:tcW w:w="1547" w:type="dxa"/>
           </w:tcPr>
           <w:p>
             <w:pPr>
@@ -8661,7 +8783,7 @@
         </w:tc>
         <w:tc>
           <w:tcPr>
-            <w:tcW w:w="1440" w:type="dxa"/>
+            <w:tcW w:w="1333" w:type="dxa"/>
           </w:tcPr>
           <w:p>
             <w:pPr>
@@ -8689,7 +8811,7 @@
         </w:tc>
         <w:tc>
           <w:tcPr>
-            <w:tcW w:w="703" w:type="dxa"/>
+            <w:tcW w:w="810" w:type="dxa"/>
           </w:tcPr>
           <w:p>
             <w:pPr>
@@ -8834,7 +8956,7 @@
         </w:tc>
         <w:tc>
           <w:tcPr>
-            <w:tcW w:w="1350" w:type="dxa"/>
+            <w:tcW w:w="1513" w:type="dxa"/>
           </w:tcPr>
           <w:p>
             <w:pPr>
@@ -8855,7 +8977,7 @@
         </w:tc>
         <w:tc>
           <w:tcPr>
-            <w:tcW w:w="1710" w:type="dxa"/>
+            <w:tcW w:w="1547" w:type="dxa"/>
           </w:tcPr>
           <w:p>
             <w:pPr>
@@ -8895,7 +9017,7 @@
         </w:tc>
         <w:tc>
           <w:tcPr>
-            <w:tcW w:w="1440" w:type="dxa"/>
+            <w:tcW w:w="1333" w:type="dxa"/>
           </w:tcPr>
           <w:p>
             <w:pPr>
@@ -8915,7 +9037,7 @@
         </w:tc>
         <w:tc>
           <w:tcPr>
-            <w:tcW w:w="703" w:type="dxa"/>
+            <w:tcW w:w="810" w:type="dxa"/>
           </w:tcPr>
           <w:p>
             <w:pPr>
@@ -9060,7 +9182,7 @@
         </w:tc>
         <w:tc>
           <w:tcPr>
-            <w:tcW w:w="1350" w:type="dxa"/>
+            <w:tcW w:w="1513" w:type="dxa"/>
           </w:tcPr>
           <w:p>
             <w:pPr>
@@ -9082,7 +9204,7 @@
         </w:tc>
         <w:tc>
           <w:tcPr>
-            <w:tcW w:w="1710" w:type="dxa"/>
+            <w:tcW w:w="1547" w:type="dxa"/>
           </w:tcPr>
           <w:p>
             <w:pPr>
@@ -9122,7 +9244,7 @@
         </w:tc>
         <w:tc>
           <w:tcPr>
-            <w:tcW w:w="1440" w:type="dxa"/>
+            <w:tcW w:w="1333" w:type="dxa"/>
           </w:tcPr>
           <w:p>
             <w:pPr>
@@ -9142,7 +9264,7 @@
         </w:tc>
         <w:tc>
           <w:tcPr>
-            <w:tcW w:w="703" w:type="dxa"/>
+            <w:tcW w:w="810" w:type="dxa"/>
           </w:tcPr>
           <w:p>
             <w:pPr>
@@ -9287,7 +9409,7 @@
         </w:tc>
         <w:tc>
           <w:tcPr>
-            <w:tcW w:w="1350" w:type="dxa"/>
+            <w:tcW w:w="1513" w:type="dxa"/>
           </w:tcPr>
           <w:p>
             <w:pPr>
@@ -9309,7 +9431,7 @@
         </w:tc>
         <w:tc>
           <w:tcPr>
-            <w:tcW w:w="1710" w:type="dxa"/>
+            <w:tcW w:w="1547" w:type="dxa"/>
           </w:tcPr>
           <w:p>
             <w:pPr>
@@ -9350,7 +9472,7 @@
         </w:tc>
         <w:tc>
           <w:tcPr>
-            <w:tcW w:w="1440" w:type="dxa"/>
+            <w:tcW w:w="1333" w:type="dxa"/>
           </w:tcPr>
           <w:p>
             <w:pPr>
@@ -9371,7 +9493,7 @@
         </w:tc>
         <w:tc>
           <w:tcPr>
-            <w:tcW w:w="703" w:type="dxa"/>
+            <w:tcW w:w="810" w:type="dxa"/>
           </w:tcPr>
           <w:p>
             <w:pPr>
@@ -9516,7 +9638,7 @@
         </w:tc>
         <w:tc>
           <w:tcPr>
-            <w:tcW w:w="1350" w:type="dxa"/>
+            <w:tcW w:w="1513" w:type="dxa"/>
           </w:tcPr>
           <w:p>
             <w:pPr>
@@ -9546,7 +9668,7 @@
         </w:tc>
         <w:tc>
           <w:tcPr>
-            <w:tcW w:w="1710" w:type="dxa"/>
+            <w:tcW w:w="1547" w:type="dxa"/>
           </w:tcPr>
           <w:p>
             <w:pPr>
@@ -9586,7 +9708,7 @@
         </w:tc>
         <w:tc>
           <w:tcPr>
-            <w:tcW w:w="1440" w:type="dxa"/>
+            <w:tcW w:w="1333" w:type="dxa"/>
           </w:tcPr>
           <w:p>
             <w:pPr>
@@ -9606,7 +9728,7 @@
         </w:tc>
         <w:tc>
           <w:tcPr>
-            <w:tcW w:w="703" w:type="dxa"/>
+            <w:tcW w:w="810" w:type="dxa"/>
           </w:tcPr>
           <w:p>
             <w:pPr>
@@ -9751,7 +9873,7 @@
         </w:tc>
         <w:tc>
           <w:tcPr>
-            <w:tcW w:w="1350" w:type="dxa"/>
+            <w:tcW w:w="1513" w:type="dxa"/>
           </w:tcPr>
           <w:p>
             <w:pPr>
@@ -9773,7 +9895,7 @@
         </w:tc>
         <w:tc>
           <w:tcPr>
-            <w:tcW w:w="1710" w:type="dxa"/>
+            <w:tcW w:w="1547" w:type="dxa"/>
           </w:tcPr>
           <w:p>
             <w:pPr>
@@ -9813,7 +9935,7 @@
         </w:tc>
         <w:tc>
           <w:tcPr>
-            <w:tcW w:w="1440" w:type="dxa"/>
+            <w:tcW w:w="1333" w:type="dxa"/>
           </w:tcPr>
           <w:p>
             <w:pPr>
@@ -9833,7 +9955,7 @@
         </w:tc>
         <w:tc>
           <w:tcPr>
-            <w:tcW w:w="703" w:type="dxa"/>
+            <w:tcW w:w="810" w:type="dxa"/>
           </w:tcPr>
           <w:p>
             <w:pPr>
@@ -9974,7 +10096,7 @@
         </w:tc>
         <w:tc>
           <w:tcPr>
-            <w:tcW w:w="1350" w:type="dxa"/>
+            <w:tcW w:w="1513" w:type="dxa"/>
           </w:tcPr>
           <w:p>
             <w:pPr>
@@ -9996,7 +10118,7 @@
         </w:tc>
         <w:tc>
           <w:tcPr>
-            <w:tcW w:w="1710" w:type="dxa"/>
+            <w:tcW w:w="1547" w:type="dxa"/>
           </w:tcPr>
           <w:p>
             <w:pPr>
@@ -10036,7 +10158,7 @@
         </w:tc>
         <w:tc>
           <w:tcPr>
-            <w:tcW w:w="1440" w:type="dxa"/>
+            <w:tcW w:w="1333" w:type="dxa"/>
           </w:tcPr>
           <w:p>
             <w:pPr>
@@ -10056,7 +10178,7 @@
         </w:tc>
         <w:tc>
           <w:tcPr>
-            <w:tcW w:w="703" w:type="dxa"/>
+            <w:tcW w:w="810" w:type="dxa"/>
           </w:tcPr>
           <w:p>
             <w:pPr>
@@ -10201,7 +10323,7 @@
         </w:tc>
         <w:tc>
           <w:tcPr>
-            <w:tcW w:w="1350" w:type="dxa"/>
+            <w:tcW w:w="1513" w:type="dxa"/>
           </w:tcPr>
           <w:p>
             <w:pPr>
@@ -10223,7 +10345,7 @@
         </w:tc>
         <w:tc>
           <w:tcPr>
-            <w:tcW w:w="1710" w:type="dxa"/>
+            <w:tcW w:w="1547" w:type="dxa"/>
           </w:tcPr>
           <w:p>
             <w:pPr>
@@ -10263,7 +10385,7 @@
         </w:tc>
         <w:tc>
           <w:tcPr>
-            <w:tcW w:w="1440" w:type="dxa"/>
+            <w:tcW w:w="1333" w:type="dxa"/>
           </w:tcPr>
           <w:p>
             <w:pPr>
@@ -10283,7 +10405,7 @@
         </w:tc>
         <w:tc>
           <w:tcPr>
-            <w:tcW w:w="703" w:type="dxa"/>
+            <w:tcW w:w="810" w:type="dxa"/>
           </w:tcPr>
           <w:p>
             <w:pPr>
@@ -10428,7 +10550,7 @@
         </w:tc>
         <w:tc>
           <w:tcPr>
-            <w:tcW w:w="1350" w:type="dxa"/>
+            <w:tcW w:w="1513" w:type="dxa"/>
           </w:tcPr>
           <w:p>
             <w:pPr>
@@ -10450,7 +10572,7 @@
         </w:tc>
         <w:tc>
           <w:tcPr>
-            <w:tcW w:w="1710" w:type="dxa"/>
+            <w:tcW w:w="1547" w:type="dxa"/>
           </w:tcPr>
           <w:p>
             <w:pPr>
@@ -10505,7 +10627,7 @@
         </w:tc>
         <w:tc>
           <w:tcPr>
-            <w:tcW w:w="1440" w:type="dxa"/>
+            <w:tcW w:w="1333" w:type="dxa"/>
           </w:tcPr>
           <w:p>
             <w:pPr>
@@ -10525,7 +10647,7 @@
         </w:tc>
         <w:tc>
           <w:tcPr>
-            <w:tcW w:w="703" w:type="dxa"/>
+            <w:tcW w:w="810" w:type="dxa"/>
           </w:tcPr>
           <w:p>
             <w:pPr>
@@ -10687,10 +10809,25 @@
               <w:t xml:space="preserve">Mật khẩu: 123 </w:t>
             </w:r>
           </w:p>
-        </w:tc>
-        <w:tc>
-          <w:tcPr>
-            <w:tcW w:w="1350" w:type="dxa"/>
+          <w:p>
+            <w:pPr>
+              <w:pStyle w:val="ListParagraph"/>
+              <w:ind w:left="342" w:hanging="360"/>
+              <w:rPr>
+                <w:rFonts w:ascii="Times New Roman" w:hAnsi="Times New Roman" w:cs="Times New Roman"/>
+              </w:rPr>
+            </w:pPr>
+            <w:r>
+              <w:rPr>
+                <w:rFonts w:ascii="Times New Roman" w:hAnsi="Times New Roman" w:cs="Times New Roman"/>
+              </w:rPr>
+              <w:t>- Có kết nối Internet</w:t>
+            </w:r>
+          </w:p>
+        </w:tc>
+        <w:tc>
+          <w:tcPr>
+            <w:tcW w:w="1513" w:type="dxa"/>
           </w:tcPr>
           <w:p>
             <w:pPr>
@@ -10743,7 +10880,7 @@
         </w:tc>
         <w:tc>
           <w:tcPr>
-            <w:tcW w:w="1710" w:type="dxa"/>
+            <w:tcW w:w="1547" w:type="dxa"/>
           </w:tcPr>
           <w:p>
             <w:pPr>
@@ -10783,35 +10920,35 @@
         </w:tc>
         <w:tc>
           <w:tcPr>
-            <w:tcW w:w="1440" w:type="dxa"/>
-          </w:tcPr>
-          <w:p>
-            <w:r>
-              <w:rPr>
-                <w:sz w:val="22"/>
-                <w:szCs w:val="22"/>
-              </w:rPr>
-              <w:t>1.Không thể đăng nhập</w:t>
-            </w:r>
-          </w:p>
-        </w:tc>
-        <w:tc>
-          <w:tcPr>
-            <w:tcW w:w="703" w:type="dxa"/>
-          </w:tcPr>
-          <w:p>
-            <w:pPr>
-              <w:rPr>
-                <w:sz w:val="22"/>
-                <w:szCs w:val="22"/>
-              </w:rPr>
-            </w:pPr>
-            <w:r>
-              <w:rPr>
-                <w:sz w:val="22"/>
-                <w:szCs w:val="22"/>
-              </w:rPr>
-              <w:t>Fail</w:t>
+            <w:tcW w:w="1333" w:type="dxa"/>
+          </w:tcPr>
+          <w:p>
+            <w:r>
+              <w:rPr>
+                <w:sz w:val="22"/>
+                <w:szCs w:val="22"/>
+              </w:rPr>
+              <w:t>1.Đăng nhập thành công</w:t>
+            </w:r>
+          </w:p>
+        </w:tc>
+        <w:tc>
+          <w:tcPr>
+            <w:tcW w:w="810" w:type="dxa"/>
+          </w:tcPr>
+          <w:p>
+            <w:pPr>
+              <w:rPr>
+                <w:sz w:val="22"/>
+                <w:szCs w:val="22"/>
+              </w:rPr>
+            </w:pPr>
+            <w:r>
+              <w:rPr>
+                <w:sz w:val="22"/>
+                <w:szCs w:val="22"/>
+              </w:rPr>
+              <w:t>Pass</w:t>
             </w:r>
           </w:p>
         </w:tc>
@@ -10941,11 +11078,17 @@
                 <w:rFonts w:ascii="Times New Roman" w:hAnsi="Times New Roman" w:cs="Times New Roman"/>
               </w:rPr>
             </w:pPr>
-          </w:p>
-        </w:tc>
-        <w:tc>
-          <w:tcPr>
-            <w:tcW w:w="1350" w:type="dxa"/>
+            <w:r>
+              <w:rPr>
+                <w:rFonts w:ascii="Times New Roman" w:hAnsi="Times New Roman" w:cs="Times New Roman"/>
+              </w:rPr>
+              <w:t>Có kết nối Internet</w:t>
+            </w:r>
+          </w:p>
+        </w:tc>
+        <w:tc>
+          <w:tcPr>
+            <w:tcW w:w="1513" w:type="dxa"/>
           </w:tcPr>
           <w:p>
             <w:pPr>
@@ -11000,7 +11143,7 @@
         </w:tc>
         <w:tc>
           <w:tcPr>
-            <w:tcW w:w="1710" w:type="dxa"/>
+            <w:tcW w:w="1547" w:type="dxa"/>
           </w:tcPr>
           <w:p>
             <w:pPr>
@@ -11040,35 +11183,35 @@
         </w:tc>
         <w:tc>
           <w:tcPr>
-            <w:tcW w:w="1440" w:type="dxa"/>
-          </w:tcPr>
-          <w:p>
-            <w:r>
-              <w:rPr>
-                <w:sz w:val="22"/>
-                <w:szCs w:val="22"/>
-              </w:rPr>
-              <w:t>1.Không thể đăng kí</w:t>
-            </w:r>
-          </w:p>
-        </w:tc>
-        <w:tc>
-          <w:tcPr>
-            <w:tcW w:w="703" w:type="dxa"/>
-          </w:tcPr>
-          <w:p>
-            <w:pPr>
-              <w:rPr>
-                <w:sz w:val="22"/>
-                <w:szCs w:val="22"/>
-              </w:rPr>
-            </w:pPr>
-            <w:r>
-              <w:rPr>
-                <w:sz w:val="22"/>
-                <w:szCs w:val="22"/>
-              </w:rPr>
-              <w:t>Fail</w:t>
+            <w:tcW w:w="1333" w:type="dxa"/>
+          </w:tcPr>
+          <w:p>
+            <w:r>
+              <w:rPr>
+                <w:sz w:val="22"/>
+                <w:szCs w:val="22"/>
+              </w:rPr>
+              <w:t>1.Đăng kí thành công</w:t>
+            </w:r>
+          </w:p>
+        </w:tc>
+        <w:tc>
+          <w:tcPr>
+            <w:tcW w:w="810" w:type="dxa"/>
+          </w:tcPr>
+          <w:p>
+            <w:pPr>
+              <w:rPr>
+                <w:sz w:val="22"/>
+                <w:szCs w:val="22"/>
+              </w:rPr>
+            </w:pPr>
+            <w:r>
+              <w:rPr>
+                <w:sz w:val="22"/>
+                <w:szCs w:val="22"/>
+              </w:rPr>
+              <w:t>Pass</w:t>
             </w:r>
           </w:p>
         </w:tc>
@@ -11161,7 +11304,7 @@
         </w:tc>
         <w:tc>
           <w:tcPr>
-            <w:tcW w:w="1350" w:type="dxa"/>
+            <w:tcW w:w="1513" w:type="dxa"/>
           </w:tcPr>
           <w:p>
             <w:pPr>
@@ -11227,7 +11370,7 @@
         </w:tc>
         <w:tc>
           <w:tcPr>
-            <w:tcW w:w="1710" w:type="dxa"/>
+            <w:tcW w:w="1547" w:type="dxa"/>
           </w:tcPr>
           <w:p>
             <w:pPr>
@@ -11261,37 +11404,44 @@
                 <w:sz w:val="22"/>
                 <w:szCs w:val="22"/>
               </w:rPr>
-              <w:t>Đã test</w:t>
-            </w:r>
-          </w:p>
-        </w:tc>
-        <w:tc>
-          <w:tcPr>
-            <w:tcW w:w="1440" w:type="dxa"/>
-          </w:tcPr>
-          <w:p>
-            <w:r>
-              <w:t>1.Không thể đăng kí</w:t>
-            </w:r>
-          </w:p>
-        </w:tc>
-        <w:tc>
-          <w:tcPr>
-            <w:tcW w:w="703" w:type="dxa"/>
-          </w:tcPr>
-          <w:p>
-            <w:pPr>
-              <w:rPr>
-                <w:sz w:val="22"/>
-                <w:szCs w:val="22"/>
-              </w:rPr>
-            </w:pPr>
-            <w:r>
-              <w:rPr>
-                <w:sz w:val="22"/>
-                <w:szCs w:val="22"/>
-              </w:rPr>
-              <w:t>Fail</w:t>
+              <w:t>Chưa test</w:t>
+            </w:r>
+          </w:p>
+        </w:tc>
+        <w:tc>
+          <w:tcPr>
+            <w:tcW w:w="1333" w:type="dxa"/>
+          </w:tcPr>
+          <w:p>
+            <w:r>
+              <w:t xml:space="preserve"> </w:t>
+            </w:r>
+          </w:p>
+        </w:tc>
+        <w:tc>
+          <w:tcPr>
+            <w:tcW w:w="810" w:type="dxa"/>
+          </w:tcPr>
+          <w:p>
+            <w:pPr>
+              <w:rPr>
+                <w:sz w:val="22"/>
+                <w:szCs w:val="22"/>
+              </w:rPr>
+            </w:pPr>
+            <w:r>
+              <w:rPr>
+                <w:sz w:val="22"/>
+                <w:szCs w:val="22"/>
+              </w:rPr>
+              <w:t xml:space="preserve"> </w:t>
+            </w:r>
+            <w:r>
+              <w:rPr>
+                <w:sz w:val="22"/>
+                <w:szCs w:val="22"/>
+              </w:rPr>
+              <w:t>Untest</w:t>
             </w:r>
           </w:p>
         </w:tc>
@@ -11407,7 +11557,7 @@
         </w:tc>
         <w:tc>
           <w:tcPr>
-            <w:tcW w:w="1350" w:type="dxa"/>
+            <w:tcW w:w="1513" w:type="dxa"/>
           </w:tcPr>
           <w:p>
             <w:pPr>
@@ -11478,7 +11628,7 @@
         </w:tc>
         <w:tc>
           <w:tcPr>
-            <w:tcW w:w="1710" w:type="dxa"/>
+            <w:tcW w:w="1547" w:type="dxa"/>
           </w:tcPr>
           <w:p>
             <w:pPr>
@@ -11518,7 +11668,7 @@
         </w:tc>
         <w:tc>
           <w:tcPr>
-            <w:tcW w:w="1440" w:type="dxa"/>
+            <w:tcW w:w="1333" w:type="dxa"/>
           </w:tcPr>
           <w:p>
             <w:pPr>
@@ -11538,7 +11688,7 @@
         </w:tc>
         <w:tc>
           <w:tcPr>
-            <w:tcW w:w="703" w:type="dxa"/>
+            <w:tcW w:w="810" w:type="dxa"/>
           </w:tcPr>
           <w:p>
             <w:pPr>
@@ -11664,7 +11814,7 @@
         </w:tc>
         <w:tc>
           <w:tcPr>
-            <w:tcW w:w="1350" w:type="dxa"/>
+            <w:tcW w:w="1513" w:type="dxa"/>
           </w:tcPr>
           <w:p>
             <w:pPr>
@@ -11735,7 +11885,7 @@
         </w:tc>
         <w:tc>
           <w:tcPr>
-            <w:tcW w:w="1710" w:type="dxa"/>
+            <w:tcW w:w="1547" w:type="dxa"/>
           </w:tcPr>
           <w:p>
             <w:pPr>
@@ -11775,7 +11925,7 @@
         </w:tc>
         <w:tc>
           <w:tcPr>
-            <w:tcW w:w="1440" w:type="dxa"/>
+            <w:tcW w:w="1333" w:type="dxa"/>
           </w:tcPr>
           <w:p>
             <w:pPr>
@@ -11795,7 +11945,7 @@
         </w:tc>
         <w:tc>
           <w:tcPr>
-            <w:tcW w:w="703" w:type="dxa"/>
+            <w:tcW w:w="810" w:type="dxa"/>
           </w:tcPr>
           <w:p>
             <w:pPr>
@@ -11925,7 +12075,7 @@
         </w:tc>
         <w:tc>
           <w:tcPr>
-            <w:tcW w:w="1350" w:type="dxa"/>
+            <w:tcW w:w="1513" w:type="dxa"/>
           </w:tcPr>
           <w:p>
             <w:pPr>
@@ -11996,7 +12146,7 @@
         </w:tc>
         <w:tc>
           <w:tcPr>
-            <w:tcW w:w="1710" w:type="dxa"/>
+            <w:tcW w:w="1547" w:type="dxa"/>
           </w:tcPr>
           <w:p>
             <w:pPr>
@@ -12036,7 +12186,7 @@
         </w:tc>
         <w:tc>
           <w:tcPr>
-            <w:tcW w:w="1440" w:type="dxa"/>
+            <w:tcW w:w="1333" w:type="dxa"/>
           </w:tcPr>
           <w:p>
             <w:pPr>
@@ -12056,7 +12206,7 @@
         </w:tc>
         <w:tc>
           <w:tcPr>
-            <w:tcW w:w="703" w:type="dxa"/>
+            <w:tcW w:w="810" w:type="dxa"/>
           </w:tcPr>
           <w:p>
             <w:pPr>
@@ -12184,7 +12334,7 @@
         </w:tc>
         <w:tc>
           <w:tcPr>
-            <w:tcW w:w="1350" w:type="dxa"/>
+            <w:tcW w:w="1513" w:type="dxa"/>
           </w:tcPr>
           <w:p>
             <w:pPr>
@@ -12263,7 +12413,7 @@
         </w:tc>
         <w:tc>
           <w:tcPr>
-            <w:tcW w:w="1710" w:type="dxa"/>
+            <w:tcW w:w="1547" w:type="dxa"/>
           </w:tcPr>
           <w:p>
             <w:pPr>
@@ -12310,7 +12460,7 @@
         </w:tc>
         <w:tc>
           <w:tcPr>
-            <w:tcW w:w="1440" w:type="dxa"/>
+            <w:tcW w:w="1333" w:type="dxa"/>
           </w:tcPr>
           <w:p>
             <w:pPr>
@@ -12337,7 +12487,7 @@
         </w:tc>
         <w:tc>
           <w:tcPr>
-            <w:tcW w:w="703" w:type="dxa"/>
+            <w:tcW w:w="810" w:type="dxa"/>
           </w:tcPr>
           <w:p>
             <w:pPr>
@@ -12444,7 +12594,7 @@
         </w:tc>
         <w:tc>
           <w:tcPr>
-            <w:tcW w:w="1350" w:type="dxa"/>
+            <w:tcW w:w="1513" w:type="dxa"/>
           </w:tcPr>
           <w:p>
             <w:pPr>
@@ -12483,7 +12633,7 @@
         </w:tc>
         <w:tc>
           <w:tcPr>
-            <w:tcW w:w="1710" w:type="dxa"/>
+            <w:tcW w:w="1547" w:type="dxa"/>
           </w:tcPr>
           <w:p>
             <w:pPr>
@@ -12531,7 +12681,7 @@
         </w:tc>
         <w:tc>
           <w:tcPr>
-            <w:tcW w:w="1440" w:type="dxa"/>
+            <w:tcW w:w="1333" w:type="dxa"/>
           </w:tcPr>
           <w:p>
             <w:pPr>
@@ -12559,7 +12709,7 @@
         </w:tc>
         <w:tc>
           <w:tcPr>
-            <w:tcW w:w="703" w:type="dxa"/>
+            <w:tcW w:w="810" w:type="dxa"/>
           </w:tcPr>
           <w:p>
             <w:pPr>
@@ -12672,7 +12822,7 @@
         </w:tc>
         <w:tc>
           <w:tcPr>
-            <w:tcW w:w="1350" w:type="dxa"/>
+            <w:tcW w:w="1513" w:type="dxa"/>
           </w:tcPr>
           <w:p>
             <w:pPr>
@@ -12711,7 +12861,7 @@
         </w:tc>
         <w:tc>
           <w:tcPr>
-            <w:tcW w:w="1710" w:type="dxa"/>
+            <w:tcW w:w="1547" w:type="dxa"/>
           </w:tcPr>
           <w:p>
             <w:pPr>
@@ -12751,7 +12901,7 @@
         </w:tc>
         <w:tc>
           <w:tcPr>
-            <w:tcW w:w="1440" w:type="dxa"/>
+            <w:tcW w:w="1333" w:type="dxa"/>
           </w:tcPr>
           <w:p>
             <w:r>
@@ -12765,7 +12915,7 @@
         </w:tc>
         <w:tc>
           <w:tcPr>
-            <w:tcW w:w="703" w:type="dxa"/>
+            <w:tcW w:w="810" w:type="dxa"/>
           </w:tcPr>
           <w:p>
             <w:pPr>
@@ -12794,7 +12944,7 @@
           <w:shd w:val="clear" w:color="auto" w:fill="F9F9F9"/>
         </w:rPr>
       </w:pPr>
-      <w:bookmarkStart w:id="14" w:name="_Toc468341997"/>
+      <w:bookmarkStart w:id="15" w:name="_Toc468370807"/>
       <w:r>
         <w:rPr>
           <w:rFonts w:ascii="Times New Roman" w:hAnsi="Times New Roman"/>
@@ -12823,7 +12973,7 @@
         </w:rPr>
         <w:t xml:space="preserve"> và tính tiện dụng</w:t>
       </w:r>
-      <w:bookmarkEnd w:id="14"/>
+      <w:bookmarkEnd w:id="15"/>
     </w:p>
     <w:tbl>
       <w:tblPr>
@@ -13587,7 +13737,15 @@
                 <w:sz w:val="22"/>
                 <w:szCs w:val="22"/>
               </w:rPr>
-              <w:t>Kiểm tra trang chủ mở ra thành công khi nhấn vào nút trang chủ trong menu</w:t>
+              <w:t xml:space="preserve">Kiểm tra trang chủ mở ra thành công khi nhấn vào nút </w:t>
+            </w:r>
+            <w:r>
+              <w:rPr>
+                <w:sz w:val="22"/>
+                <w:szCs w:val="22"/>
+              </w:rPr>
+              <w:lastRenderedPageBreak/>
+              <w:t>trang chủ trong menu</w:t>
             </w:r>
           </w:p>
         </w:tc>
@@ -13611,7 +13769,15 @@
               <w:rPr>
                 <w:rFonts w:ascii="Times New Roman" w:hAnsi="Times New Roman" w:cs="Times New Roman"/>
               </w:rPr>
-              <w:t>Đang chạy phần mềm</w:t>
+              <w:lastRenderedPageBreak/>
+              <w:t xml:space="preserve">Đang chạy </w:t>
+            </w:r>
+            <w:r>
+              <w:rPr>
+                <w:rFonts w:ascii="Times New Roman" w:hAnsi="Times New Roman" w:cs="Times New Roman"/>
+              </w:rPr>
+              <w:lastRenderedPageBreak/>
+              <w:t>phần mềm</w:t>
             </w:r>
           </w:p>
         </w:tc>
@@ -13631,6 +13797,7 @@
                 <w:sz w:val="22"/>
                 <w:szCs w:val="22"/>
               </w:rPr>
+              <w:lastRenderedPageBreak/>
               <w:t>1. Nhấn nút</w:t>
             </w:r>
             <w:r>
@@ -14248,15 +14415,7 @@
                 <w:sz w:val="22"/>
                 <w:szCs w:val="22"/>
               </w:rPr>
-              <w:t xml:space="preserve"> trong </w:t>
-            </w:r>
-            <w:r>
-              <w:rPr>
-                <w:sz w:val="22"/>
-                <w:szCs w:val="22"/>
-              </w:rPr>
-              <w:lastRenderedPageBreak/>
-              <w:t>menu</w:t>
+              <w:t xml:space="preserve"> trong menu</w:t>
             </w:r>
           </w:p>
         </w:tc>
@@ -14276,7 +14435,6 @@
                 <w:sz w:val="22"/>
                 <w:szCs w:val="22"/>
               </w:rPr>
-              <w:lastRenderedPageBreak/>
               <w:t xml:space="preserve">Kiểm tra </w:t>
             </w:r>
             <w:r>
@@ -14291,15 +14449,7 @@
                 <w:sz w:val="22"/>
                 <w:szCs w:val="22"/>
               </w:rPr>
-              <w:t xml:space="preserve">mở ra thành công khi nhấn </w:t>
-            </w:r>
-            <w:r>
-              <w:rPr>
-                <w:sz w:val="22"/>
-                <w:szCs w:val="22"/>
-              </w:rPr>
-              <w:lastRenderedPageBreak/>
-              <w:t>vào nút trang chủ trong menu</w:t>
+              <w:t>mở ra thành công khi nhấn vào nút trang chủ trong menu</w:t>
             </w:r>
           </w:p>
         </w:tc>
@@ -14323,15 +14473,7 @@
               <w:rPr>
                 <w:rFonts w:ascii="Times New Roman" w:hAnsi="Times New Roman" w:cs="Times New Roman"/>
               </w:rPr>
-              <w:lastRenderedPageBreak/>
-              <w:t xml:space="preserve">Đang chạy </w:t>
-            </w:r>
-            <w:r>
-              <w:rPr>
-                <w:rFonts w:ascii="Times New Roman" w:hAnsi="Times New Roman" w:cs="Times New Roman"/>
-              </w:rPr>
-              <w:lastRenderedPageBreak/>
-              <w:t>phần mềm</w:t>
+              <w:t>Đang chạy phần mềm</w:t>
             </w:r>
           </w:p>
         </w:tc>
@@ -14351,7 +14493,6 @@
                 <w:sz w:val="22"/>
                 <w:szCs w:val="22"/>
               </w:rPr>
-              <w:lastRenderedPageBreak/>
               <w:t>1. Nhấn nút menu</w:t>
             </w:r>
           </w:p>
@@ -15621,7 +15762,15 @@
                 <w:sz w:val="22"/>
                 <w:szCs w:val="22"/>
               </w:rPr>
-              <w:t>Kiểm tra danh sách phân loại món trong Ẩm thực hiện ra thành công khi nhấn nút Thực đơn trên trang chủ</w:t>
+              <w:t xml:space="preserve">Kiểm tra danh sách phân loại món trong Ẩm </w:t>
+            </w:r>
+            <w:r>
+              <w:rPr>
+                <w:sz w:val="22"/>
+                <w:szCs w:val="22"/>
+              </w:rPr>
+              <w:lastRenderedPageBreak/>
+              <w:t>thực hiện ra thành công khi nhấn nút Thực đơn trên trang chủ</w:t>
             </w:r>
           </w:p>
         </w:tc>
@@ -15645,7 +15794,15 @@
               <w:rPr>
                 <w:rFonts w:ascii="Times New Roman" w:hAnsi="Times New Roman" w:cs="Times New Roman"/>
               </w:rPr>
-              <w:t>Đang chạy phần mềm</w:t>
+              <w:lastRenderedPageBreak/>
+              <w:t xml:space="preserve">Đang chạy </w:t>
+            </w:r>
+            <w:r>
+              <w:rPr>
+                <w:rFonts w:ascii="Times New Roman" w:hAnsi="Times New Roman" w:cs="Times New Roman"/>
+              </w:rPr>
+              <w:lastRenderedPageBreak/>
+              <w:t>phần mềm</w:t>
             </w:r>
           </w:p>
         </w:tc>
@@ -15665,6 +15822,7 @@
                 <w:sz w:val="22"/>
                 <w:szCs w:val="22"/>
               </w:rPr>
+              <w:lastRenderedPageBreak/>
               <w:t>1. Nhấn nút trang chủ</w:t>
             </w:r>
           </w:p>
@@ -15680,7 +15838,15 @@
                 <w:sz w:val="22"/>
                 <w:szCs w:val="22"/>
               </w:rPr>
-              <w:t>2. Nhấn vào nút Loại món</w:t>
+              <w:t xml:space="preserve">2. Nhấn vào nút </w:t>
+            </w:r>
+            <w:r>
+              <w:rPr>
+                <w:sz w:val="22"/>
+                <w:szCs w:val="22"/>
+              </w:rPr>
+              <w:lastRenderedPageBreak/>
+              <w:t>Loại món</w:t>
             </w:r>
           </w:p>
         </w:tc>
@@ -15700,6 +15866,7 @@
                 <w:sz w:val="22"/>
                 <w:szCs w:val="22"/>
               </w:rPr>
+              <w:lastRenderedPageBreak/>
               <w:t xml:space="preserve">Màn hình hiển thị danh sách Ẩm thực </w:t>
             </w:r>
           </w:p>
@@ -15715,6 +15882,7 @@
                 <w:sz w:val="22"/>
                 <w:szCs w:val="22"/>
               </w:rPr>
+              <w:lastRenderedPageBreak/>
               <w:t>Việt Nam</w:t>
             </w:r>
           </w:p>
@@ -15795,6 +15963,7 @@
                 <w:sz w:val="22"/>
                 <w:szCs w:val="22"/>
               </w:rPr>
+              <w:lastRenderedPageBreak/>
               <w:t>Đã test</w:t>
             </w:r>
           </w:p>
@@ -15830,6 +15999,7 @@
                 <w:sz w:val="22"/>
                 <w:szCs w:val="22"/>
               </w:rPr>
+              <w:lastRenderedPageBreak/>
               <w:t>Việt Nam</w:t>
             </w:r>
           </w:p>
@@ -15910,6 +16080,7 @@
                 <w:sz w:val="22"/>
                 <w:szCs w:val="22"/>
               </w:rPr>
+              <w:lastRenderedPageBreak/>
               <w:t>Pass</w:t>
             </w:r>
           </w:p>
@@ -16235,7 +16406,6 @@
               <w:rPr>
                 <w:rFonts w:ascii="Times New Roman" w:hAnsi="Times New Roman" w:cs="Times New Roman"/>
               </w:rPr>
-              <w:lastRenderedPageBreak/>
               <w:t>Chữa bệnh</w:t>
             </w:r>
           </w:p>
@@ -16256,7 +16426,6 @@
                 <w:sz w:val="22"/>
                 <w:szCs w:val="22"/>
               </w:rPr>
-              <w:lastRenderedPageBreak/>
               <w:t>Pass</w:t>
             </w:r>
           </w:p>
@@ -17274,7 +17443,15 @@
                 <w:sz w:val="22"/>
                 <w:szCs w:val="22"/>
               </w:rPr>
-              <w:t>Kiểm tra thứ tự đặt Item trong menu</w:t>
+              <w:t xml:space="preserve">Kiểm tra thứ tự đặt </w:t>
+            </w:r>
+            <w:r>
+              <w:rPr>
+                <w:sz w:val="22"/>
+                <w:szCs w:val="22"/>
+              </w:rPr>
+              <w:lastRenderedPageBreak/>
+              <w:t>Item trong menu</w:t>
             </w:r>
           </w:p>
         </w:tc>
@@ -17294,7 +17471,16 @@
                 <w:sz w:val="22"/>
                 <w:szCs w:val="22"/>
               </w:rPr>
-              <w:t>Kiểm tra thứ tự xếp các menu hợp lý</w:t>
+              <w:lastRenderedPageBreak/>
+              <w:t xml:space="preserve">Kiểm tra thứ tự xếp các menu </w:t>
+            </w:r>
+            <w:r>
+              <w:rPr>
+                <w:sz w:val="22"/>
+                <w:szCs w:val="22"/>
+              </w:rPr>
+              <w:lastRenderedPageBreak/>
+              <w:t>hợp lý</w:t>
             </w:r>
           </w:p>
         </w:tc>
@@ -17318,7 +17504,15 @@
               <w:rPr>
                 <w:rFonts w:ascii="Times New Roman" w:hAnsi="Times New Roman" w:cs="Times New Roman"/>
               </w:rPr>
-              <w:t>Đang chạy phần mềm</w:t>
+              <w:lastRenderedPageBreak/>
+              <w:t xml:space="preserve">Đang chạy </w:t>
+            </w:r>
+            <w:r>
+              <w:rPr>
+                <w:rFonts w:ascii="Times New Roman" w:hAnsi="Times New Roman" w:cs="Times New Roman"/>
+              </w:rPr>
+              <w:lastRenderedPageBreak/>
+              <w:t>phần mềm</w:t>
             </w:r>
           </w:p>
         </w:tc>
@@ -17391,7 +17585,15 @@
                 <w:sz w:val="22"/>
                 <w:szCs w:val="22"/>
               </w:rPr>
-              <w:t>1.Menu được sắp xếp hợp lý</w:t>
+              <w:t xml:space="preserve">1.Menu được sắp xếp hợp </w:t>
+            </w:r>
+            <w:r>
+              <w:rPr>
+                <w:sz w:val="22"/>
+                <w:szCs w:val="22"/>
+              </w:rPr>
+              <w:lastRenderedPageBreak/>
+              <w:t>lý</w:t>
             </w:r>
           </w:p>
         </w:tc>
@@ -17411,6 +17613,7 @@
                 <w:sz w:val="22"/>
                 <w:szCs w:val="22"/>
               </w:rPr>
+              <w:lastRenderedPageBreak/>
               <w:t>Pass</w:t>
             </w:r>
           </w:p>
@@ -18678,7 +18881,7 @@
                 <w:sz w:val="22"/>
                 <w:szCs w:val="22"/>
               </w:rPr>
-              <w:t>Fail</w:t>
+              <w:t>Pass</w:t>
             </w:r>
           </w:p>
         </w:tc>
@@ -18927,7 +19130,15 @@
                 <w:sz w:val="22"/>
                 <w:szCs w:val="22"/>
               </w:rPr>
-              <w:t>Kiểm tra tính dễ dàng di chuyển qua các menu</w:t>
+              <w:t xml:space="preserve">Kiểm tra tính dễ dàng di </w:t>
+            </w:r>
+            <w:r>
+              <w:rPr>
+                <w:sz w:val="22"/>
+                <w:szCs w:val="22"/>
+              </w:rPr>
+              <w:lastRenderedPageBreak/>
+              <w:t>chuyển qua các menu</w:t>
             </w:r>
           </w:p>
         </w:tc>
@@ -18947,7 +19158,16 @@
                 <w:sz w:val="22"/>
                 <w:szCs w:val="22"/>
               </w:rPr>
-              <w:t>Kiểm tra tính dễ dàng di chuyển qua các menu</w:t>
+              <w:lastRenderedPageBreak/>
+              <w:t xml:space="preserve">Kiểm tra tính dễ dàng di chuyển qua các </w:t>
+            </w:r>
+            <w:r>
+              <w:rPr>
+                <w:sz w:val="22"/>
+                <w:szCs w:val="22"/>
+              </w:rPr>
+              <w:lastRenderedPageBreak/>
+              <w:t>menu</w:t>
             </w:r>
           </w:p>
         </w:tc>
@@ -18971,7 +19191,15 @@
               <w:rPr>
                 <w:rFonts w:ascii="Times New Roman" w:hAnsi="Times New Roman" w:cs="Times New Roman"/>
               </w:rPr>
-              <w:t>Đang chạy phần mềm</w:t>
+              <w:lastRenderedPageBreak/>
+              <w:t xml:space="preserve">Đang chạy </w:t>
+            </w:r>
+            <w:r>
+              <w:rPr>
+                <w:rFonts w:ascii="Times New Roman" w:hAnsi="Times New Roman" w:cs="Times New Roman"/>
+              </w:rPr>
+              <w:lastRenderedPageBreak/>
+              <w:t>phần mềm</w:t>
             </w:r>
           </w:p>
         </w:tc>
@@ -19285,15 +19513,7 @@
                 <w:sz w:val="22"/>
                 <w:szCs w:val="22"/>
               </w:rPr>
-              <w:t xml:space="preserve">Kiểm tra các màn hình dễ dàng tùy </w:t>
-            </w:r>
-            <w:r>
-              <w:rPr>
-                <w:sz w:val="22"/>
-                <w:szCs w:val="22"/>
-              </w:rPr>
-              <w:lastRenderedPageBreak/>
-              <w:t>chỉnh(phóng to, thu nhỏ)</w:t>
+              <w:t>Kiểm tra các màn hình dễ dàng tùy chỉnh(phóng to, thu nhỏ)</w:t>
             </w:r>
           </w:p>
         </w:tc>
@@ -19313,16 +19533,7 @@
                 <w:sz w:val="22"/>
                 <w:szCs w:val="22"/>
               </w:rPr>
-              <w:lastRenderedPageBreak/>
-              <w:t xml:space="preserve">Kiểm tra các màn hình dễ dàng tùy chỉnh(phóng to, </w:t>
-            </w:r>
-            <w:r>
-              <w:rPr>
-                <w:sz w:val="22"/>
-                <w:szCs w:val="22"/>
-              </w:rPr>
-              <w:lastRenderedPageBreak/>
-              <w:t>thu nhỏ)</w:t>
+              <w:t>Kiểm tra các màn hình dễ dàng tùy chỉnh(phóng to, thu nhỏ)</w:t>
             </w:r>
           </w:p>
         </w:tc>
@@ -19346,15 +19557,7 @@
               <w:rPr>
                 <w:rFonts w:ascii="Times New Roman" w:hAnsi="Times New Roman" w:cs="Times New Roman"/>
               </w:rPr>
-              <w:lastRenderedPageBreak/>
-              <w:t xml:space="preserve">Đang chạy </w:t>
-            </w:r>
-            <w:r>
-              <w:rPr>
-                <w:rFonts w:ascii="Times New Roman" w:hAnsi="Times New Roman" w:cs="Times New Roman"/>
-              </w:rPr>
-              <w:lastRenderedPageBreak/>
-              <w:t>phần mềm</w:t>
+              <w:t>Đang chạy phần mềm</w:t>
             </w:r>
           </w:p>
         </w:tc>
@@ -19461,7 +19664,7 @@
           <w:rFonts w:ascii="Times New Roman" w:hAnsi="Times New Roman"/>
         </w:rPr>
       </w:pPr>
-      <w:bookmarkStart w:id="15" w:name="_Toc468341998"/>
+      <w:bookmarkStart w:id="16" w:name="_Toc468370808"/>
       <w:r>
         <w:rPr>
           <w:rFonts w:ascii="Times New Roman" w:hAnsi="Times New Roman"/>
@@ -19480,7 +19683,7 @@
         </w:rPr>
         <w:t xml:space="preserve"> Kiểm tra tính tương thích</w:t>
       </w:r>
-      <w:bookmarkEnd w:id="15"/>
+      <w:bookmarkEnd w:id="16"/>
     </w:p>
     <w:tbl>
       <w:tblPr>
@@ -20454,16 +20657,16 @@
           <w:rFonts w:ascii="Times New Roman" w:hAnsi="Times New Roman"/>
         </w:rPr>
       </w:pPr>
-      <w:bookmarkStart w:id="16" w:name="_Toc465894787"/>
-      <w:bookmarkStart w:id="17" w:name="_Toc468341999"/>
+      <w:bookmarkStart w:id="17" w:name="_Toc465894787"/>
+      <w:bookmarkStart w:id="18" w:name="_Toc468370809"/>
       <w:r>
         <w:rPr>
           <w:rFonts w:ascii="Times New Roman" w:hAnsi="Times New Roman"/>
         </w:rPr>
         <w:t>Test Cases Kiểm tra Hiệu suất</w:t>
       </w:r>
-      <w:bookmarkEnd w:id="16"/>
       <w:bookmarkEnd w:id="17"/>
+      <w:bookmarkEnd w:id="18"/>
     </w:p>
     <w:tbl>
       <w:tblPr>
@@ -20732,15 +20935,7 @@
                 <w:sz w:val="22"/>
                 <w:szCs w:val="22"/>
               </w:rPr>
-              <w:t xml:space="preserve"> trên </w:t>
-            </w:r>
-            <w:r>
-              <w:rPr>
-                <w:sz w:val="22"/>
-                <w:szCs w:val="22"/>
-              </w:rPr>
-              <w:lastRenderedPageBreak/>
-              <w:t>môi trường Android</w:t>
+              <w:t xml:space="preserve"> trên môi trường Android</w:t>
             </w:r>
           </w:p>
         </w:tc>
@@ -22036,7 +22231,7 @@
                 <w:sz w:val="22"/>
                 <w:szCs w:val="22"/>
               </w:rPr>
-              <w:t>Không thể đăng nhập</w:t>
+              <w:t>1.Ứng dụng đăng nhập sau &lt;7s</w:t>
             </w:r>
           </w:p>
         </w:tc>
@@ -22056,7 +22251,7 @@
                 <w:sz w:val="22"/>
                 <w:szCs w:val="22"/>
               </w:rPr>
-              <w:t>Fail</w:t>
+              <w:t>Pass</w:t>
             </w:r>
           </w:p>
         </w:tc>
@@ -22237,7 +22432,7 @@
                 <w:sz w:val="22"/>
                 <w:szCs w:val="22"/>
               </w:rPr>
-              <w:t>Không thể đăng kí tài khoản</w:t>
+              <w:t>1.Ứng dụng cho phép đăng kí tài khoản sau &lt; 7s</w:t>
             </w:r>
           </w:p>
         </w:tc>
@@ -22257,7 +22452,7 @@
                 <w:sz w:val="22"/>
                 <w:szCs w:val="22"/>
               </w:rPr>
-              <w:t>Fail</w:t>
+              <w:t>Pass</w:t>
             </w:r>
           </w:p>
         </w:tc>
@@ -22334,7 +22529,6 @@
                 <w:sz w:val="22"/>
                 <w:szCs w:val="22"/>
               </w:rPr>
-              <w:lastRenderedPageBreak/>
               <w:t>Nhanh &lt; 10s</w:t>
             </w:r>
           </w:p>
@@ -22359,7 +22553,6 @@
               <w:rPr>
                 <w:rFonts w:ascii="Times New Roman" w:hAnsi="Times New Roman" w:cs="Times New Roman"/>
               </w:rPr>
-              <w:lastRenderedPageBreak/>
               <w:t>Đang chạy ứng dụng</w:t>
             </w:r>
           </w:p>
@@ -22847,7 +23040,14 @@
                 <w:sz w:val="22"/>
                 <w:szCs w:val="22"/>
               </w:rPr>
-              <w:t>Chưa test</w:t>
+              <w:t>Đã</w:t>
+            </w:r>
+            <w:r>
+              <w:rPr>
+                <w:sz w:val="22"/>
+                <w:szCs w:val="22"/>
+              </w:rPr>
+              <w:t xml:space="preserve"> test</w:t>
             </w:r>
           </w:p>
         </w:tc>
@@ -22862,6 +23062,28 @@
                 <w:szCs w:val="22"/>
               </w:rPr>
             </w:pPr>
+            <w:r>
+              <w:rPr>
+                <w:sz w:val="22"/>
+                <w:szCs w:val="22"/>
+              </w:rPr>
+              <w:t>1.Xem chi tiết món ăn</w:t>
+            </w:r>
+          </w:p>
+          <w:p>
+            <w:pPr>
+              <w:rPr>
+                <w:sz w:val="22"/>
+                <w:szCs w:val="22"/>
+              </w:rPr>
+            </w:pPr>
+            <w:r>
+              <w:rPr>
+                <w:sz w:val="22"/>
+                <w:szCs w:val="22"/>
+              </w:rPr>
+              <w:t>2.Bấm nút Bookmark</w:t>
+            </w:r>
           </w:p>
         </w:tc>
         <w:tc>
@@ -22875,6 +23097,13 @@
                 <w:szCs w:val="22"/>
               </w:rPr>
             </w:pPr>
+            <w:r>
+              <w:rPr>
+                <w:sz w:val="22"/>
+                <w:szCs w:val="22"/>
+              </w:rPr>
+              <w:t>Pass</w:t>
+            </w:r>
           </w:p>
         </w:tc>
       </w:tr>
@@ -23429,7 +23658,14 @@
                 <w:sz w:val="22"/>
                 <w:szCs w:val="22"/>
               </w:rPr>
-              <w:t>Chưa test</w:t>
+              <w:t xml:space="preserve">Đã </w:t>
+            </w:r>
+            <w:r>
+              <w:rPr>
+                <w:sz w:val="22"/>
+                <w:szCs w:val="22"/>
+              </w:rPr>
+              <w:t>test</w:t>
             </w:r>
           </w:p>
         </w:tc>
@@ -23444,6 +23680,13 @@
                 <w:szCs w:val="22"/>
               </w:rPr>
             </w:pPr>
+            <w:r>
+              <w:rPr>
+                <w:sz w:val="22"/>
+                <w:szCs w:val="22"/>
+              </w:rPr>
+              <w:t>1.Chưa có nút bấm xem video hướng dẫn</w:t>
+            </w:r>
           </w:p>
         </w:tc>
         <w:tc>
@@ -23462,7 +23705,7 @@
                 <w:sz w:val="22"/>
                 <w:szCs w:val="22"/>
               </w:rPr>
-              <w:t>Untest</w:t>
+              <w:t>Fail</w:t>
             </w:r>
           </w:p>
         </w:tc>
@@ -23678,7 +23921,7 @@
           <w:rFonts w:ascii="Times New Roman" w:hAnsi="Times New Roman"/>
         </w:rPr>
       </w:pPr>
-      <w:bookmarkStart w:id="18" w:name="_Toc468342000"/>
+      <w:bookmarkStart w:id="19" w:name="_Toc468370810"/>
       <w:r>
         <w:rPr>
           <w:rFonts w:ascii="Times New Roman" w:hAnsi="Times New Roman"/>
@@ -23697,7 +23940,7 @@
         </w:rPr>
         <w:t xml:space="preserve"> Kiểm tra bảo mật</w:t>
       </w:r>
-      <w:bookmarkEnd w:id="18"/>
+      <w:bookmarkEnd w:id="19"/>
     </w:p>
     <w:tbl>
       <w:tblPr>
@@ -24692,11 +24935,12 @@
           <w:rFonts w:ascii="Times New Roman" w:hAnsi="Times New Roman"/>
         </w:rPr>
       </w:pPr>
-      <w:bookmarkStart w:id="19" w:name="_Toc468342001"/>
+      <w:bookmarkStart w:id="20" w:name="_Toc468370811"/>
       <w:r>
         <w:rPr>
           <w:rFonts w:ascii="Times New Roman" w:hAnsi="Times New Roman"/>
         </w:rPr>
+        <w:lastRenderedPageBreak/>
         <w:t xml:space="preserve">Thống kê </w:t>
       </w:r>
       <w:r>
@@ -24705,7 +24949,7 @@
         </w:rPr>
         <w:t>Kiểm thử</w:t>
       </w:r>
-      <w:bookmarkEnd w:id="19"/>
+      <w:bookmarkEnd w:id="20"/>
     </w:p>
     <w:tbl>
       <w:tblPr>
@@ -25577,8 +25821,6 @@
               </w:rPr>
               <w:t>64</w:t>
             </w:r>
-            <w:bookmarkStart w:id="20" w:name="_GoBack"/>
-            <w:bookmarkEnd w:id="20"/>
           </w:p>
         </w:tc>
         <w:tc>
@@ -25983,7 +26225,13 @@
             <w:ind w:right="68"/>
           </w:pPr>
           <w:r>
-            <w:t xml:space="preserve">  Version:           &lt;2.0&gt;</w:t>
+            <w:t xml:space="preserve">  Version:           &lt;2.</w:t>
+          </w:r>
+          <w:r>
+            <w:t>1</w:t>
+          </w:r>
+          <w:r>
+            <w:t>&gt;</w:t>
           </w:r>
         </w:p>
       </w:tc>
@@ -26005,7 +26253,19 @@
         </w:tcPr>
         <w:p>
           <w:r>
-            <w:t xml:space="preserve">  Date:  29/11/2016</w:t>
+            <w:t xml:space="preserve">  Date:  </w:t>
+          </w:r>
+          <w:r>
+            <w:t>01</w:t>
+          </w:r>
+          <w:r>
+            <w:t>/1</w:t>
+          </w:r>
+          <w:r>
+            <w:t>2</w:t>
+          </w:r>
+          <w:r>
+            <w:t>/2016</w:t>
           </w:r>
         </w:p>
       </w:tc>
@@ -26018,7 +26278,10 @@
         </w:tcPr>
         <w:p>
           <w:r>
-            <w:t>Test Report 2.0</w:t>
+            <w:t>Test Report 2.</w:t>
+          </w:r>
+          <w:r>
+            <w:t>1</w:t>
           </w:r>
         </w:p>
       </w:tc>
@@ -31573,7 +31836,7 @@
 </file>
 
 <file path=customXml/itemProps1.xml><?xml version="1.0" encoding="utf-8"?>
-<ds:datastoreItem xmlns:ds="http://schemas.openxmlformats.org/officeDocument/2006/customXml" ds:itemID="{12753B6A-334F-4C44-88CB-79EAEB45224D}">
+<ds:datastoreItem xmlns:ds="http://schemas.openxmlformats.org/officeDocument/2006/customXml" ds:itemID="{BA2F95BA-F2EE-4930-83D8-14D33047D79D}">
   <ds:schemaRefs>
     <ds:schemaRef ds:uri="http://schemas.openxmlformats.org/officeDocument/2006/bibliography"/>
   </ds:schemaRefs>

</xml_diff>

<commit_message>
Báo cáo kiểm thử lần 2 (hoàn thành)
- Báo cáo kiểm thử
- Báo cáo lỗi
</commit_message>
<xml_diff>
--- a/VietFood Documents/Báo cáo kiểm thử/Báo cáo kiểm thử.docx
+++ b/VietFood Documents/Báo cáo kiểm thử/Báo cáo kiểm thử.docx
@@ -552,6 +552,20 @@
               <w:t>Võ Ngọc Bảo</w:t>
             </w:r>
           </w:p>
+          <w:p>
+            <w:pPr>
+              <w:pStyle w:val="Tabletext"/>
+              <w:jc w:val="center"/>
+            </w:pPr>
+            <w:r>
+              <w:t>Trần Ngô Việt H</w:t>
+            </w:r>
+            <w:bookmarkStart w:id="0" w:name="_GoBack"/>
+            <w:bookmarkEnd w:id="0"/>
+            <w:r>
+              <w:t>ưng</w:t>
+            </w:r>
+          </w:p>
         </w:tc>
       </w:tr>
     </w:tbl>
@@ -1966,8 +1980,8 @@
           <w:szCs w:val="28"/>
         </w:rPr>
       </w:pPr>
-      <w:bookmarkStart w:id="0" w:name="_Toc465894779"/>
-      <w:bookmarkStart w:id="1" w:name="_Toc468370798"/>
+      <w:bookmarkStart w:id="1" w:name="_Toc465894779"/>
+      <w:bookmarkStart w:id="2" w:name="_Toc468370798"/>
       <w:r>
         <w:rPr>
           <w:rFonts w:ascii="Times New Roman" w:hAnsi="Times New Roman"/>
@@ -1976,8 +1990,8 @@
         </w:rPr>
         <w:t>Test Planning</w:t>
       </w:r>
-      <w:bookmarkEnd w:id="0"/>
       <w:bookmarkEnd w:id="1"/>
+      <w:bookmarkEnd w:id="2"/>
     </w:p>
     <w:p>
       <w:pPr>
@@ -1988,8 +2002,8 @@
           <w:szCs w:val="24"/>
         </w:rPr>
       </w:pPr>
-      <w:bookmarkStart w:id="2" w:name="_Toc465894778"/>
-      <w:bookmarkStart w:id="3" w:name="_Toc468370799"/>
+      <w:bookmarkStart w:id="3" w:name="_Toc465894778"/>
+      <w:bookmarkStart w:id="4" w:name="_Toc468370799"/>
       <w:r>
         <w:rPr>
           <w:rFonts w:ascii="Times New Roman" w:hAnsi="Times New Roman"/>
@@ -1998,8 +2012,8 @@
         </w:rPr>
         <w:t>Giới thiệu</w:t>
       </w:r>
-      <w:bookmarkEnd w:id="2"/>
       <w:bookmarkEnd w:id="3"/>
+      <w:bookmarkEnd w:id="4"/>
     </w:p>
     <w:p>
       <w:pPr>
@@ -2130,7 +2144,7 @@
           <w:rFonts w:ascii="Times New Roman" w:hAnsi="Times New Roman"/>
         </w:rPr>
       </w:pPr>
-      <w:bookmarkStart w:id="4" w:name="_Toc468370800"/>
+      <w:bookmarkStart w:id="5" w:name="_Toc468370800"/>
       <w:r>
         <w:rPr>
           <w:rFonts w:ascii="Times New Roman" w:hAnsi="Times New Roman"/>
@@ -2139,7 +2153,7 @@
         </w:rPr>
         <w:t>Mục đích</w:t>
       </w:r>
-      <w:bookmarkEnd w:id="4"/>
+      <w:bookmarkEnd w:id="5"/>
     </w:p>
     <w:p>
       <w:pPr>
@@ -2198,7 +2212,7 @@
           <w:szCs w:val="24"/>
         </w:rPr>
       </w:pPr>
-      <w:bookmarkStart w:id="5" w:name="_Toc468370801"/>
+      <w:bookmarkStart w:id="6" w:name="_Toc468370801"/>
       <w:r>
         <w:rPr>
           <w:rFonts w:ascii="Times New Roman" w:hAnsi="Times New Roman"/>
@@ -2207,7 +2221,7 @@
         </w:rPr>
         <w:t>Các loại kiểm thử</w:t>
       </w:r>
-      <w:bookmarkEnd w:id="5"/>
+      <w:bookmarkEnd w:id="6"/>
     </w:p>
     <w:p>
       <w:pPr>
@@ -2324,14 +2338,14 @@
           <w:rFonts w:ascii="Times New Roman" w:hAnsi="Times New Roman"/>
         </w:rPr>
       </w:pPr>
-      <w:bookmarkStart w:id="6" w:name="_Toc468370802"/>
+      <w:bookmarkStart w:id="7" w:name="_Toc468370802"/>
       <w:r>
         <w:rPr>
           <w:rFonts w:ascii="Times New Roman" w:hAnsi="Times New Roman"/>
         </w:rPr>
         <w:t>Phương pháp kiểm thử</w:t>
       </w:r>
-      <w:bookmarkEnd w:id="6"/>
+      <w:bookmarkEnd w:id="7"/>
     </w:p>
     <w:p>
       <w:pPr>
@@ -2396,8 +2410,8 @@
           <w:szCs w:val="24"/>
         </w:rPr>
       </w:pPr>
-      <w:bookmarkStart w:id="7" w:name="_Toc465894783"/>
-      <w:bookmarkStart w:id="8" w:name="_Toc468370803"/>
+      <w:bookmarkStart w:id="8" w:name="_Toc465894783"/>
+      <w:bookmarkStart w:id="9" w:name="_Toc468370803"/>
       <w:r>
         <w:rPr>
           <w:rFonts w:ascii="Times New Roman" w:hAnsi="Times New Roman"/>
@@ -2406,8 +2420,8 @@
         </w:rPr>
         <w:t>Công cụ kiểm thử</w:t>
       </w:r>
-      <w:bookmarkEnd w:id="7"/>
       <w:bookmarkEnd w:id="8"/>
+      <w:bookmarkEnd w:id="9"/>
     </w:p>
     <w:p>
       <w:pPr>
@@ -2633,8 +2647,8 @@
           <w:szCs w:val="24"/>
         </w:rPr>
       </w:pPr>
-      <w:bookmarkStart w:id="9" w:name="_Toc465894784"/>
-      <w:bookmarkStart w:id="10" w:name="_Toc468370804"/>
+      <w:bookmarkStart w:id="10" w:name="_Toc465894784"/>
+      <w:bookmarkStart w:id="11" w:name="_Toc468370804"/>
       <w:r>
         <w:rPr>
           <w:rFonts w:ascii="Times New Roman" w:hAnsi="Times New Roman"/>
@@ -2643,8 +2657,8 @@
         </w:rPr>
         <w:t>Nhân sự</w:t>
       </w:r>
-      <w:bookmarkEnd w:id="9"/>
       <w:bookmarkEnd w:id="10"/>
+      <w:bookmarkEnd w:id="11"/>
     </w:p>
     <w:p>
       <w:pPr>
@@ -2689,8 +2703,6 @@
         </w:rPr>
         <w:t>1312271 – Trần Ngô Việt Hưng</w:t>
       </w:r>
-      <w:bookmarkStart w:id="11" w:name="_GoBack"/>
-      <w:bookmarkEnd w:id="11"/>
     </w:p>
     <w:p>
       <w:pPr>
@@ -11404,7 +11416,7 @@
                 <w:sz w:val="22"/>
                 <w:szCs w:val="22"/>
               </w:rPr>
-              <w:t>Chưa test</w:t>
+              <w:t>Đã test</w:t>
             </w:r>
           </w:p>
         </w:tc>
@@ -11416,6 +11428,13 @@
             <w:r>
               <w:t xml:space="preserve"> </w:t>
             </w:r>
+            <w:r>
+              <w:rPr>
+                <w:sz w:val="22"/>
+                <w:szCs w:val="22"/>
+              </w:rPr>
+              <w:t>1.Thông báo đăng kí thất bại, nhập sai email</w:t>
+            </w:r>
           </w:p>
         </w:tc>
         <w:tc>
@@ -11441,7 +11460,7 @@
                 <w:sz w:val="22"/>
                 <w:szCs w:val="22"/>
               </w:rPr>
-              <w:t>Untest</w:t>
+              <w:t>Pass</w:t>
             </w:r>
           </w:p>
         </w:tc>
@@ -25186,49 +25205,56 @@
                 <w:sz w:val="24"/>
                 <w:szCs w:val="24"/>
               </w:rPr>
-              <w:t>21</w:t>
-            </w:r>
-          </w:p>
-        </w:tc>
-        <w:tc>
-          <w:tcPr>
-            <w:tcW w:w="1556" w:type="dxa"/>
-          </w:tcPr>
-          <w:p>
-            <w:pPr>
-              <w:jc w:val="center"/>
+              <w:t>2</w:t>
+            </w:r>
+            <w:r>
               <w:rPr>
                 <w:sz w:val="24"/>
                 <w:szCs w:val="24"/>
               </w:rPr>
-            </w:pPr>
-            <w:r>
+              <w:t>8</w:t>
+            </w:r>
+          </w:p>
+        </w:tc>
+        <w:tc>
+          <w:tcPr>
+            <w:tcW w:w="1556" w:type="dxa"/>
+          </w:tcPr>
+          <w:p>
+            <w:pPr>
+              <w:jc w:val="center"/>
               <w:rPr>
                 <w:sz w:val="24"/>
                 <w:szCs w:val="24"/>
               </w:rPr>
-              <w:t>13</w:t>
-            </w:r>
-          </w:p>
-        </w:tc>
-        <w:tc>
-          <w:tcPr>
-            <w:tcW w:w="1548" w:type="dxa"/>
-          </w:tcPr>
-          <w:p>
-            <w:pPr>
-              <w:jc w:val="center"/>
+            </w:pPr>
+            <w:r>
               <w:rPr>
                 <w:sz w:val="24"/>
                 <w:szCs w:val="24"/>
               </w:rPr>
-            </w:pPr>
-            <w:r>
+              <w:t>9</w:t>
+            </w:r>
+          </w:p>
+        </w:tc>
+        <w:tc>
+          <w:tcPr>
+            <w:tcW w:w="1548" w:type="dxa"/>
+          </w:tcPr>
+          <w:p>
+            <w:pPr>
+              <w:jc w:val="center"/>
               <w:rPr>
                 <w:sz w:val="24"/>
                 <w:szCs w:val="24"/>
               </w:rPr>
-              <w:t>3</w:t>
+            </w:pPr>
+            <w:r>
+              <w:rPr>
+                <w:sz w:val="24"/>
+                <w:szCs w:val="24"/>
+              </w:rPr>
+              <w:t>0</w:t>
             </w:r>
           </w:p>
         </w:tc>
@@ -25318,28 +25344,35 @@
                 <w:sz w:val="24"/>
                 <w:szCs w:val="24"/>
               </w:rPr>
-              <w:t>26</w:t>
-            </w:r>
-          </w:p>
-        </w:tc>
-        <w:tc>
-          <w:tcPr>
-            <w:tcW w:w="1556" w:type="dxa"/>
-          </w:tcPr>
-          <w:p>
-            <w:pPr>
-              <w:jc w:val="center"/>
+              <w:t>2</w:t>
+            </w:r>
+            <w:r>
               <w:rPr>
                 <w:sz w:val="24"/>
                 <w:szCs w:val="24"/>
               </w:rPr>
-            </w:pPr>
-            <w:r>
+              <w:t>7</w:t>
+            </w:r>
+          </w:p>
+        </w:tc>
+        <w:tc>
+          <w:tcPr>
+            <w:tcW w:w="1556" w:type="dxa"/>
+          </w:tcPr>
+          <w:p>
+            <w:pPr>
+              <w:jc w:val="center"/>
               <w:rPr>
                 <w:sz w:val="24"/>
                 <w:szCs w:val="24"/>
               </w:rPr>
-              <w:t>2</w:t>
+            </w:pPr>
+            <w:r>
+              <w:rPr>
+                <w:sz w:val="24"/>
+                <w:szCs w:val="24"/>
+              </w:rPr>
+              <w:t>1</w:t>
             </w:r>
           </w:p>
         </w:tc>
@@ -25568,49 +25601,56 @@
                 <w:sz w:val="24"/>
                 <w:szCs w:val="24"/>
               </w:rPr>
-              <w:t>11</w:t>
-            </w:r>
-          </w:p>
-        </w:tc>
-        <w:tc>
-          <w:tcPr>
-            <w:tcW w:w="1556" w:type="dxa"/>
-          </w:tcPr>
-          <w:p>
-            <w:pPr>
-              <w:jc w:val="center"/>
+              <w:t>1</w:t>
+            </w:r>
+            <w:r>
               <w:rPr>
                 <w:sz w:val="24"/>
                 <w:szCs w:val="24"/>
               </w:rPr>
-            </w:pPr>
-            <w:r>
+              <w:t>2</w:t>
+            </w:r>
+          </w:p>
+        </w:tc>
+        <w:tc>
+          <w:tcPr>
+            <w:tcW w:w="1556" w:type="dxa"/>
+          </w:tcPr>
+          <w:p>
+            <w:pPr>
+              <w:jc w:val="center"/>
               <w:rPr>
                 <w:sz w:val="24"/>
                 <w:szCs w:val="24"/>
               </w:rPr>
-              <w:t>2</w:t>
-            </w:r>
-          </w:p>
-        </w:tc>
-        <w:tc>
-          <w:tcPr>
-            <w:tcW w:w="1548" w:type="dxa"/>
-          </w:tcPr>
-          <w:p>
-            <w:pPr>
-              <w:jc w:val="center"/>
+            </w:pPr>
+            <w:r>
               <w:rPr>
                 <w:sz w:val="24"/>
                 <w:szCs w:val="24"/>
               </w:rPr>
-            </w:pPr>
-            <w:r>
+              <w:t>2</w:t>
+            </w:r>
+          </w:p>
+        </w:tc>
+        <w:tc>
+          <w:tcPr>
+            <w:tcW w:w="1548" w:type="dxa"/>
+          </w:tcPr>
+          <w:p>
+            <w:pPr>
+              <w:jc w:val="center"/>
               <w:rPr>
                 <w:sz w:val="24"/>
                 <w:szCs w:val="24"/>
               </w:rPr>
-              <w:t>2</w:t>
+            </w:pPr>
+            <w:r>
+              <w:rPr>
+                <w:sz w:val="24"/>
+                <w:szCs w:val="24"/>
+              </w:rPr>
+              <w:t>1</w:t>
             </w:r>
           </w:p>
         </w:tc>
@@ -25819,49 +25859,63 @@
                 <w:sz w:val="24"/>
                 <w:szCs w:val="24"/>
               </w:rPr>
-              <w:t>64</w:t>
-            </w:r>
-          </w:p>
-        </w:tc>
-        <w:tc>
-          <w:tcPr>
-            <w:tcW w:w="1556" w:type="dxa"/>
-          </w:tcPr>
-          <w:p>
-            <w:pPr>
-              <w:jc w:val="center"/>
+              <w:t>7</w:t>
+            </w:r>
+            <w:r>
               <w:rPr>
                 <w:sz w:val="24"/>
                 <w:szCs w:val="24"/>
               </w:rPr>
-            </w:pPr>
-            <w:r>
+              <w:t>3</w:t>
+            </w:r>
+          </w:p>
+        </w:tc>
+        <w:tc>
+          <w:tcPr>
+            <w:tcW w:w="1556" w:type="dxa"/>
+          </w:tcPr>
+          <w:p>
+            <w:pPr>
+              <w:jc w:val="center"/>
               <w:rPr>
                 <w:sz w:val="24"/>
                 <w:szCs w:val="24"/>
               </w:rPr>
-              <w:t>18</w:t>
-            </w:r>
-          </w:p>
-        </w:tc>
-        <w:tc>
-          <w:tcPr>
-            <w:tcW w:w="1548" w:type="dxa"/>
-          </w:tcPr>
-          <w:p>
-            <w:pPr>
-              <w:jc w:val="center"/>
+            </w:pPr>
+            <w:r>
               <w:rPr>
                 <w:sz w:val="24"/>
                 <w:szCs w:val="24"/>
               </w:rPr>
-            </w:pPr>
+              <w:t>1</w:t>
+            </w:r>
             <w:r>
               <w:rPr>
                 <w:sz w:val="24"/>
                 <w:szCs w:val="24"/>
               </w:rPr>
-              <w:t>6</w:t>
+              <w:t>3</w:t>
+            </w:r>
+          </w:p>
+        </w:tc>
+        <w:tc>
+          <w:tcPr>
+            <w:tcW w:w="1548" w:type="dxa"/>
+          </w:tcPr>
+          <w:p>
+            <w:pPr>
+              <w:jc w:val="center"/>
+              <w:rPr>
+                <w:sz w:val="24"/>
+                <w:szCs w:val="24"/>
+              </w:rPr>
+            </w:pPr>
+            <w:r>
+              <w:rPr>
+                <w:sz w:val="24"/>
+                <w:szCs w:val="24"/>
+              </w:rPr>
+              <w:t>2</w:t>
             </w:r>
           </w:p>
         </w:tc>
@@ -31836,7 +31890,7 @@
 </file>
 
 <file path=customXml/itemProps1.xml><?xml version="1.0" encoding="utf-8"?>
-<ds:datastoreItem xmlns:ds="http://schemas.openxmlformats.org/officeDocument/2006/customXml" ds:itemID="{BA2F95BA-F2EE-4930-83D8-14D33047D79D}">
+<ds:datastoreItem xmlns:ds="http://schemas.openxmlformats.org/officeDocument/2006/customXml" ds:itemID="{AE486F0E-5490-461A-B270-05825E0DA44D}">
   <ds:schemaRefs>
     <ds:schemaRef ds:uri="http://schemas.openxmlformats.org/officeDocument/2006/bibliography"/>
   </ds:schemaRefs>

</xml_diff>

<commit_message>
Báo cáo lần 2 (hoàn thành)
</commit_message>
<xml_diff>
--- a/VietFood Documents/Báo cáo kiểm thử/Báo cáo kiểm thử.docx
+++ b/VietFood Documents/Báo cáo kiểm thử/Báo cáo kiểm thử.docx
@@ -1,6 +1,6 @@
 
 <file path=word/document.xml><?xml version="1.0" encoding="utf-8"?>
-<w:document xmlns:wpc="http://schemas.microsoft.com/office/word/2010/wordprocessingCanvas" xmlns:mc="http://schemas.openxmlformats.org/markup-compatibility/2006" xmlns:o="urn:schemas-microsoft-com:office:office" xmlns:r="http://schemas.openxmlformats.org/officeDocument/2006/relationships" xmlns:m="http://schemas.openxmlformats.org/officeDocument/2006/math" xmlns:v="urn:schemas-microsoft-com:vml" xmlns:wp14="http://schemas.microsoft.com/office/word/2010/wordprocessingDrawing" xmlns:wp="http://schemas.openxmlformats.org/drawingml/2006/wordprocessingDrawing" xmlns:w10="urn:schemas-microsoft-com:office:word" xmlns:w="http://schemas.openxmlformats.org/wordprocessingml/2006/main" xmlns:w14="http://schemas.microsoft.com/office/word/2010/wordml" xmlns:w15="http://schemas.microsoft.com/office/word/2012/wordml" xmlns:wpg="http://schemas.microsoft.com/office/word/2010/wordprocessingGroup" xmlns:wpi="http://schemas.microsoft.com/office/word/2010/wordprocessingInk" xmlns:wne="http://schemas.microsoft.com/office/word/2006/wordml" xmlns:wps="http://schemas.microsoft.com/office/word/2010/wordprocessingShape" mc:Ignorable="w14 w15 wp14">
+<w:document xmlns:wpc="http://schemas.microsoft.com/office/word/2010/wordprocessingCanvas" xmlns:mc="http://schemas.openxmlformats.org/markup-compatibility/2006" xmlns:o="urn:schemas-microsoft-com:office:office" xmlns:r="http://schemas.openxmlformats.org/officeDocument/2006/relationships" xmlns:m="http://schemas.openxmlformats.org/officeDocument/2006/math" xmlns:v="urn:schemas-microsoft-com:vml" xmlns:wp14="http://schemas.microsoft.com/office/word/2010/wordprocessingDrawing" xmlns:wp="http://schemas.openxmlformats.org/drawingml/2006/wordprocessingDrawing" xmlns:w10="urn:schemas-microsoft-com:office:word" xmlns:w="http://schemas.openxmlformats.org/wordprocessingml/2006/main" xmlns:w14="http://schemas.microsoft.com/office/word/2010/wordml" xmlns:wpg="http://schemas.microsoft.com/office/word/2010/wordprocessingGroup" xmlns:wpi="http://schemas.microsoft.com/office/word/2010/wordprocessingInk" xmlns:wne="http://schemas.microsoft.com/office/word/2006/wordml" xmlns:wps="http://schemas.microsoft.com/office/word/2010/wordprocessingShape" mc:Ignorable="w14 wp14">
   <w:body>
     <w:p>
       <w:pPr>
@@ -192,7 +192,7 @@
           <w:rFonts w:ascii="Times New Roman" w:hAnsi="Times New Roman"/>
           <w:sz w:val="28"/>
         </w:rPr>
-        <w:t>1</w:t>
+        <w:t>2</w:t>
       </w:r>
       <w:r>
         <w:rPr>
@@ -225,8 +225,8 @@
       <w:pPr>
         <w:pStyle w:val="BodyText"/>
         <w:sectPr>
-          <w:headerReference w:type="default" r:id="rId8"/>
-          <w:footerReference w:type="even" r:id="rId9"/>
+          <w:headerReference w:type="default" r:id="rId9"/>
+          <w:footerReference w:type="even" r:id="rId10"/>
           <w:pgSz w:w="12240" w:h="15840" w:code="1"/>
           <w:pgMar w:top="1440" w:right="1440" w:bottom="1440" w:left="1440" w:header="720" w:footer="720" w:gutter="0"/>
           <w:cols w:space="720"/>
@@ -558,12 +558,83 @@
               <w:jc w:val="center"/>
             </w:pPr>
             <w:r>
-              <w:t>Trần Ngô Việt H</w:t>
-            </w:r>
-            <w:bookmarkStart w:id="0" w:name="_GoBack"/>
-            <w:bookmarkEnd w:id="0"/>
-            <w:r>
-              <w:t>ưng</w:t>
+              <w:t>Trần Ngô Việt Hưng</w:t>
+            </w:r>
+          </w:p>
+        </w:tc>
+      </w:tr>
+      <w:tr>
+        <w:trPr>
+          <w:jc w:val="center"/>
+        </w:trPr>
+        <w:tc>
+          <w:tcPr>
+            <w:tcW w:w="2304" w:type="dxa"/>
+            <w:vAlign w:val="center"/>
+          </w:tcPr>
+          <w:p>
+            <w:pPr>
+              <w:pStyle w:val="Tabletext"/>
+              <w:jc w:val="center"/>
+            </w:pPr>
+            <w:r>
+              <w:t>01/12/2016</w:t>
+            </w:r>
+          </w:p>
+        </w:tc>
+        <w:tc>
+          <w:tcPr>
+            <w:tcW w:w="1152" w:type="dxa"/>
+            <w:vAlign w:val="center"/>
+          </w:tcPr>
+          <w:p>
+            <w:pPr>
+              <w:pStyle w:val="Tabletext"/>
+              <w:jc w:val="center"/>
+            </w:pPr>
+            <w:r>
+              <w:t>2.2</w:t>
+            </w:r>
+          </w:p>
+        </w:tc>
+        <w:tc>
+          <w:tcPr>
+            <w:tcW w:w="3744" w:type="dxa"/>
+            <w:vAlign w:val="center"/>
+          </w:tcPr>
+          <w:p>
+            <w:pPr>
+              <w:pStyle w:val="Tabletext"/>
+            </w:pPr>
+            <w:r>
+              <w:t xml:space="preserve">Chỉnh sửa </w:t>
+            </w:r>
+            <w:r>
+              <w:t>Báo cáo kiểm thử lần 3</w:t>
+            </w:r>
+          </w:p>
+        </w:tc>
+        <w:tc>
+          <w:tcPr>
+            <w:tcW w:w="2304" w:type="dxa"/>
+            <w:vAlign w:val="center"/>
+          </w:tcPr>
+          <w:p>
+            <w:pPr>
+              <w:pStyle w:val="Tabletext"/>
+              <w:jc w:val="center"/>
+            </w:pPr>
+            <w:r>
+              <w:t>Võ Ngọc Bảo</w:t>
+            </w:r>
+          </w:p>
+          <w:p>
+            <w:pPr>
+              <w:pStyle w:val="Tabletext"/>
+              <w:jc w:val="center"/>
+            </w:pPr>
+            <w:r>
+              <w:t>Trần Ngô Việt Hưng</w:t>
             </w:r>
           </w:p>
         </w:tc>
@@ -1980,8 +2051,8 @@
           <w:szCs w:val="28"/>
         </w:rPr>
       </w:pPr>
-      <w:bookmarkStart w:id="1" w:name="_Toc465894779"/>
-      <w:bookmarkStart w:id="2" w:name="_Toc468370798"/>
+      <w:bookmarkStart w:id="0" w:name="_Toc465894779"/>
+      <w:bookmarkStart w:id="1" w:name="_Toc468370798"/>
       <w:r>
         <w:rPr>
           <w:rFonts w:ascii="Times New Roman" w:hAnsi="Times New Roman"/>
@@ -1990,8 +2061,8 @@
         </w:rPr>
         <w:t>Test Planning</w:t>
       </w:r>
+      <w:bookmarkEnd w:id="0"/>
       <w:bookmarkEnd w:id="1"/>
-      <w:bookmarkEnd w:id="2"/>
     </w:p>
     <w:p>
       <w:pPr>
@@ -2002,8 +2073,8 @@
           <w:szCs w:val="24"/>
         </w:rPr>
       </w:pPr>
-      <w:bookmarkStart w:id="3" w:name="_Toc465894778"/>
-      <w:bookmarkStart w:id="4" w:name="_Toc468370799"/>
+      <w:bookmarkStart w:id="2" w:name="_Toc465894778"/>
+      <w:bookmarkStart w:id="3" w:name="_Toc468370799"/>
       <w:r>
         <w:rPr>
           <w:rFonts w:ascii="Times New Roman" w:hAnsi="Times New Roman"/>
@@ -2012,8 +2083,8 @@
         </w:rPr>
         <w:t>Giới thiệu</w:t>
       </w:r>
+      <w:bookmarkEnd w:id="2"/>
       <w:bookmarkEnd w:id="3"/>
-      <w:bookmarkEnd w:id="4"/>
     </w:p>
     <w:p>
       <w:pPr>
@@ -2144,7 +2215,7 @@
           <w:rFonts w:ascii="Times New Roman" w:hAnsi="Times New Roman"/>
         </w:rPr>
       </w:pPr>
-      <w:bookmarkStart w:id="5" w:name="_Toc468370800"/>
+      <w:bookmarkStart w:id="4" w:name="_Toc468370800"/>
       <w:r>
         <w:rPr>
           <w:rFonts w:ascii="Times New Roman" w:hAnsi="Times New Roman"/>
@@ -2153,7 +2224,7 @@
         </w:rPr>
         <w:t>Mục đích</w:t>
       </w:r>
-      <w:bookmarkEnd w:id="5"/>
+      <w:bookmarkEnd w:id="4"/>
     </w:p>
     <w:p>
       <w:pPr>
@@ -2212,7 +2283,7 @@
           <w:szCs w:val="24"/>
         </w:rPr>
       </w:pPr>
-      <w:bookmarkStart w:id="6" w:name="_Toc468370801"/>
+      <w:bookmarkStart w:id="5" w:name="_Toc468370801"/>
       <w:r>
         <w:rPr>
           <w:rFonts w:ascii="Times New Roman" w:hAnsi="Times New Roman"/>
@@ -2221,7 +2292,7 @@
         </w:rPr>
         <w:t>Các loại kiểm thử</w:t>
       </w:r>
-      <w:bookmarkEnd w:id="6"/>
+      <w:bookmarkEnd w:id="5"/>
     </w:p>
     <w:p>
       <w:pPr>
@@ -2338,14 +2409,14 @@
           <w:rFonts w:ascii="Times New Roman" w:hAnsi="Times New Roman"/>
         </w:rPr>
       </w:pPr>
-      <w:bookmarkStart w:id="7" w:name="_Toc468370802"/>
+      <w:bookmarkStart w:id="6" w:name="_Toc468370802"/>
       <w:r>
         <w:rPr>
           <w:rFonts w:ascii="Times New Roman" w:hAnsi="Times New Roman"/>
         </w:rPr>
         <w:t>Phương pháp kiểm thử</w:t>
       </w:r>
-      <w:bookmarkEnd w:id="7"/>
+      <w:bookmarkEnd w:id="6"/>
     </w:p>
     <w:p>
       <w:pPr>
@@ -2410,8 +2481,8 @@
           <w:szCs w:val="24"/>
         </w:rPr>
       </w:pPr>
-      <w:bookmarkStart w:id="8" w:name="_Toc465894783"/>
-      <w:bookmarkStart w:id="9" w:name="_Toc468370803"/>
+      <w:bookmarkStart w:id="7" w:name="_Toc465894783"/>
+      <w:bookmarkStart w:id="8" w:name="_Toc468370803"/>
       <w:r>
         <w:rPr>
           <w:rFonts w:ascii="Times New Roman" w:hAnsi="Times New Roman"/>
@@ -2420,8 +2491,8 @@
         </w:rPr>
         <w:t>Công cụ kiểm thử</w:t>
       </w:r>
+      <w:bookmarkEnd w:id="7"/>
       <w:bookmarkEnd w:id="8"/>
-      <w:bookmarkEnd w:id="9"/>
     </w:p>
     <w:p>
       <w:pPr>
@@ -2585,6 +2656,7 @@
         </w:rPr>
         <w:t xml:space="preserve">Custom </w:t>
       </w:r>
+      <w:proofErr w:type="gramStart"/>
       <w:r>
         <w:rPr>
           <w:sz w:val="22"/>
@@ -2599,7 +2671,16 @@
           <w:szCs w:val="22"/>
           <w:shd w:val="clear" w:color="auto" w:fill="F9F9F9"/>
         </w:rPr>
-        <w:t xml:space="preserve">  - 6.00 – API23 – </w:t>
+        <w:t xml:space="preserve">  -</w:t>
+      </w:r>
+      <w:proofErr w:type="gramEnd"/>
+      <w:r>
+        <w:rPr>
+          <w:sz w:val="22"/>
+          <w:szCs w:val="22"/>
+          <w:shd w:val="clear" w:color="auto" w:fill="F9F9F9"/>
+        </w:rPr>
+        <w:t xml:space="preserve"> 6.00 – API23 – </w:t>
       </w:r>
       <w:r>
         <w:rPr>
@@ -2627,6 +2708,48 @@
           <w:shd w:val="clear" w:color="auto" w:fill="F9F9F9"/>
         </w:rPr>
         <w:t>Custom Phone – 4.1.1 – API 16 – 768x1280</w:t>
+      </w:r>
+    </w:p>
+    <w:p>
+      <w:pPr>
+        <w:pStyle w:val="BodyText"/>
+        <w:numPr>
+          <w:ilvl w:val="0"/>
+          <w:numId w:val="3"/>
+        </w:numPr>
+        <w:rPr>
+          <w:sz w:val="22"/>
+          <w:szCs w:val="22"/>
+          <w:shd w:val="clear" w:color="auto" w:fill="F9F9F9"/>
+        </w:rPr>
+      </w:pPr>
+      <w:r>
+        <w:rPr>
+          <w:sz w:val="22"/>
+          <w:szCs w:val="22"/>
+          <w:shd w:val="clear" w:color="auto" w:fill="F9F9F9"/>
+        </w:rPr>
+        <w:lastRenderedPageBreak/>
+        <w:t>Mobile:</w:t>
+      </w:r>
+    </w:p>
+    <w:p>
+      <w:pPr>
+        <w:pStyle w:val="BodyText"/>
+        <w:ind w:left="1440"/>
+        <w:rPr>
+          <w:sz w:val="22"/>
+          <w:szCs w:val="22"/>
+          <w:shd w:val="clear" w:color="auto" w:fill="F9F9F9"/>
+        </w:rPr>
+      </w:pPr>
+      <w:r>
+        <w:rPr>
+          <w:sz w:val="22"/>
+          <w:szCs w:val="22"/>
+          <w:shd w:val="clear" w:color="auto" w:fill="F9F9F9"/>
+        </w:rPr>
+        <w:t>Obi World Phone SF1 – 5.0.2 – 1920x1080</w:t>
       </w:r>
       <w:r>
         <w:rPr>
@@ -2647,8 +2770,8 @@
           <w:szCs w:val="24"/>
         </w:rPr>
       </w:pPr>
-      <w:bookmarkStart w:id="10" w:name="_Toc465894784"/>
-      <w:bookmarkStart w:id="11" w:name="_Toc468370804"/>
+      <w:bookmarkStart w:id="9" w:name="_Toc465894784"/>
+      <w:bookmarkStart w:id="10" w:name="_Toc468370804"/>
       <w:r>
         <w:rPr>
           <w:rFonts w:ascii="Times New Roman" w:hAnsi="Times New Roman"/>
@@ -2657,8 +2780,8 @@
         </w:rPr>
         <w:t>Nhân sự</w:t>
       </w:r>
+      <w:bookmarkEnd w:id="9"/>
       <w:bookmarkEnd w:id="10"/>
-      <w:bookmarkEnd w:id="11"/>
     </w:p>
     <w:p>
       <w:pPr>
@@ -2723,8 +2846,8 @@
           <w:szCs w:val="24"/>
         </w:rPr>
       </w:pPr>
-      <w:bookmarkStart w:id="12" w:name="_Toc465894785"/>
-      <w:bookmarkStart w:id="13" w:name="_Toc468370805"/>
+      <w:bookmarkStart w:id="11" w:name="_Toc465894785"/>
+      <w:bookmarkStart w:id="12" w:name="_Toc468370805"/>
       <w:r>
         <w:rPr>
           <w:rFonts w:ascii="Times New Roman" w:hAnsi="Times New Roman"/>
@@ -2733,8 +2856,8 @@
         </w:rPr>
         <w:t>Thời gian kiểm thử</w:t>
       </w:r>
+      <w:bookmarkEnd w:id="11"/>
       <w:bookmarkEnd w:id="12"/>
-      <w:bookmarkEnd w:id="13"/>
     </w:p>
     <w:tbl>
       <w:tblPr>
@@ -3400,7 +3523,7 @@
           <w:shd w:val="clear" w:color="auto" w:fill="F9F9F9"/>
         </w:rPr>
       </w:pPr>
-      <w:bookmarkStart w:id="14" w:name="_Toc468370806"/>
+      <w:bookmarkStart w:id="13" w:name="_Toc468370806"/>
       <w:r>
         <w:rPr>
           <w:rFonts w:ascii="Times New Roman" w:hAnsi="Times New Roman"/>
@@ -3423,7 +3546,7 @@
         </w:rPr>
         <w:t xml:space="preserve"> Kiểm tra chức năng</w:t>
       </w:r>
-      <w:bookmarkEnd w:id="14"/>
+      <w:bookmarkEnd w:id="13"/>
     </w:p>
     <w:tbl>
       <w:tblPr>
@@ -7276,7 +7399,21 @@
               <w:rPr>
                 <w:rFonts w:ascii="Times New Roman" w:hAnsi="Times New Roman" w:cs="Times New Roman"/>
               </w:rPr>
-              <w:t>1. Chọn món ăn có tên ….</w:t>
+              <w:t xml:space="preserve">1. Chọn món </w:t>
+            </w:r>
+            <w:proofErr w:type="gramStart"/>
+            <w:r>
+              <w:rPr>
+                <w:rFonts w:ascii="Times New Roman" w:hAnsi="Times New Roman" w:cs="Times New Roman"/>
+              </w:rPr>
+              <w:t>ăn</w:t>
+            </w:r>
+            <w:proofErr w:type="gramEnd"/>
+            <w:r>
+              <w:rPr>
+                <w:rFonts w:ascii="Times New Roman" w:hAnsi="Times New Roman" w:cs="Times New Roman"/>
+              </w:rPr>
+              <w:t xml:space="preserve"> có tên ….</w:t>
             </w:r>
           </w:p>
           <w:p>
@@ -7559,7 +7696,21 @@
               <w:rPr>
                 <w:rFonts w:ascii="Times New Roman" w:hAnsi="Times New Roman" w:cs="Times New Roman"/>
               </w:rPr>
-              <w:t>1. Chọn món ăn có tên ….</w:t>
+              <w:t xml:space="preserve">1. Chọn món </w:t>
+            </w:r>
+            <w:proofErr w:type="gramStart"/>
+            <w:r>
+              <w:rPr>
+                <w:rFonts w:ascii="Times New Roman" w:hAnsi="Times New Roman" w:cs="Times New Roman"/>
+              </w:rPr>
+              <w:t>ăn</w:t>
+            </w:r>
+            <w:proofErr w:type="gramEnd"/>
+            <w:r>
+              <w:rPr>
+                <w:rFonts w:ascii="Times New Roman" w:hAnsi="Times New Roman" w:cs="Times New Roman"/>
+              </w:rPr>
+              <w:t xml:space="preserve"> có tên ….</w:t>
             </w:r>
           </w:p>
           <w:p>
@@ -9797,7 +9948,7 @@
                 <w:sz w:val="22"/>
                 <w:szCs w:val="22"/>
               </w:rPr>
-              <w:t>Kiểm tra tính năng cập nhật dữ liệu</w:t>
+              <w:t>Kiểm tra tính năng dạy nấu ăn qua giọng nói</w:t>
             </w:r>
           </w:p>
         </w:tc>
@@ -9817,7 +9968,7 @@
                 <w:sz w:val="22"/>
                 <w:szCs w:val="22"/>
               </w:rPr>
-              <w:t>Kiểm tra tính năng thông báo cập nhật dữ liệu khi có phiên bản mới</w:t>
+              <w:t>Kiểm tra chức năng đọc theo từng bước của phần mềm</w:t>
             </w:r>
           </w:p>
         </w:tc>
@@ -9866,21 +10017,11 @@
           <w:p>
             <w:pPr>
               <w:pStyle w:val="ListParagraph"/>
-              <w:numPr>
-                <w:ilvl w:val="0"/>
-                <w:numId w:val="7"/>
-              </w:numPr>
               <w:ind w:left="342"/>
               <w:rPr>
                 <w:rFonts w:ascii="Times New Roman" w:hAnsi="Times New Roman" w:cs="Times New Roman"/>
               </w:rPr>
             </w:pPr>
-            <w:r>
-              <w:rPr>
-                <w:rFonts w:ascii="Times New Roman" w:hAnsi="Times New Roman" w:cs="Times New Roman"/>
-              </w:rPr>
-              <w:t>Có kết nối internet</w:t>
-            </w:r>
           </w:p>
         </w:tc>
         <w:tc>
@@ -9891,17 +10032,26 @@
             <w:pPr>
               <w:rPr>
                 <w:rFonts w:eastAsiaTheme="minorHAnsi"/>
-                <w:sz w:val="22"/>
-                <w:szCs w:val="22"/>
               </w:rPr>
             </w:pPr>
             <w:r>
               <w:rPr>
                 <w:rFonts w:eastAsiaTheme="minorHAnsi"/>
-                <w:sz w:val="22"/>
-                <w:szCs w:val="22"/>
-              </w:rPr>
-              <w:t>1. Nhấn nút Cập nhật</w:t>
+              </w:rPr>
+              <w:t>1.Bấm vào nút “&gt;&gt;” để chạy chức năng và đọc bước đầu tiên</w:t>
+            </w:r>
+          </w:p>
+          <w:p>
+            <w:pPr>
+              <w:rPr>
+                <w:rFonts w:eastAsiaTheme="minorHAnsi"/>
+              </w:rPr>
+            </w:pPr>
+            <w:r>
+              <w:rPr>
+                <w:rFonts w:eastAsiaTheme="minorHAnsi"/>
+              </w:rPr>
+              <w:t>2.Đọc xong rồi nhấn tiếp nút đó lần nữa</w:t>
             </w:r>
           </w:p>
         </w:tc>
@@ -9916,12 +10066,21 @@
                 <w:szCs w:val="22"/>
               </w:rPr>
             </w:pPr>
-            <w:r>
-              <w:rPr>
-                <w:sz w:val="22"/>
-                <w:szCs w:val="22"/>
-              </w:rPr>
-              <w:t>1. Tự động cập nhật phiên bản mới</w:t>
+            <w:proofErr w:type="gramStart"/>
+            <w:r>
+              <w:rPr>
+                <w:sz w:val="22"/>
+                <w:szCs w:val="22"/>
+              </w:rPr>
+              <w:t>1.Phần</w:t>
+            </w:r>
+            <w:proofErr w:type="gramEnd"/>
+            <w:r>
+              <w:rPr>
+                <w:sz w:val="22"/>
+                <w:szCs w:val="22"/>
+              </w:rPr>
+              <w:t xml:space="preserve"> mềm đọc từng bước của chường trình, khi người dùng nhấn nút đó lần nữa thì sẽ đọc tiếp bước sau.</w:t>
             </w:r>
           </w:p>
         </w:tc>
@@ -9950,18 +10109,8 @@
             <w:tcW w:w="1333" w:type="dxa"/>
           </w:tcPr>
           <w:p>
-            <w:pPr>
-              <w:rPr>
-                <w:sz w:val="22"/>
-                <w:szCs w:val="22"/>
-              </w:rPr>
-            </w:pPr>
-            <w:r>
-              <w:rPr>
-                <w:sz w:val="22"/>
-                <w:szCs w:val="22"/>
-              </w:rPr>
-              <w:t>1. Chưa có nút cập nhật phiên bản mới</w:t>
+            <w:r>
+              <w:t>1.Phần mềm đọc từng bước và dừng khi kết thúc hết bước, chỉ đọc khi người dùng nhấn chuyển qua bước khác</w:t>
             </w:r>
           </w:p>
         </w:tc>
@@ -9981,7 +10130,7 @@
                 <w:sz w:val="22"/>
                 <w:szCs w:val="22"/>
               </w:rPr>
-              <w:t>Fail</w:t>
+              <w:t>Pass</w:t>
             </w:r>
           </w:p>
         </w:tc>
@@ -10024,7 +10173,7 @@
                 <w:sz w:val="22"/>
                 <w:szCs w:val="22"/>
               </w:rPr>
-              <w:t>Kiểm tra tính năng tạo công thức món ăn riêng và chia sẻ</w:t>
+              <w:t>Kiểm tra tính năng dạy nấu ăn qua giọng nói</w:t>
             </w:r>
           </w:p>
         </w:tc>
@@ -10044,22 +10193,7 @@
                 <w:sz w:val="22"/>
                 <w:szCs w:val="22"/>
               </w:rPr>
-              <w:t>Kiểm tra hiển thị thành công textbox cho nhập công thức và các bước nấu ăn</w:t>
-            </w:r>
-          </w:p>
-          <w:p>
-            <w:pPr>
-              <w:rPr>
-                <w:sz w:val="22"/>
-                <w:szCs w:val="22"/>
-              </w:rPr>
-            </w:pPr>
-            <w:r>
-              <w:rPr>
-                <w:sz w:val="22"/>
-                <w:szCs w:val="22"/>
-              </w:rPr>
-              <w:t>Khi nhấn vào nút tạo công thức nấu ăn</w:t>
+              <w:t>Kiểm tra chức năng đọc theo từng bước, khả năng đọc lại bước trước đó</w:t>
             </w:r>
           </w:p>
         </w:tc>
@@ -10114,17 +10248,39 @@
             <w:pPr>
               <w:rPr>
                 <w:rFonts w:eastAsiaTheme="minorHAnsi"/>
-                <w:sz w:val="22"/>
-                <w:szCs w:val="22"/>
               </w:rPr>
             </w:pPr>
             <w:r>
               <w:rPr>
                 <w:rFonts w:eastAsiaTheme="minorHAnsi"/>
-                <w:sz w:val="22"/>
-                <w:szCs w:val="22"/>
-              </w:rPr>
-              <w:t>1. Nhấn vào nút Tạo công thức</w:t>
+              </w:rPr>
+              <w:t>1.Bấm vào nút “&gt;&gt;” để chạy chức năng và đọc bước đầu tiên</w:t>
+            </w:r>
+          </w:p>
+          <w:p>
+            <w:pPr>
+              <w:rPr>
+                <w:rFonts w:eastAsiaTheme="minorHAnsi"/>
+              </w:rPr>
+            </w:pPr>
+            <w:r>
+              <w:rPr>
+                <w:rFonts w:eastAsiaTheme="minorHAnsi"/>
+              </w:rPr>
+              <w:t>2.Đọc xong rồi nhấn tiếp nút đó lần nữa</w:t>
+            </w:r>
+          </w:p>
+          <w:p>
+            <w:pPr>
+              <w:rPr>
+                <w:rFonts w:eastAsiaTheme="minorHAnsi"/>
+              </w:rPr>
+            </w:pPr>
+            <w:r>
+              <w:rPr>
+                <w:rFonts w:eastAsiaTheme="minorHAnsi"/>
+              </w:rPr>
+              <w:t>3. Rồi nhấn nút “&lt;&lt;” để đọc lại bước 2</w:t>
             </w:r>
           </w:p>
         </w:tc>
@@ -10144,7 +10300,22 @@
                 <w:sz w:val="22"/>
                 <w:szCs w:val="22"/>
               </w:rPr>
-              <w:t>1. Hiển thị Textbox cho phép nhập công thức và các bước nấu ăn</w:t>
+              <w:t>1. Phần mềm đọc từng bước của chương trình và dừng khi hết các bước.</w:t>
+            </w:r>
+          </w:p>
+          <w:p>
+            <w:pPr>
+              <w:rPr>
+                <w:sz w:val="22"/>
+                <w:szCs w:val="22"/>
+              </w:rPr>
+            </w:pPr>
+            <w:r>
+              <w:rPr>
+                <w:sz w:val="22"/>
+                <w:szCs w:val="22"/>
+              </w:rPr>
+              <w:t>2. Khi người dùng nhấn nút quay lại thì phần mềm đọc lại bước đầu.</w:t>
             </w:r>
           </w:p>
         </w:tc>
@@ -10173,18 +10344,13 @@
             <w:tcW w:w="1333" w:type="dxa"/>
           </w:tcPr>
           <w:p>
-            <w:pPr>
-              <w:rPr>
-                <w:sz w:val="22"/>
-                <w:szCs w:val="22"/>
-              </w:rPr>
-            </w:pPr>
-            <w:r>
-              <w:rPr>
-                <w:sz w:val="22"/>
-                <w:szCs w:val="22"/>
-              </w:rPr>
-              <w:t>1. Chưa có nút tạo công thức nấu ăn</w:t>
+            <w:proofErr w:type="gramStart"/>
+            <w:r>
+              <w:t>1.Phần</w:t>
+            </w:r>
+            <w:proofErr w:type="gramEnd"/>
+            <w:r>
+              <w:t xml:space="preserve"> mềm đọc bước 1 rồi dừng. Khi người dùng nhấn thì đọc bước 2. Sau đó nhấn nút “&lt;&lt;” thì sẽ đọc lại bước đầu tiên</w:t>
             </w:r>
           </w:p>
         </w:tc>
@@ -10204,7 +10370,7 @@
                 <w:sz w:val="22"/>
                 <w:szCs w:val="22"/>
               </w:rPr>
-              <w:t>Fail</w:t>
+              <w:t>Pass</w:t>
             </w:r>
           </w:p>
         </w:tc>
@@ -10247,7 +10413,7 @@
                 <w:sz w:val="22"/>
                 <w:szCs w:val="22"/>
               </w:rPr>
-              <w:t>Kiểm tra tính năng tạo công thức món ăn riêng và chia sẻ</w:t>
+              <w:t>Kiểm tra tính năng cập nhật dữ liệu</w:t>
             </w:r>
           </w:p>
         </w:tc>
@@ -10267,7 +10433,7 @@
                 <w:sz w:val="22"/>
                 <w:szCs w:val="22"/>
               </w:rPr>
-              <w:t>Kiểm tra lưu công thức nấu ăn thành công khi nhấn nút lưu công thức nấu ăn</w:t>
+              <w:t>Kiểm tra tính năng thông báo cập nhật dữ liệu khi có phiên bản mới</w:t>
             </w:r>
           </w:p>
         </w:tc>
@@ -10329,7 +10495,7 @@
               <w:rPr>
                 <w:rFonts w:ascii="Times New Roman" w:hAnsi="Times New Roman" w:cs="Times New Roman"/>
               </w:rPr>
-              <w:t>Đã nhập công thức và các bước nấu ăn</w:t>
+              <w:t>Có kết nối internet</w:t>
             </w:r>
           </w:p>
         </w:tc>
@@ -10351,7 +10517,7 @@
                 <w:sz w:val="22"/>
                 <w:szCs w:val="22"/>
               </w:rPr>
-              <w:t>1. Nhấn nút lưu</w:t>
+              <w:t>1. Nhấn nút Cập nhật</w:t>
             </w:r>
           </w:p>
         </w:tc>
@@ -10371,7 +10537,7 @@
                 <w:sz w:val="22"/>
                 <w:szCs w:val="22"/>
               </w:rPr>
-              <w:t>1. Công thức nấu ăn được lưu lại</w:t>
+              <w:t>1. Tự động cập nhật phiên bản mới</w:t>
             </w:r>
           </w:p>
         </w:tc>
@@ -10411,7 +10577,7 @@
                 <w:sz w:val="22"/>
                 <w:szCs w:val="22"/>
               </w:rPr>
-              <w:t>1. Chưa có nút lưu công thức nấu ăn</w:t>
+              <w:t>1. Chưa có nút cập nhật phiên bản mới</w:t>
             </w:r>
           </w:p>
         </w:tc>
@@ -10494,7 +10660,22 @@
                 <w:sz w:val="22"/>
                 <w:szCs w:val="22"/>
               </w:rPr>
-              <w:t>Kiểm tra chia sẻ thành công công thức nấu ăn vừa lưu</w:t>
+              <w:t>Kiểm tra hiển thị thành công textbox cho nhập công thức và các bước nấu ăn</w:t>
+            </w:r>
+          </w:p>
+          <w:p>
+            <w:pPr>
+              <w:rPr>
+                <w:sz w:val="22"/>
+                <w:szCs w:val="22"/>
+              </w:rPr>
+            </w:pPr>
+            <w:r>
+              <w:rPr>
+                <w:sz w:val="22"/>
+                <w:szCs w:val="22"/>
+              </w:rPr>
+              <w:t>Khi nhấn vào nút tạo công thức nấu ăn</w:t>
             </w:r>
           </w:p>
         </w:tc>
@@ -10540,25 +10721,6 @@
               <w:t>Phần mềm đang được mở</w:t>
             </w:r>
           </w:p>
-          <w:p>
-            <w:pPr>
-              <w:pStyle w:val="ListParagraph"/>
-              <w:numPr>
-                <w:ilvl w:val="0"/>
-                <w:numId w:val="7"/>
-              </w:numPr>
-              <w:ind w:left="342"/>
-              <w:rPr>
-                <w:rFonts w:ascii="Times New Roman" w:hAnsi="Times New Roman" w:cs="Times New Roman"/>
-              </w:rPr>
-            </w:pPr>
-            <w:r>
-              <w:rPr>
-                <w:rFonts w:ascii="Times New Roman" w:hAnsi="Times New Roman" w:cs="Times New Roman"/>
-              </w:rPr>
-              <w:t>Đã lưu công thức nấu ăn</w:t>
-            </w:r>
-          </w:p>
         </w:tc>
         <w:tc>
           <w:tcPr>
@@ -10578,7 +10740,7 @@
                 <w:sz w:val="22"/>
                 <w:szCs w:val="22"/>
               </w:rPr>
-              <w:t>1. Nhấn nút chia sẻ</w:t>
+              <w:t>1. Nhấn vào nút Tạo công thức</w:t>
             </w:r>
           </w:p>
         </w:tc>
@@ -10598,22 +10760,7 @@
                 <w:sz w:val="22"/>
                 <w:szCs w:val="22"/>
               </w:rPr>
-              <w:t>1. Dùng được chức năng chia sẻ công thức nấu ăn</w:t>
-            </w:r>
-          </w:p>
-          <w:p>
-            <w:pPr>
-              <w:rPr>
-                <w:sz w:val="22"/>
-                <w:szCs w:val="22"/>
-              </w:rPr>
-            </w:pPr>
-            <w:r>
-              <w:rPr>
-                <w:sz w:val="22"/>
-                <w:szCs w:val="22"/>
-              </w:rPr>
-              <w:t>2. Chia sẻ thành công công thức nấu ăn của riêng mình</w:t>
+              <w:t>1. Hiển thị Textbox cho phép nhập công thức và các bước nấu ăn</w:t>
             </w:r>
           </w:p>
         </w:tc>
@@ -10653,7 +10800,7 @@
                 <w:sz w:val="22"/>
                 <w:szCs w:val="22"/>
               </w:rPr>
-              <w:t>1. Chưa có nút chia sẻ công thức nấu ăn</w:t>
+              <w:t>1. Chưa có nút tạo công thức nấu ăn</w:t>
             </w:r>
           </w:p>
         </w:tc>
@@ -10716,7 +10863,7 @@
                 <w:sz w:val="22"/>
                 <w:szCs w:val="22"/>
               </w:rPr>
-              <w:t>Kiểm tra tính năng đăng nhập</w:t>
+              <w:t>Kiểm tra tính năng tạo công thức món ăn riêng và chia sẻ</w:t>
             </w:r>
           </w:p>
         </w:tc>
@@ -10736,7 +10883,7 @@
                 <w:sz w:val="22"/>
                 <w:szCs w:val="22"/>
               </w:rPr>
-              <w:t>Kiểm tra đăng nhập thành công với email và mật khẩu đã được đăng kí trước</w:t>
+              <w:t>Kiểm tra lưu công thức nấu ăn thành công khi nhấn nút lưu công thức nấu ăn</w:t>
             </w:r>
           </w:p>
         </w:tc>
@@ -10779,6 +10926,475 @@
               <w:rPr>
                 <w:rFonts w:ascii="Times New Roman" w:hAnsi="Times New Roman" w:cs="Times New Roman"/>
               </w:rPr>
+              <w:t>Phần mềm đang được mở</w:t>
+            </w:r>
+          </w:p>
+          <w:p>
+            <w:pPr>
+              <w:pStyle w:val="ListParagraph"/>
+              <w:numPr>
+                <w:ilvl w:val="0"/>
+                <w:numId w:val="7"/>
+              </w:numPr>
+              <w:ind w:left="342"/>
+              <w:rPr>
+                <w:rFonts w:ascii="Times New Roman" w:hAnsi="Times New Roman" w:cs="Times New Roman"/>
+              </w:rPr>
+            </w:pPr>
+            <w:r>
+              <w:rPr>
+                <w:rFonts w:ascii="Times New Roman" w:hAnsi="Times New Roman" w:cs="Times New Roman"/>
+              </w:rPr>
+              <w:t>Đã nhập công thức và các bước nấu ăn</w:t>
+            </w:r>
+          </w:p>
+        </w:tc>
+        <w:tc>
+          <w:tcPr>
+            <w:tcW w:w="1513" w:type="dxa"/>
+          </w:tcPr>
+          <w:p>
+            <w:pPr>
+              <w:rPr>
+                <w:rFonts w:eastAsiaTheme="minorHAnsi"/>
+                <w:sz w:val="22"/>
+                <w:szCs w:val="22"/>
+              </w:rPr>
+            </w:pPr>
+            <w:r>
+              <w:rPr>
+                <w:rFonts w:eastAsiaTheme="minorHAnsi"/>
+                <w:sz w:val="22"/>
+                <w:szCs w:val="22"/>
+              </w:rPr>
+              <w:t>1. Nhấn nút lưu</w:t>
+            </w:r>
+          </w:p>
+        </w:tc>
+        <w:tc>
+          <w:tcPr>
+            <w:tcW w:w="1547" w:type="dxa"/>
+          </w:tcPr>
+          <w:p>
+            <w:pPr>
+              <w:rPr>
+                <w:sz w:val="22"/>
+                <w:szCs w:val="22"/>
+              </w:rPr>
+            </w:pPr>
+            <w:r>
+              <w:rPr>
+                <w:sz w:val="22"/>
+                <w:szCs w:val="22"/>
+              </w:rPr>
+              <w:t>1. Công thức nấu ăn được lưu lại</w:t>
+            </w:r>
+          </w:p>
+        </w:tc>
+        <w:tc>
+          <w:tcPr>
+            <w:tcW w:w="900" w:type="dxa"/>
+          </w:tcPr>
+          <w:p>
+            <w:pPr>
+              <w:rPr>
+                <w:sz w:val="22"/>
+                <w:szCs w:val="22"/>
+              </w:rPr>
+            </w:pPr>
+            <w:r>
+              <w:rPr>
+                <w:sz w:val="22"/>
+                <w:szCs w:val="22"/>
+              </w:rPr>
+              <w:t>Đã test</w:t>
+            </w:r>
+          </w:p>
+        </w:tc>
+        <w:tc>
+          <w:tcPr>
+            <w:tcW w:w="1333" w:type="dxa"/>
+          </w:tcPr>
+          <w:p>
+            <w:pPr>
+              <w:rPr>
+                <w:sz w:val="22"/>
+                <w:szCs w:val="22"/>
+              </w:rPr>
+            </w:pPr>
+            <w:r>
+              <w:rPr>
+                <w:sz w:val="22"/>
+                <w:szCs w:val="22"/>
+              </w:rPr>
+              <w:t>1. Chưa có nút lưu công thức nấu ăn</w:t>
+            </w:r>
+          </w:p>
+        </w:tc>
+        <w:tc>
+          <w:tcPr>
+            <w:tcW w:w="810" w:type="dxa"/>
+          </w:tcPr>
+          <w:p>
+            <w:pPr>
+              <w:rPr>
+                <w:sz w:val="22"/>
+                <w:szCs w:val="22"/>
+              </w:rPr>
+            </w:pPr>
+            <w:r>
+              <w:rPr>
+                <w:sz w:val="22"/>
+                <w:szCs w:val="22"/>
+              </w:rPr>
+              <w:t>Fail</w:t>
+            </w:r>
+          </w:p>
+        </w:tc>
+      </w:tr>
+      <w:tr>
+        <w:trPr>
+          <w:cantSplit/>
+          <w:trHeight w:val="1134"/>
+        </w:trPr>
+        <w:tc>
+          <w:tcPr>
+            <w:tcW w:w="900" w:type="dxa"/>
+          </w:tcPr>
+          <w:p>
+            <w:pPr>
+              <w:pStyle w:val="ListParagraph"/>
+              <w:numPr>
+                <w:ilvl w:val="0"/>
+                <w:numId w:val="4"/>
+              </w:numPr>
+              <w:rPr>
+                <w:rFonts w:ascii="Times New Roman" w:hAnsi="Times New Roman" w:cs="Times New Roman"/>
+              </w:rPr>
+            </w:pPr>
+          </w:p>
+        </w:tc>
+        <w:tc>
+          <w:tcPr>
+            <w:tcW w:w="1110" w:type="dxa"/>
+          </w:tcPr>
+          <w:p>
+            <w:pPr>
+              <w:rPr>
+                <w:sz w:val="22"/>
+                <w:szCs w:val="22"/>
+              </w:rPr>
+            </w:pPr>
+            <w:r>
+              <w:rPr>
+                <w:sz w:val="22"/>
+                <w:szCs w:val="22"/>
+              </w:rPr>
+              <w:t>Kiểm tra tính năng tạo công thức món ăn riêng và chia sẻ</w:t>
+            </w:r>
+          </w:p>
+        </w:tc>
+        <w:tc>
+          <w:tcPr>
+            <w:tcW w:w="1680" w:type="dxa"/>
+          </w:tcPr>
+          <w:p>
+            <w:pPr>
+              <w:rPr>
+                <w:sz w:val="22"/>
+                <w:szCs w:val="22"/>
+              </w:rPr>
+            </w:pPr>
+            <w:r>
+              <w:rPr>
+                <w:sz w:val="22"/>
+                <w:szCs w:val="22"/>
+              </w:rPr>
+              <w:t>Kiểm tra chia sẻ thành công công thức nấu ăn vừa lưu</w:t>
+            </w:r>
+          </w:p>
+        </w:tc>
+        <w:tc>
+          <w:tcPr>
+            <w:tcW w:w="2087" w:type="dxa"/>
+          </w:tcPr>
+          <w:p>
+            <w:pPr>
+              <w:pStyle w:val="ListParagraph"/>
+              <w:numPr>
+                <w:ilvl w:val="0"/>
+                <w:numId w:val="7"/>
+              </w:numPr>
+              <w:ind w:left="342"/>
+              <w:rPr>
+                <w:rFonts w:ascii="Times New Roman" w:hAnsi="Times New Roman" w:cs="Times New Roman"/>
+              </w:rPr>
+            </w:pPr>
+            <w:r>
+              <w:rPr>
+                <w:rFonts w:ascii="Times New Roman" w:hAnsi="Times New Roman" w:cs="Times New Roman"/>
+              </w:rPr>
+              <w:t>Đã cài đặt phần mềm</w:t>
+            </w:r>
+          </w:p>
+          <w:p>
+            <w:pPr>
+              <w:pStyle w:val="ListParagraph"/>
+              <w:numPr>
+                <w:ilvl w:val="0"/>
+                <w:numId w:val="7"/>
+              </w:numPr>
+              <w:ind w:left="342"/>
+              <w:rPr>
+                <w:rFonts w:ascii="Times New Roman" w:hAnsi="Times New Roman" w:cs="Times New Roman"/>
+              </w:rPr>
+            </w:pPr>
+            <w:r>
+              <w:rPr>
+                <w:rFonts w:ascii="Times New Roman" w:hAnsi="Times New Roman" w:cs="Times New Roman"/>
+              </w:rPr>
+              <w:t>Phần mềm đang được mở</w:t>
+            </w:r>
+          </w:p>
+          <w:p>
+            <w:pPr>
+              <w:pStyle w:val="ListParagraph"/>
+              <w:numPr>
+                <w:ilvl w:val="0"/>
+                <w:numId w:val="7"/>
+              </w:numPr>
+              <w:ind w:left="342"/>
+              <w:rPr>
+                <w:rFonts w:ascii="Times New Roman" w:hAnsi="Times New Roman" w:cs="Times New Roman"/>
+              </w:rPr>
+            </w:pPr>
+            <w:r>
+              <w:rPr>
+                <w:rFonts w:ascii="Times New Roman" w:hAnsi="Times New Roman" w:cs="Times New Roman"/>
+              </w:rPr>
+              <w:t>Đã lưu công thức nấu ăn</w:t>
+            </w:r>
+          </w:p>
+        </w:tc>
+        <w:tc>
+          <w:tcPr>
+            <w:tcW w:w="1513" w:type="dxa"/>
+          </w:tcPr>
+          <w:p>
+            <w:pPr>
+              <w:rPr>
+                <w:rFonts w:eastAsiaTheme="minorHAnsi"/>
+                <w:sz w:val="22"/>
+                <w:szCs w:val="22"/>
+              </w:rPr>
+            </w:pPr>
+            <w:r>
+              <w:rPr>
+                <w:rFonts w:eastAsiaTheme="minorHAnsi"/>
+                <w:sz w:val="22"/>
+                <w:szCs w:val="22"/>
+              </w:rPr>
+              <w:t>1. Nhấn nút chia sẻ</w:t>
+            </w:r>
+          </w:p>
+        </w:tc>
+        <w:tc>
+          <w:tcPr>
+            <w:tcW w:w="1547" w:type="dxa"/>
+          </w:tcPr>
+          <w:p>
+            <w:pPr>
+              <w:rPr>
+                <w:sz w:val="22"/>
+                <w:szCs w:val="22"/>
+              </w:rPr>
+            </w:pPr>
+            <w:r>
+              <w:rPr>
+                <w:sz w:val="22"/>
+                <w:szCs w:val="22"/>
+              </w:rPr>
+              <w:t>1. Dùng được chức năng chia sẻ công thức nấu ăn</w:t>
+            </w:r>
+          </w:p>
+          <w:p>
+            <w:pPr>
+              <w:rPr>
+                <w:sz w:val="22"/>
+                <w:szCs w:val="22"/>
+              </w:rPr>
+            </w:pPr>
+            <w:r>
+              <w:rPr>
+                <w:sz w:val="22"/>
+                <w:szCs w:val="22"/>
+              </w:rPr>
+              <w:t>2. Chia sẻ thành công công thức nấu ăn của riêng mình</w:t>
+            </w:r>
+          </w:p>
+        </w:tc>
+        <w:tc>
+          <w:tcPr>
+            <w:tcW w:w="900" w:type="dxa"/>
+          </w:tcPr>
+          <w:p>
+            <w:pPr>
+              <w:rPr>
+                <w:sz w:val="22"/>
+                <w:szCs w:val="22"/>
+              </w:rPr>
+            </w:pPr>
+            <w:r>
+              <w:rPr>
+                <w:sz w:val="22"/>
+                <w:szCs w:val="22"/>
+              </w:rPr>
+              <w:t>Đã test</w:t>
+            </w:r>
+          </w:p>
+        </w:tc>
+        <w:tc>
+          <w:tcPr>
+            <w:tcW w:w="1333" w:type="dxa"/>
+          </w:tcPr>
+          <w:p>
+            <w:pPr>
+              <w:rPr>
+                <w:sz w:val="22"/>
+                <w:szCs w:val="22"/>
+              </w:rPr>
+            </w:pPr>
+            <w:r>
+              <w:rPr>
+                <w:sz w:val="22"/>
+                <w:szCs w:val="22"/>
+              </w:rPr>
+              <w:t>1. Chưa có nút chia sẻ công thức nấu ăn</w:t>
+            </w:r>
+          </w:p>
+        </w:tc>
+        <w:tc>
+          <w:tcPr>
+            <w:tcW w:w="810" w:type="dxa"/>
+          </w:tcPr>
+          <w:p>
+            <w:pPr>
+              <w:rPr>
+                <w:sz w:val="22"/>
+                <w:szCs w:val="22"/>
+              </w:rPr>
+            </w:pPr>
+            <w:r>
+              <w:rPr>
+                <w:sz w:val="22"/>
+                <w:szCs w:val="22"/>
+              </w:rPr>
+              <w:t>Fail</w:t>
+            </w:r>
+          </w:p>
+        </w:tc>
+      </w:tr>
+      <w:tr>
+        <w:trPr>
+          <w:cantSplit/>
+          <w:trHeight w:val="1134"/>
+        </w:trPr>
+        <w:tc>
+          <w:tcPr>
+            <w:tcW w:w="900" w:type="dxa"/>
+          </w:tcPr>
+          <w:p>
+            <w:pPr>
+              <w:pStyle w:val="ListParagraph"/>
+              <w:numPr>
+                <w:ilvl w:val="0"/>
+                <w:numId w:val="4"/>
+              </w:numPr>
+              <w:rPr>
+                <w:rFonts w:ascii="Times New Roman" w:hAnsi="Times New Roman" w:cs="Times New Roman"/>
+              </w:rPr>
+            </w:pPr>
+          </w:p>
+        </w:tc>
+        <w:tc>
+          <w:tcPr>
+            <w:tcW w:w="1110" w:type="dxa"/>
+          </w:tcPr>
+          <w:p>
+            <w:pPr>
+              <w:rPr>
+                <w:sz w:val="22"/>
+                <w:szCs w:val="22"/>
+              </w:rPr>
+            </w:pPr>
+            <w:r>
+              <w:rPr>
+                <w:sz w:val="22"/>
+                <w:szCs w:val="22"/>
+              </w:rPr>
+              <w:t>Kiểm tra tính năng đăng nhập</w:t>
+            </w:r>
+          </w:p>
+        </w:tc>
+        <w:tc>
+          <w:tcPr>
+            <w:tcW w:w="1680" w:type="dxa"/>
+          </w:tcPr>
+          <w:p>
+            <w:pPr>
+              <w:rPr>
+                <w:sz w:val="22"/>
+                <w:szCs w:val="22"/>
+              </w:rPr>
+            </w:pPr>
+            <w:r>
+              <w:rPr>
+                <w:sz w:val="22"/>
+                <w:szCs w:val="22"/>
+              </w:rPr>
+              <w:t>Kiểm tra đăng nhập thành công với email và mật khẩu đã được đăng kí trước</w:t>
+            </w:r>
+          </w:p>
+        </w:tc>
+        <w:tc>
+          <w:tcPr>
+            <w:tcW w:w="2087" w:type="dxa"/>
+          </w:tcPr>
+          <w:p>
+            <w:pPr>
+              <w:pStyle w:val="ListParagraph"/>
+              <w:numPr>
+                <w:ilvl w:val="0"/>
+                <w:numId w:val="7"/>
+              </w:numPr>
+              <w:ind w:left="342"/>
+              <w:rPr>
+                <w:rFonts w:ascii="Times New Roman" w:hAnsi="Times New Roman" w:cs="Times New Roman"/>
+              </w:rPr>
+            </w:pPr>
+            <w:r>
+              <w:rPr>
+                <w:rFonts w:ascii="Times New Roman" w:hAnsi="Times New Roman" w:cs="Times New Roman"/>
+              </w:rPr>
+              <w:t>Đã cài đặt phần mềm</w:t>
+            </w:r>
+          </w:p>
+          <w:p>
+            <w:pPr>
+              <w:pStyle w:val="ListParagraph"/>
+              <w:numPr>
+                <w:ilvl w:val="0"/>
+                <w:numId w:val="7"/>
+              </w:numPr>
+              <w:ind w:left="342"/>
+              <w:rPr>
+                <w:rFonts w:ascii="Times New Roman" w:hAnsi="Times New Roman" w:cs="Times New Roman"/>
+              </w:rPr>
+            </w:pPr>
+            <w:r>
+              <w:rPr>
+                <w:rFonts w:ascii="Times New Roman" w:hAnsi="Times New Roman" w:cs="Times New Roman"/>
+              </w:rPr>
               <w:t>Email và mật khẩu đã được đăng kí</w:t>
             </w:r>
           </w:p>
@@ -10796,7 +11412,7 @@
               </w:rPr>
               <w:t xml:space="preserve">Email: </w:t>
             </w:r>
-            <w:hyperlink r:id="rId10" w:history="1">
+            <w:hyperlink r:id="rId11" w:history="1">
               <w:r>
                 <w:rPr>
                   <w:rStyle w:val="Hyperlink"/>
@@ -10853,7 +11469,7 @@
               </w:rPr>
               <w:t xml:space="preserve">1.Nhập email: </w:t>
             </w:r>
-            <w:hyperlink r:id="rId11" w:history="1">
+            <w:hyperlink r:id="rId12" w:history="1">
               <w:r>
                 <w:rPr>
                   <w:rStyle w:val="Hyperlink"/>
@@ -11068,7 +11684,7 @@
               </w:rPr>
               <w:t xml:space="preserve">Tồn tại email: </w:t>
             </w:r>
-            <w:hyperlink r:id="rId12" w:history="1">
+            <w:hyperlink r:id="rId13" w:history="1">
               <w:r>
                 <w:rPr>
                   <w:rStyle w:val="Hyperlink"/>
@@ -11114,7 +11730,7 @@
               </w:rPr>
               <w:t xml:space="preserve">1.Nhập email: </w:t>
             </w:r>
-            <w:hyperlink r:id="rId13" w:history="1">
+            <w:hyperlink r:id="rId14" w:history="1">
               <w:r>
                 <w:rPr>
                   <w:rStyle w:val="Hyperlink"/>
@@ -11334,7 +11950,7 @@
               </w:rPr>
               <w:t xml:space="preserve">1.Nhập email: </w:t>
             </w:r>
-            <w:hyperlink r:id="rId14" w:history="1">
+            <w:hyperlink r:id="rId15" w:history="1">
               <w:r>
                 <w:rPr>
                   <w:rFonts w:eastAsiaTheme="minorHAnsi"/>
@@ -11453,14 +12069,7 @@
                 <w:sz w:val="22"/>
                 <w:szCs w:val="22"/>
               </w:rPr>
-              <w:t xml:space="preserve"> </w:t>
-            </w:r>
-            <w:r>
-              <w:rPr>
-                <w:sz w:val="22"/>
-                <w:szCs w:val="22"/>
-              </w:rPr>
-              <w:t>Pass</w:t>
+              <w:t xml:space="preserve"> Pass</w:t>
             </w:r>
           </w:p>
         </w:tc>
@@ -11523,21 +12132,7 @@
                 <w:sz w:val="22"/>
                 <w:szCs w:val="22"/>
               </w:rPr>
-              <w:t xml:space="preserve">Kiểm tra text comment cho phép hiển thị </w:t>
-            </w:r>
-            <w:r>
-              <w:rPr>
-                <w:sz w:val="22"/>
-                <w:szCs w:val="22"/>
-              </w:rPr>
-              <w:t>nội dung đã nhập khi</w:t>
-            </w:r>
-            <w:r>
-              <w:rPr>
-                <w:sz w:val="22"/>
-                <w:szCs w:val="22"/>
-              </w:rPr>
-              <w:t xml:space="preserve"> nhập vào ô comment</w:t>
+              <w:t>Kiểm tra text comment cho phép hiển thị nội dung đã nhập khi nhập vào ô comment</w:t>
             </w:r>
           </w:p>
         </w:tc>
@@ -12041,21 +12636,7 @@
                 <w:sz w:val="22"/>
                 <w:szCs w:val="22"/>
               </w:rPr>
-              <w:t xml:space="preserve">Kiểm tra text comment cho phép hiển thị </w:t>
-            </w:r>
-            <w:r>
-              <w:rPr>
-                <w:sz w:val="22"/>
-                <w:szCs w:val="22"/>
-              </w:rPr>
-              <w:t>nội dung</w:t>
-            </w:r>
-            <w:r>
-              <w:rPr>
-                <w:sz w:val="22"/>
-                <w:szCs w:val="22"/>
-              </w:rPr>
-              <w:t xml:space="preserve"> đã nhập khi nhập vào ô comment bằng chuỗi không dấu</w:t>
+              <w:t>Kiểm tra text comment cho phép hiển thị nội dung đã nhập khi nhập vào ô comment bằng chuỗi không dấu</w:t>
             </w:r>
           </w:p>
         </w:tc>
@@ -12302,28 +12883,7 @@
                 <w:sz w:val="22"/>
                 <w:szCs w:val="22"/>
               </w:rPr>
-              <w:t xml:space="preserve">Kiểm tra text comment cho phép </w:t>
-            </w:r>
-            <w:r>
-              <w:rPr>
-                <w:sz w:val="22"/>
-                <w:szCs w:val="22"/>
-              </w:rPr>
-              <w:t>bấm enter đẻ xuống dòng</w:t>
-            </w:r>
-            <w:r>
-              <w:rPr>
-                <w:sz w:val="22"/>
-                <w:szCs w:val="22"/>
-              </w:rPr>
-              <w:t xml:space="preserve"> </w:t>
-            </w:r>
-            <w:r>
-              <w:rPr>
-                <w:sz w:val="22"/>
-                <w:szCs w:val="22"/>
-              </w:rPr>
-              <w:t>khi bấm phím Enter để thể hiện nội dung nhiều dòng</w:t>
+              <w:t>Kiểm tra text comment cho phép bấm enter đẻ xuống dòng khi bấm phím Enter để thể hiện nội dung nhiều dòng</w:t>
             </w:r>
           </w:p>
         </w:tc>
@@ -12403,26 +12963,18 @@
                 <w:sz w:val="22"/>
                 <w:szCs w:val="22"/>
               </w:rPr>
-              <w:t>3.Nhập nội dung vào ô commnet</w:t>
-            </w:r>
-            <w:r>
+              <w:t>3.Nhập nội dung vào ô commnet và bấm Enter để xuống dòng</w:t>
+            </w:r>
+          </w:p>
+          <w:p>
+            <w:pPr>
               <w:rPr>
                 <w:rFonts w:eastAsiaTheme="minorHAnsi"/>
-                <w:sz w:val="22"/>
-                <w:szCs w:val="22"/>
-              </w:rPr>
-              <w:t xml:space="preserve"> và bấm Enter để xuống dòng</w:t>
-            </w:r>
-          </w:p>
-          <w:p>
-            <w:pPr>
+              </w:rPr>
+            </w:pPr>
+            <w:r>
               <w:rPr>
                 <w:rFonts w:eastAsiaTheme="minorHAnsi"/>
-              </w:rPr>
-            </w:pPr>
-            <w:r>
-              <w:rPr>
-                <w:rFonts w:eastAsiaTheme="minorHAnsi"/>
                 <w:sz w:val="22"/>
                 <w:szCs w:val="22"/>
               </w:rPr>
@@ -12446,14 +12998,7 @@
                 <w:sz w:val="22"/>
                 <w:szCs w:val="22"/>
               </w:rPr>
-              <w:t xml:space="preserve">1. </w:t>
-            </w:r>
-            <w:r>
-              <w:rPr>
-                <w:sz w:val="22"/>
-                <w:szCs w:val="22"/>
-              </w:rPr>
-              <w:t>Hộp comment cho phép xuống dòng khi bấm phím Enter</w:t>
+              <w:t>1. Hộp comment cho phép xuống dòng khi bấm phím Enter</w:t>
             </w:r>
           </w:p>
         </w:tc>
@@ -12493,14 +13038,7 @@
                 <w:sz w:val="22"/>
                 <w:szCs w:val="22"/>
               </w:rPr>
-              <w:t xml:space="preserve">1. </w:t>
-            </w:r>
-            <w:r>
-              <w:rPr>
-                <w:sz w:val="22"/>
-                <w:szCs w:val="22"/>
-              </w:rPr>
-              <w:t>Không cho phép xuống dòng bằng enter</w:t>
+              <w:t>1. Không cho phép xuống dòng bằng enter</w:t>
             </w:r>
           </w:p>
         </w:tc>
@@ -12829,13 +13367,7 @@
               <w:rPr>
                 <w:rFonts w:ascii="Times New Roman" w:hAnsi="Times New Roman" w:cs="Times New Roman"/>
               </w:rPr>
-              <w:t xml:space="preserve">Đang chạy </w:t>
-            </w:r>
-            <w:r>
-              <w:rPr>
-                <w:rFonts w:ascii="Times New Roman" w:hAnsi="Times New Roman" w:cs="Times New Roman"/>
-              </w:rPr>
-              <w:t>ứng dụng</w:t>
+              <w:t>Đang chạy ứng dụng</w:t>
             </w:r>
           </w:p>
         </w:tc>
@@ -12963,7 +13495,7 @@
           <w:shd w:val="clear" w:color="auto" w:fill="F9F9F9"/>
         </w:rPr>
       </w:pPr>
-      <w:bookmarkStart w:id="15" w:name="_Toc468370807"/>
+      <w:bookmarkStart w:id="14" w:name="_Toc468370807"/>
       <w:r>
         <w:rPr>
           <w:rFonts w:ascii="Times New Roman" w:hAnsi="Times New Roman"/>
@@ -12992,7 +13524,7 @@
         </w:rPr>
         <w:t xml:space="preserve"> và tính tiện dụng</w:t>
       </w:r>
-      <w:bookmarkEnd w:id="15"/>
+      <w:bookmarkEnd w:id="14"/>
     </w:p>
     <w:tbl>
       <w:tblPr>
@@ -13235,7 +13767,15 @@
                 <w:sz w:val="22"/>
                 <w:szCs w:val="22"/>
               </w:rPr>
-              <w:t>Kiểm tra thanh định hướng navigation Pane</w:t>
+              <w:t xml:space="preserve">Kiểm tra thanh định </w:t>
+            </w:r>
+            <w:r>
+              <w:rPr>
+                <w:sz w:val="22"/>
+                <w:szCs w:val="22"/>
+              </w:rPr>
+              <w:lastRenderedPageBreak/>
+              <w:t>hướng navigation Pane</w:t>
             </w:r>
           </w:p>
         </w:tc>
@@ -13255,7 +13795,16 @@
                 <w:sz w:val="22"/>
                 <w:szCs w:val="22"/>
               </w:rPr>
-              <w:t>Nhấn vào nút menu thanh định hướng bên trái hiện ra thành công khi nhấn vào nút menu</w:t>
+              <w:lastRenderedPageBreak/>
+              <w:t xml:space="preserve">Nhấn vào nút menu thanh định hướng bên </w:t>
+            </w:r>
+            <w:r>
+              <w:rPr>
+                <w:sz w:val="22"/>
+                <w:szCs w:val="22"/>
+              </w:rPr>
+              <w:lastRenderedPageBreak/>
+              <w:t>trái hiện ra thành công khi nhấn vào nút menu</w:t>
             </w:r>
           </w:p>
         </w:tc>
@@ -13279,7 +13828,15 @@
               <w:rPr>
                 <w:rFonts w:ascii="Times New Roman" w:hAnsi="Times New Roman" w:cs="Times New Roman"/>
               </w:rPr>
-              <w:t>Đang chạy phần mềm</w:t>
+              <w:lastRenderedPageBreak/>
+              <w:t xml:space="preserve">Đang chạy phần </w:t>
+            </w:r>
+            <w:r>
+              <w:rPr>
+                <w:rFonts w:ascii="Times New Roman" w:hAnsi="Times New Roman" w:cs="Times New Roman"/>
+              </w:rPr>
+              <w:lastRenderedPageBreak/>
+              <w:t>mềm</w:t>
             </w:r>
           </w:p>
         </w:tc>
@@ -13299,6 +13856,7 @@
                 <w:sz w:val="22"/>
                 <w:szCs w:val="22"/>
               </w:rPr>
+              <w:lastRenderedPageBreak/>
               <w:t>Nhấn vào nút menu</w:t>
             </w:r>
           </w:p>
@@ -13359,7 +13917,15 @@
                 <w:sz w:val="22"/>
                 <w:szCs w:val="22"/>
               </w:rPr>
-              <w:t>Thanh định hướng hiện ra gồm các thành phần:</w:t>
+              <w:t xml:space="preserve">Thanh định hướng hiện ra gồm các </w:t>
+            </w:r>
+            <w:r>
+              <w:rPr>
+                <w:sz w:val="22"/>
+                <w:szCs w:val="22"/>
+              </w:rPr>
+              <w:lastRenderedPageBreak/>
+              <w:t>thành phần:</w:t>
             </w:r>
           </w:p>
           <w:p>
@@ -13493,6 +14059,7 @@
                 <w:sz w:val="22"/>
                 <w:szCs w:val="22"/>
               </w:rPr>
+              <w:lastRenderedPageBreak/>
               <w:t>Pass</w:t>
             </w:r>
           </w:p>
@@ -13756,15 +14323,7 @@
                 <w:sz w:val="22"/>
                 <w:szCs w:val="22"/>
               </w:rPr>
-              <w:t xml:space="preserve">Kiểm tra trang chủ mở ra thành công khi nhấn vào nút </w:t>
-            </w:r>
-            <w:r>
-              <w:rPr>
-                <w:sz w:val="22"/>
-                <w:szCs w:val="22"/>
-              </w:rPr>
-              <w:lastRenderedPageBreak/>
-              <w:t>trang chủ trong menu</w:t>
+              <w:t>Kiểm tra trang chủ mở ra thành công khi nhấn vào nút trang chủ trong menu</w:t>
             </w:r>
           </w:p>
         </w:tc>
@@ -13788,15 +14347,7 @@
               <w:rPr>
                 <w:rFonts w:ascii="Times New Roman" w:hAnsi="Times New Roman" w:cs="Times New Roman"/>
               </w:rPr>
-              <w:lastRenderedPageBreak/>
-              <w:t xml:space="preserve">Đang chạy </w:t>
-            </w:r>
-            <w:r>
-              <w:rPr>
-                <w:rFonts w:ascii="Times New Roman" w:hAnsi="Times New Roman" w:cs="Times New Roman"/>
-              </w:rPr>
-              <w:lastRenderedPageBreak/>
-              <w:t>phần mềm</w:t>
+              <w:t>Đang chạy phần mềm</w:t>
             </w:r>
           </w:p>
         </w:tc>
@@ -13816,7 +14367,6 @@
                 <w:sz w:val="22"/>
                 <w:szCs w:val="22"/>
               </w:rPr>
-              <w:lastRenderedPageBreak/>
               <w:t>1. Nhấn nút</w:t>
             </w:r>
             <w:r>
@@ -15781,15 +16331,7 @@
                 <w:sz w:val="22"/>
                 <w:szCs w:val="22"/>
               </w:rPr>
-              <w:t xml:space="preserve">Kiểm tra danh sách phân loại món trong Ẩm </w:t>
-            </w:r>
-            <w:r>
-              <w:rPr>
-                <w:sz w:val="22"/>
-                <w:szCs w:val="22"/>
-              </w:rPr>
-              <w:lastRenderedPageBreak/>
-              <w:t>thực hiện ra thành công khi nhấn nút Thực đơn trên trang chủ</w:t>
+              <w:t>Kiểm tra danh sách phân loại món trong Ẩm thực hiện ra thành công khi nhấn nút Thực đơn trên trang chủ</w:t>
             </w:r>
           </w:p>
         </w:tc>
@@ -15813,15 +16355,7 @@
               <w:rPr>
                 <w:rFonts w:ascii="Times New Roman" w:hAnsi="Times New Roman" w:cs="Times New Roman"/>
               </w:rPr>
-              <w:lastRenderedPageBreak/>
-              <w:t xml:space="preserve">Đang chạy </w:t>
-            </w:r>
-            <w:r>
-              <w:rPr>
-                <w:rFonts w:ascii="Times New Roman" w:hAnsi="Times New Roman" w:cs="Times New Roman"/>
-              </w:rPr>
-              <w:lastRenderedPageBreak/>
-              <w:t>phần mềm</w:t>
+              <w:t>Đang chạy phần mềm</w:t>
             </w:r>
           </w:p>
         </w:tc>
@@ -15841,7 +16375,6 @@
                 <w:sz w:val="22"/>
                 <w:szCs w:val="22"/>
               </w:rPr>
-              <w:lastRenderedPageBreak/>
               <w:t>1. Nhấn nút trang chủ</w:t>
             </w:r>
           </w:p>
@@ -15857,15 +16390,7 @@
                 <w:sz w:val="22"/>
                 <w:szCs w:val="22"/>
               </w:rPr>
-              <w:t xml:space="preserve">2. Nhấn vào nút </w:t>
-            </w:r>
-            <w:r>
-              <w:rPr>
-                <w:sz w:val="22"/>
-                <w:szCs w:val="22"/>
-              </w:rPr>
-              <w:lastRenderedPageBreak/>
-              <w:t>Loại món</w:t>
+              <w:t>2. Nhấn vào nút Loại món</w:t>
             </w:r>
           </w:p>
         </w:tc>
@@ -15885,7 +16410,6 @@
                 <w:sz w:val="22"/>
                 <w:szCs w:val="22"/>
               </w:rPr>
-              <w:lastRenderedPageBreak/>
               <w:t xml:space="preserve">Màn hình hiển thị danh sách Ẩm thực </w:t>
             </w:r>
           </w:p>
@@ -15901,7 +16425,6 @@
                 <w:sz w:val="22"/>
                 <w:szCs w:val="22"/>
               </w:rPr>
-              <w:lastRenderedPageBreak/>
               <w:t>Việt Nam</w:t>
             </w:r>
           </w:p>
@@ -15982,7 +16505,6 @@
                 <w:sz w:val="22"/>
                 <w:szCs w:val="22"/>
               </w:rPr>
-              <w:lastRenderedPageBreak/>
               <w:t>Đã test</w:t>
             </w:r>
           </w:p>
@@ -16018,7 +16540,6 @@
                 <w:sz w:val="22"/>
                 <w:szCs w:val="22"/>
               </w:rPr>
-              <w:lastRenderedPageBreak/>
               <w:t>Việt Nam</w:t>
             </w:r>
           </w:p>
@@ -16099,7 +16620,6 @@
                 <w:sz w:val="22"/>
                 <w:szCs w:val="22"/>
               </w:rPr>
-              <w:lastRenderedPageBreak/>
               <w:t>Pass</w:t>
             </w:r>
           </w:p>
@@ -17462,15 +17982,7 @@
                 <w:sz w:val="22"/>
                 <w:szCs w:val="22"/>
               </w:rPr>
-              <w:t xml:space="preserve">Kiểm tra thứ tự đặt </w:t>
-            </w:r>
-            <w:r>
-              <w:rPr>
-                <w:sz w:val="22"/>
-                <w:szCs w:val="22"/>
-              </w:rPr>
-              <w:lastRenderedPageBreak/>
-              <w:t>Item trong menu</w:t>
+              <w:t>Kiểm tra thứ tự đặt Item trong menu</w:t>
             </w:r>
           </w:p>
         </w:tc>
@@ -17490,16 +18002,7 @@
                 <w:sz w:val="22"/>
                 <w:szCs w:val="22"/>
               </w:rPr>
-              <w:lastRenderedPageBreak/>
-              <w:t xml:space="preserve">Kiểm tra thứ tự xếp các menu </w:t>
-            </w:r>
-            <w:r>
-              <w:rPr>
-                <w:sz w:val="22"/>
-                <w:szCs w:val="22"/>
-              </w:rPr>
-              <w:lastRenderedPageBreak/>
-              <w:t>hợp lý</w:t>
+              <w:t>Kiểm tra thứ tự xếp các menu hợp lý</w:t>
             </w:r>
           </w:p>
         </w:tc>
@@ -17523,15 +18026,7 @@
               <w:rPr>
                 <w:rFonts w:ascii="Times New Roman" w:hAnsi="Times New Roman" w:cs="Times New Roman"/>
               </w:rPr>
-              <w:lastRenderedPageBreak/>
-              <w:t xml:space="preserve">Đang chạy </w:t>
-            </w:r>
-            <w:r>
-              <w:rPr>
-                <w:rFonts w:ascii="Times New Roman" w:hAnsi="Times New Roman" w:cs="Times New Roman"/>
-              </w:rPr>
-              <w:lastRenderedPageBreak/>
-              <w:t>phần mềm</w:t>
+              <w:t>Đang chạy phần mềm</w:t>
             </w:r>
           </w:p>
         </w:tc>
@@ -17604,15 +18099,7 @@
                 <w:sz w:val="22"/>
                 <w:szCs w:val="22"/>
               </w:rPr>
-              <w:t xml:space="preserve">1.Menu được sắp xếp hợp </w:t>
-            </w:r>
-            <w:r>
-              <w:rPr>
-                <w:sz w:val="22"/>
-                <w:szCs w:val="22"/>
-              </w:rPr>
-              <w:lastRenderedPageBreak/>
-              <w:t>lý</w:t>
+              <w:t>1.Menu được sắp xếp hợp lý</w:t>
             </w:r>
           </w:p>
         </w:tc>
@@ -17632,7 +18119,6 @@
                 <w:sz w:val="22"/>
                 <w:szCs w:val="22"/>
               </w:rPr>
-              <w:lastRenderedPageBreak/>
               <w:t>Pass</w:t>
             </w:r>
           </w:p>
@@ -18391,7 +18877,15 @@
                 <w:sz w:val="22"/>
                 <w:szCs w:val="22"/>
               </w:rPr>
-              <w:t>Kiểm tra hài hòa giữa văn bản và hình ảnh</w:t>
+              <w:t xml:space="preserve">Kiểm tra hài hòa </w:t>
+            </w:r>
+            <w:r>
+              <w:rPr>
+                <w:sz w:val="22"/>
+                <w:szCs w:val="22"/>
+              </w:rPr>
+              <w:lastRenderedPageBreak/>
+              <w:t>giữa văn bản và hình ảnh</w:t>
             </w:r>
           </w:p>
         </w:tc>
@@ -18411,7 +18905,16 @@
                 <w:sz w:val="22"/>
                 <w:szCs w:val="22"/>
               </w:rPr>
-              <w:t>Kiểm tra tỷ lệ thể hiện giữa văn bản và hình ảnh phù hợp</w:t>
+              <w:lastRenderedPageBreak/>
+              <w:t xml:space="preserve">Kiểm tra tỷ lệ thể hiện giữa </w:t>
+            </w:r>
+            <w:r>
+              <w:rPr>
+                <w:sz w:val="22"/>
+                <w:szCs w:val="22"/>
+              </w:rPr>
+              <w:lastRenderedPageBreak/>
+              <w:t>văn bản và hình ảnh phù hợp</w:t>
             </w:r>
           </w:p>
         </w:tc>
@@ -18435,7 +18938,15 @@
               <w:rPr>
                 <w:rFonts w:ascii="Times New Roman" w:hAnsi="Times New Roman" w:cs="Times New Roman"/>
               </w:rPr>
-              <w:t>Đang chạy phần mềm</w:t>
+              <w:lastRenderedPageBreak/>
+              <w:t xml:space="preserve">Đang chạy </w:t>
+            </w:r>
+            <w:r>
+              <w:rPr>
+                <w:rFonts w:ascii="Times New Roman" w:hAnsi="Times New Roman" w:cs="Times New Roman"/>
+              </w:rPr>
+              <w:lastRenderedPageBreak/>
+              <w:t>phần mềm</w:t>
             </w:r>
           </w:p>
         </w:tc>
@@ -18468,7 +18979,15 @@
                 <w:sz w:val="22"/>
                 <w:szCs w:val="22"/>
               </w:rPr>
-              <w:t>1.Tỷ lệ giữa văn bản và hình ảnh phù hợp</w:t>
+              <w:t xml:space="preserve">1.Tỷ lệ giữa văn bản và hình ảnh </w:t>
+            </w:r>
+            <w:r>
+              <w:rPr>
+                <w:sz w:val="22"/>
+                <w:szCs w:val="22"/>
+              </w:rPr>
+              <w:lastRenderedPageBreak/>
+              <w:t>phù hợp</w:t>
             </w:r>
           </w:p>
         </w:tc>
@@ -18488,6 +19007,7 @@
                 <w:sz w:val="22"/>
                 <w:szCs w:val="22"/>
               </w:rPr>
+              <w:lastRenderedPageBreak/>
               <w:t>Đã test</w:t>
             </w:r>
           </w:p>
@@ -18508,7 +19028,15 @@
                 <w:sz w:val="22"/>
                 <w:szCs w:val="22"/>
               </w:rPr>
-              <w:t>1.Tỷ lệ giữa văn bản và hình ảnh phù hợp</w:t>
+              <w:t xml:space="preserve">1.Tỷ lệ giữa văn bản và </w:t>
+            </w:r>
+            <w:r>
+              <w:rPr>
+                <w:sz w:val="22"/>
+                <w:szCs w:val="22"/>
+              </w:rPr>
+              <w:lastRenderedPageBreak/>
+              <w:t>hình ảnh phù hợp</w:t>
             </w:r>
           </w:p>
         </w:tc>
@@ -18528,6 +19056,7 @@
                 <w:sz w:val="22"/>
                 <w:szCs w:val="22"/>
               </w:rPr>
+              <w:lastRenderedPageBreak/>
               <w:t>Pass</w:t>
             </w:r>
           </w:p>
@@ -19149,15 +19678,7 @@
                 <w:sz w:val="22"/>
                 <w:szCs w:val="22"/>
               </w:rPr>
-              <w:t xml:space="preserve">Kiểm tra tính dễ dàng di </w:t>
-            </w:r>
-            <w:r>
-              <w:rPr>
-                <w:sz w:val="22"/>
-                <w:szCs w:val="22"/>
-              </w:rPr>
-              <w:lastRenderedPageBreak/>
-              <w:t>chuyển qua các menu</w:t>
+              <w:t>Kiểm tra tính dễ dàng di chuyển qua các menu</w:t>
             </w:r>
           </w:p>
         </w:tc>
@@ -19177,16 +19698,7 @@
                 <w:sz w:val="22"/>
                 <w:szCs w:val="22"/>
               </w:rPr>
-              <w:lastRenderedPageBreak/>
-              <w:t xml:space="preserve">Kiểm tra tính dễ dàng di chuyển qua các </w:t>
-            </w:r>
-            <w:r>
-              <w:rPr>
-                <w:sz w:val="22"/>
-                <w:szCs w:val="22"/>
-              </w:rPr>
-              <w:lastRenderedPageBreak/>
-              <w:t>menu</w:t>
+              <w:t>Kiểm tra tính dễ dàng di chuyển qua các menu</w:t>
             </w:r>
           </w:p>
         </w:tc>
@@ -19210,15 +19722,7 @@
               <w:rPr>
                 <w:rFonts w:ascii="Times New Roman" w:hAnsi="Times New Roman" w:cs="Times New Roman"/>
               </w:rPr>
-              <w:lastRenderedPageBreak/>
-              <w:t xml:space="preserve">Đang chạy </w:t>
-            </w:r>
-            <w:r>
-              <w:rPr>
-                <w:rFonts w:ascii="Times New Roman" w:hAnsi="Times New Roman" w:cs="Times New Roman"/>
-              </w:rPr>
-              <w:lastRenderedPageBreak/>
-              <w:t>phần mềm</w:t>
+              <w:t>Đang chạy phần mềm</w:t>
             </w:r>
           </w:p>
         </w:tc>
@@ -19683,7 +20187,7 @@
           <w:rFonts w:ascii="Times New Roman" w:hAnsi="Times New Roman"/>
         </w:rPr>
       </w:pPr>
-      <w:bookmarkStart w:id="16" w:name="_Toc468370808"/>
+      <w:bookmarkStart w:id="15" w:name="_Toc468370808"/>
       <w:r>
         <w:rPr>
           <w:rFonts w:ascii="Times New Roman" w:hAnsi="Times New Roman"/>
@@ -19702,7 +20206,7 @@
         </w:rPr>
         <w:t xml:space="preserve"> Kiểm tra tính tương thích</w:t>
       </w:r>
-      <w:bookmarkEnd w:id="16"/>
+      <w:bookmarkEnd w:id="15"/>
     </w:p>
     <w:tbl>
       <w:tblPr>
@@ -19978,7 +20482,15 @@
                 <w:sz w:val="22"/>
                 <w:szCs w:val="22"/>
               </w:rPr>
-              <w:t>ứng dụng chạy bình thường trên API 23</w:t>
+              <w:t xml:space="preserve">ứng dụng chạy bình thường trên </w:t>
+            </w:r>
+            <w:r>
+              <w:rPr>
+                <w:sz w:val="22"/>
+                <w:szCs w:val="22"/>
+              </w:rPr>
+              <w:lastRenderedPageBreak/>
+              <w:t>API 23</w:t>
             </w:r>
           </w:p>
         </w:tc>
@@ -20002,6 +20514,7 @@
               <w:rPr>
                 <w:rFonts w:ascii="Times New Roman" w:hAnsi="Times New Roman" w:cs="Times New Roman"/>
               </w:rPr>
+              <w:lastRenderedPageBreak/>
               <w:t>Có file cài đặt</w:t>
             </w:r>
           </w:p>
@@ -20019,7 +20532,11 @@
               </w:numPr>
             </w:pPr>
             <w:r>
-              <w:t>Mở ứng dụng trên Android API 23</w:t>
+              <w:t xml:space="preserve">Mở ứng dụng trên Android </w:t>
+            </w:r>
+            <w:r>
+              <w:lastRenderedPageBreak/>
+              <w:t>API 23</w:t>
             </w:r>
           </w:p>
         </w:tc>
@@ -20039,6 +20556,7 @@
                 <w:sz w:val="22"/>
                 <w:szCs w:val="22"/>
               </w:rPr>
+              <w:lastRenderedPageBreak/>
               <w:t>Phần mềm khởi động bình thường</w:t>
             </w:r>
           </w:p>
@@ -20676,16 +21194,16 @@
           <w:rFonts w:ascii="Times New Roman" w:hAnsi="Times New Roman"/>
         </w:rPr>
       </w:pPr>
-      <w:bookmarkStart w:id="17" w:name="_Toc465894787"/>
-      <w:bookmarkStart w:id="18" w:name="_Toc468370809"/>
+      <w:bookmarkStart w:id="16" w:name="_Toc465894787"/>
+      <w:bookmarkStart w:id="17" w:name="_Toc468370809"/>
       <w:r>
         <w:rPr>
           <w:rFonts w:ascii="Times New Roman" w:hAnsi="Times New Roman"/>
         </w:rPr>
         <w:t>Test Cases Kiểm tra Hiệu suất</w:t>
       </w:r>
+      <w:bookmarkEnd w:id="16"/>
       <w:bookmarkEnd w:id="17"/>
-      <w:bookmarkEnd w:id="18"/>
     </w:p>
     <w:tbl>
       <w:tblPr>
@@ -21322,6 +21840,7 @@
                 <w:sz w:val="22"/>
                 <w:szCs w:val="22"/>
               </w:rPr>
+              <w:lastRenderedPageBreak/>
               <w:t>khởi</w:t>
             </w:r>
             <w:r>
@@ -21349,7 +21868,16 @@
                 <w:sz w:val="22"/>
                 <w:szCs w:val="22"/>
               </w:rPr>
-              <w:t>Kiểm tra thời gian khởi động phần mềm nhanh &lt; 20s khi mở phần mềm khi chạy phần mềm</w:t>
+              <w:lastRenderedPageBreak/>
+              <w:t xml:space="preserve">Kiểm tra thời gian </w:t>
+            </w:r>
+            <w:r>
+              <w:rPr>
+                <w:sz w:val="22"/>
+                <w:szCs w:val="22"/>
+              </w:rPr>
+              <w:lastRenderedPageBreak/>
+              <w:t>khởi động phần mềm nhanh &lt; 20s khi mở phần mềm khi chạy phần mềm</w:t>
             </w:r>
           </w:p>
         </w:tc>
@@ -21373,7 +21901,15 @@
               <w:rPr>
                 <w:rFonts w:ascii="Times New Roman" w:hAnsi="Times New Roman" w:cs="Times New Roman"/>
               </w:rPr>
-              <w:t>Đã cài đặt phần mềm</w:t>
+              <w:lastRenderedPageBreak/>
+              <w:t xml:space="preserve">Đã cài đặt phần </w:t>
+            </w:r>
+            <w:r>
+              <w:rPr>
+                <w:rFonts w:ascii="Times New Roman" w:hAnsi="Times New Roman" w:cs="Times New Roman"/>
+              </w:rPr>
+              <w:lastRenderedPageBreak/>
+              <w:t>mềm</w:t>
             </w:r>
           </w:p>
         </w:tc>
@@ -21393,6 +21929,7 @@
                 <w:sz w:val="22"/>
                 <w:szCs w:val="22"/>
               </w:rPr>
+              <w:lastRenderedPageBreak/>
               <w:t>1. Nhấn nút mở phần mềm</w:t>
             </w:r>
           </w:p>
@@ -21420,6 +21957,7 @@
                 <w:sz w:val="22"/>
                 <w:szCs w:val="22"/>
               </w:rPr>
+              <w:lastRenderedPageBreak/>
               <w:t>5</w:t>
             </w:r>
             <w:r>
@@ -21447,6 +21985,7 @@
                 <w:sz w:val="22"/>
                 <w:szCs w:val="22"/>
               </w:rPr>
+              <w:lastRenderedPageBreak/>
               <w:t>Đã test</w:t>
             </w:r>
           </w:p>
@@ -21467,7 +22006,15 @@
                 <w:sz w:val="22"/>
                 <w:szCs w:val="22"/>
               </w:rPr>
-              <w:t xml:space="preserve">1. Phần mềm khởi động nhanh </w:t>
+              <w:t xml:space="preserve">1. Phần mềm khởi động </w:t>
+            </w:r>
+            <w:r>
+              <w:rPr>
+                <w:sz w:val="22"/>
+                <w:szCs w:val="22"/>
+              </w:rPr>
+              <w:lastRenderedPageBreak/>
+              <w:t xml:space="preserve">nhanh </w:t>
             </w:r>
             <w:r>
               <w:rPr>
@@ -21501,6 +22048,7 @@
                 <w:sz w:val="22"/>
                 <w:szCs w:val="22"/>
               </w:rPr>
+              <w:lastRenderedPageBreak/>
               <w:t>Pass</w:t>
             </w:r>
           </w:p>
@@ -22940,7 +23488,15 @@
                 <w:sz w:val="22"/>
                 <w:szCs w:val="22"/>
               </w:rPr>
-              <w:t>Kiểm tra hiệu suất bookmark</w:t>
+              <w:t xml:space="preserve">Kiểm tra hiệu suất </w:t>
+            </w:r>
+            <w:r>
+              <w:rPr>
+                <w:sz w:val="22"/>
+                <w:szCs w:val="22"/>
+              </w:rPr>
+              <w:lastRenderedPageBreak/>
+              <w:t>bookmark</w:t>
             </w:r>
           </w:p>
         </w:tc>
@@ -22960,7 +23516,16 @@
                 <w:sz w:val="22"/>
                 <w:szCs w:val="22"/>
               </w:rPr>
-              <w:t>Kiểm tra thời gian bookmark được lưu lại sau 2s khi bấm nút lưu bookmark</w:t>
+              <w:lastRenderedPageBreak/>
+              <w:t xml:space="preserve">Kiểm tra thời gian </w:t>
+            </w:r>
+            <w:r>
+              <w:rPr>
+                <w:sz w:val="22"/>
+                <w:szCs w:val="22"/>
+              </w:rPr>
+              <w:lastRenderedPageBreak/>
+              <w:t>bookmark được lưu lại sau 2s khi bấm nút lưu bookmark</w:t>
             </w:r>
           </w:p>
         </w:tc>
@@ -22984,7 +23549,15 @@
               <w:rPr>
                 <w:rFonts w:ascii="Times New Roman" w:hAnsi="Times New Roman" w:cs="Times New Roman"/>
               </w:rPr>
-              <w:t>Đang chạy ứng dụng</w:t>
+              <w:lastRenderedPageBreak/>
+              <w:t xml:space="preserve">Đang chạy ứng </w:t>
+            </w:r>
+            <w:r>
+              <w:rPr>
+                <w:rFonts w:ascii="Times New Roman" w:hAnsi="Times New Roman" w:cs="Times New Roman"/>
+              </w:rPr>
+              <w:lastRenderedPageBreak/>
+              <w:t>dụng</w:t>
             </w:r>
           </w:p>
         </w:tc>
@@ -23004,6 +23577,7 @@
                 <w:sz w:val="22"/>
                 <w:szCs w:val="22"/>
               </w:rPr>
+              <w:lastRenderedPageBreak/>
               <w:t>1.Xem chi tiết món ăn</w:t>
             </w:r>
           </w:p>
@@ -23019,6 +23593,7 @@
                 <w:sz w:val="22"/>
                 <w:szCs w:val="22"/>
               </w:rPr>
+              <w:lastRenderedPageBreak/>
               <w:t>2.Bấm nút Bookmark</w:t>
             </w:r>
           </w:p>
@@ -23039,6 +23614,7 @@
                 <w:sz w:val="22"/>
                 <w:szCs w:val="22"/>
               </w:rPr>
+              <w:lastRenderedPageBreak/>
               <w:t>Bookmark được lưu sau &lt; 2s</w:t>
             </w:r>
           </w:p>
@@ -23101,6 +23677,7 @@
                 <w:sz w:val="22"/>
                 <w:szCs w:val="22"/>
               </w:rPr>
+              <w:lastRenderedPageBreak/>
               <w:t>2.Bấm nút Bookmark</w:t>
             </w:r>
           </w:p>
@@ -23121,6 +23698,7 @@
                 <w:sz w:val="22"/>
                 <w:szCs w:val="22"/>
               </w:rPr>
+              <w:lastRenderedPageBreak/>
               <w:t>Pass</w:t>
             </w:r>
           </w:p>
@@ -23940,7 +24518,7 @@
           <w:rFonts w:ascii="Times New Roman" w:hAnsi="Times New Roman"/>
         </w:rPr>
       </w:pPr>
-      <w:bookmarkStart w:id="19" w:name="_Toc468370810"/>
+      <w:bookmarkStart w:id="18" w:name="_Toc468370810"/>
       <w:r>
         <w:rPr>
           <w:rFonts w:ascii="Times New Roman" w:hAnsi="Times New Roman"/>
@@ -23959,7 +24537,7 @@
         </w:rPr>
         <w:t xml:space="preserve"> Kiểm tra bảo mật</w:t>
       </w:r>
-      <w:bookmarkEnd w:id="19"/>
+      <w:bookmarkEnd w:id="18"/>
     </w:p>
     <w:tbl>
       <w:tblPr>
@@ -24218,7 +24796,15 @@
                 <w:sz w:val="22"/>
                 <w:szCs w:val="22"/>
               </w:rPr>
-              <w:t>Kiểm tra hiển thị mật khẩu dưới dạng kí tự đã được mà hóa khi đăng kí tài khoản</w:t>
+              <w:t xml:space="preserve">Kiểm tra hiển thị mật khẩu dưới dạng kí tự đã được mà hóa khi đăng kí tài </w:t>
+            </w:r>
+            <w:r>
+              <w:rPr>
+                <w:sz w:val="22"/>
+                <w:szCs w:val="22"/>
+              </w:rPr>
+              <w:lastRenderedPageBreak/>
+              <w:t>khoản</w:t>
             </w:r>
           </w:p>
         </w:tc>
@@ -24242,6 +24828,7 @@
               <w:rPr>
                 <w:rFonts w:ascii="Times New Roman" w:hAnsi="Times New Roman" w:cs="Times New Roman"/>
               </w:rPr>
+              <w:lastRenderedPageBreak/>
               <w:t>Có file cài đặt</w:t>
             </w:r>
           </w:p>
@@ -24271,7 +24858,11 @@
               </w:numPr>
             </w:pPr>
             <w:r>
-              <w:t>Nhập email và mật khẩu đăng kí</w:t>
+              <w:t xml:space="preserve">Nhập email và mật khẩu </w:t>
+            </w:r>
+            <w:r>
+              <w:lastRenderedPageBreak/>
+              <w:t>đăng kí</w:t>
             </w:r>
           </w:p>
         </w:tc>
@@ -24291,6 +24882,7 @@
                 <w:sz w:val="22"/>
                 <w:szCs w:val="22"/>
               </w:rPr>
+              <w:lastRenderedPageBreak/>
               <w:t>Mật khẩu hiển thị dưới dạng kí tự được mã hóa</w:t>
             </w:r>
           </w:p>
@@ -24954,12 +25546,11 @@
           <w:rFonts w:ascii="Times New Roman" w:hAnsi="Times New Roman"/>
         </w:rPr>
       </w:pPr>
-      <w:bookmarkStart w:id="20" w:name="_Toc468370811"/>
+      <w:bookmarkStart w:id="19" w:name="_Toc468370811"/>
       <w:r>
         <w:rPr>
           <w:rFonts w:ascii="Times New Roman" w:hAnsi="Times New Roman"/>
         </w:rPr>
-        <w:lastRenderedPageBreak/>
         <w:t xml:space="preserve">Thống kê </w:t>
       </w:r>
       <w:r>
@@ -24968,7 +25559,7 @@
         </w:rPr>
         <w:t>Kiểm thử</w:t>
       </w:r>
-      <w:bookmarkEnd w:id="20"/>
+      <w:bookmarkEnd w:id="19"/>
     </w:p>
     <w:tbl>
       <w:tblPr>
@@ -25184,7 +25775,7 @@
                 <w:sz w:val="24"/>
                 <w:szCs w:val="24"/>
               </w:rPr>
-              <w:t>7</w:t>
+              <w:t>9</w:t>
             </w:r>
           </w:p>
         </w:tc>
@@ -25205,14 +25796,7 @@
                 <w:sz w:val="24"/>
                 <w:szCs w:val="24"/>
               </w:rPr>
-              <w:t>2</w:t>
-            </w:r>
-            <w:r>
-              <w:rPr>
-                <w:sz w:val="24"/>
-                <w:szCs w:val="24"/>
-              </w:rPr>
-              <w:t>8</w:t>
+              <w:t>30</w:t>
             </w:r>
           </w:p>
         </w:tc>
@@ -25325,6 +25909,8 @@
               </w:rPr>
               <w:t>8</w:t>
             </w:r>
+            <w:bookmarkStart w:id="20" w:name="_GoBack"/>
+            <w:bookmarkEnd w:id="20"/>
           </w:p>
         </w:tc>
         <w:tc>
@@ -25923,10 +26509,10 @@
     </w:tbl>
     <w:p/>
     <w:sectPr>
-      <w:headerReference w:type="default" r:id="rId15"/>
-      <w:footerReference w:type="default" r:id="rId16"/>
-      <w:headerReference w:type="first" r:id="rId17"/>
-      <w:footerReference w:type="first" r:id="rId18"/>
+      <w:headerReference w:type="default" r:id="rId16"/>
+      <w:footerReference w:type="default" r:id="rId17"/>
+      <w:headerReference w:type="first" r:id="rId18"/>
+      <w:footerReference w:type="first" r:id="rId19"/>
       <w:pgSz w:w="12240" w:h="15840" w:code="1"/>
       <w:pgMar w:top="1440" w:right="1440" w:bottom="1440" w:left="1440" w:header="720" w:footer="720" w:gutter="0"/>
       <w:cols w:space="720"/>
@@ -25936,7 +26522,7 @@
 </file>
 
 <file path=word/endnotes.xml><?xml version="1.0" encoding="utf-8"?>
-<w:endnotes xmlns:wpc="http://schemas.microsoft.com/office/word/2010/wordprocessingCanvas" xmlns:mc="http://schemas.openxmlformats.org/markup-compatibility/2006" xmlns:o="urn:schemas-microsoft-com:office:office" xmlns:r="http://schemas.openxmlformats.org/officeDocument/2006/relationships" xmlns:m="http://schemas.openxmlformats.org/officeDocument/2006/math" xmlns:v="urn:schemas-microsoft-com:vml" xmlns:wp14="http://schemas.microsoft.com/office/word/2010/wordprocessingDrawing" xmlns:wp="http://schemas.openxmlformats.org/drawingml/2006/wordprocessingDrawing" xmlns:w10="urn:schemas-microsoft-com:office:word" xmlns:w="http://schemas.openxmlformats.org/wordprocessingml/2006/main" xmlns:w14="http://schemas.microsoft.com/office/word/2010/wordml" xmlns:w15="http://schemas.microsoft.com/office/word/2012/wordml" xmlns:wpg="http://schemas.microsoft.com/office/word/2010/wordprocessingGroup" xmlns:wpi="http://schemas.microsoft.com/office/word/2010/wordprocessingInk" xmlns:wne="http://schemas.microsoft.com/office/word/2006/wordml" xmlns:wps="http://schemas.microsoft.com/office/word/2010/wordprocessingShape" mc:Ignorable="w14 w15 wp14">
+<w:endnotes xmlns:wpc="http://schemas.microsoft.com/office/word/2010/wordprocessingCanvas" xmlns:mc="http://schemas.openxmlformats.org/markup-compatibility/2006" xmlns:o="urn:schemas-microsoft-com:office:office" xmlns:r="http://schemas.openxmlformats.org/officeDocument/2006/relationships" xmlns:m="http://schemas.openxmlformats.org/officeDocument/2006/math" xmlns:v="urn:schemas-microsoft-com:vml" xmlns:wp14="http://schemas.microsoft.com/office/word/2010/wordprocessingDrawing" xmlns:wp="http://schemas.openxmlformats.org/drawingml/2006/wordprocessingDrawing" xmlns:w10="urn:schemas-microsoft-com:office:word" xmlns:w="http://schemas.openxmlformats.org/wordprocessingml/2006/main" xmlns:w14="http://schemas.microsoft.com/office/word/2010/wordml" xmlns:wpg="http://schemas.microsoft.com/office/word/2010/wordprocessingGroup" xmlns:wpi="http://schemas.microsoft.com/office/word/2010/wordprocessingInk" xmlns:wne="http://schemas.microsoft.com/office/word/2006/wordml" xmlns:wps="http://schemas.microsoft.com/office/word/2010/wordprocessingShape" mc:Ignorable="w14 wp14">
   <w:endnote w:type="separator" w:id="-1">
     <w:p>
       <w:pPr>
@@ -25961,7 +26547,7 @@
 </file>
 
 <file path=word/footer1.xml><?xml version="1.0" encoding="utf-8"?>
-<w:ftr xmlns:wpc="http://schemas.microsoft.com/office/word/2010/wordprocessingCanvas" xmlns:mc="http://schemas.openxmlformats.org/markup-compatibility/2006" xmlns:o="urn:schemas-microsoft-com:office:office" xmlns:r="http://schemas.openxmlformats.org/officeDocument/2006/relationships" xmlns:m="http://schemas.openxmlformats.org/officeDocument/2006/math" xmlns:v="urn:schemas-microsoft-com:vml" xmlns:wp14="http://schemas.microsoft.com/office/word/2010/wordprocessingDrawing" xmlns:wp="http://schemas.openxmlformats.org/drawingml/2006/wordprocessingDrawing" xmlns:w10="urn:schemas-microsoft-com:office:word" xmlns:w="http://schemas.openxmlformats.org/wordprocessingml/2006/main" xmlns:w14="http://schemas.microsoft.com/office/word/2010/wordml" xmlns:w15="http://schemas.microsoft.com/office/word/2012/wordml" xmlns:wpg="http://schemas.microsoft.com/office/word/2010/wordprocessingGroup" xmlns:wpi="http://schemas.microsoft.com/office/word/2010/wordprocessingInk" xmlns:wne="http://schemas.microsoft.com/office/word/2006/wordml" xmlns:wps="http://schemas.microsoft.com/office/word/2010/wordprocessingShape" mc:Ignorable="w14 w15 wp14">
+<w:ftr xmlns:wpc="http://schemas.microsoft.com/office/word/2010/wordprocessingCanvas" xmlns:mc="http://schemas.openxmlformats.org/markup-compatibility/2006" xmlns:o="urn:schemas-microsoft-com:office:office" xmlns:r="http://schemas.openxmlformats.org/officeDocument/2006/relationships" xmlns:m="http://schemas.openxmlformats.org/officeDocument/2006/math" xmlns:v="urn:schemas-microsoft-com:vml" xmlns:wp14="http://schemas.microsoft.com/office/word/2010/wordprocessingDrawing" xmlns:wp="http://schemas.openxmlformats.org/drawingml/2006/wordprocessingDrawing" xmlns:w10="urn:schemas-microsoft-com:office:word" xmlns:w="http://schemas.openxmlformats.org/wordprocessingml/2006/main" xmlns:w14="http://schemas.microsoft.com/office/word/2010/wordml" xmlns:wpg="http://schemas.microsoft.com/office/word/2010/wordprocessingGroup" xmlns:wpi="http://schemas.microsoft.com/office/word/2010/wordprocessingInk" xmlns:wne="http://schemas.microsoft.com/office/word/2006/wordml" xmlns:wps="http://schemas.microsoft.com/office/word/2010/wordprocessingShape" mc:Ignorable="w14 wp14">
   <w:p>
     <w:pPr>
       <w:pStyle w:val="Footer"/>
@@ -25999,7 +26585,7 @@
 </file>
 
 <file path=word/footer2.xml><?xml version="1.0" encoding="utf-8"?>
-<w:ftr xmlns:wpc="http://schemas.microsoft.com/office/word/2010/wordprocessingCanvas" xmlns:mc="http://schemas.openxmlformats.org/markup-compatibility/2006" xmlns:o="urn:schemas-microsoft-com:office:office" xmlns:r="http://schemas.openxmlformats.org/officeDocument/2006/relationships" xmlns:m="http://schemas.openxmlformats.org/officeDocument/2006/math" xmlns:v="urn:schemas-microsoft-com:vml" xmlns:wp14="http://schemas.microsoft.com/office/word/2010/wordprocessingDrawing" xmlns:wp="http://schemas.openxmlformats.org/drawingml/2006/wordprocessingDrawing" xmlns:w10="urn:schemas-microsoft-com:office:word" xmlns:w="http://schemas.openxmlformats.org/wordprocessingml/2006/main" xmlns:w14="http://schemas.microsoft.com/office/word/2010/wordml" xmlns:w15="http://schemas.microsoft.com/office/word/2012/wordml" xmlns:wpg="http://schemas.microsoft.com/office/word/2010/wordprocessingGroup" xmlns:wpi="http://schemas.microsoft.com/office/word/2010/wordprocessingInk" xmlns:wne="http://schemas.microsoft.com/office/word/2006/wordml" xmlns:wps="http://schemas.microsoft.com/office/word/2010/wordprocessingShape" mc:Ignorable="w14 w15 wp14">
+<w:ftr xmlns:wpc="http://schemas.microsoft.com/office/word/2010/wordprocessingCanvas" xmlns:mc="http://schemas.openxmlformats.org/markup-compatibility/2006" xmlns:o="urn:schemas-microsoft-com:office:office" xmlns:r="http://schemas.openxmlformats.org/officeDocument/2006/relationships" xmlns:m="http://schemas.openxmlformats.org/officeDocument/2006/math" xmlns:v="urn:schemas-microsoft-com:vml" xmlns:wp14="http://schemas.microsoft.com/office/word/2010/wordprocessingDrawing" xmlns:wp="http://schemas.openxmlformats.org/drawingml/2006/wordprocessingDrawing" xmlns:w10="urn:schemas-microsoft-com:office:word" xmlns:w="http://schemas.openxmlformats.org/wordprocessingml/2006/main" xmlns:w14="http://schemas.microsoft.com/office/word/2010/wordml" xmlns:wpg="http://schemas.microsoft.com/office/word/2010/wordprocessingGroup" xmlns:wpi="http://schemas.microsoft.com/office/word/2010/wordprocessingInk" xmlns:wne="http://schemas.microsoft.com/office/word/2006/wordml" xmlns:wps="http://schemas.microsoft.com/office/word/2010/wordprocessingShape" mc:Ignorable="w14 wp14">
   <w:tbl>
     <w:tblPr>
       <w:tblW w:w="0" w:type="auto"/>
@@ -26120,7 +26706,7 @@
               <w:b/>
               <w:noProof/>
             </w:rPr>
-            <w:t>20</w:t>
+            <w:t>22</w:t>
           </w:r>
           <w:r>
             <w:rPr>
@@ -26142,7 +26728,7 @@
 </file>
 
 <file path=word/footer3.xml><?xml version="1.0" encoding="utf-8"?>
-<w:ftr xmlns:wpc="http://schemas.microsoft.com/office/word/2010/wordprocessingCanvas" xmlns:mc="http://schemas.openxmlformats.org/markup-compatibility/2006" xmlns:o="urn:schemas-microsoft-com:office:office" xmlns:r="http://schemas.openxmlformats.org/officeDocument/2006/relationships" xmlns:m="http://schemas.openxmlformats.org/officeDocument/2006/math" xmlns:v="urn:schemas-microsoft-com:vml" xmlns:wp14="http://schemas.microsoft.com/office/word/2010/wordprocessingDrawing" xmlns:wp="http://schemas.openxmlformats.org/drawingml/2006/wordprocessingDrawing" xmlns:w10="urn:schemas-microsoft-com:office:word" xmlns:w="http://schemas.openxmlformats.org/wordprocessingml/2006/main" xmlns:w14="http://schemas.microsoft.com/office/word/2010/wordml" xmlns:w15="http://schemas.microsoft.com/office/word/2012/wordml" xmlns:wpg="http://schemas.microsoft.com/office/word/2010/wordprocessingGroup" xmlns:wpi="http://schemas.microsoft.com/office/word/2010/wordprocessingInk" xmlns:wne="http://schemas.microsoft.com/office/word/2006/wordml" xmlns:wps="http://schemas.microsoft.com/office/word/2010/wordprocessingShape" mc:Ignorable="w14 w15 wp14">
+<w:ftr xmlns:wpc="http://schemas.microsoft.com/office/word/2010/wordprocessingCanvas" xmlns:mc="http://schemas.openxmlformats.org/markup-compatibility/2006" xmlns:o="urn:schemas-microsoft-com:office:office" xmlns:r="http://schemas.openxmlformats.org/officeDocument/2006/relationships" xmlns:m="http://schemas.openxmlformats.org/officeDocument/2006/math" xmlns:v="urn:schemas-microsoft-com:vml" xmlns:wp14="http://schemas.microsoft.com/office/word/2010/wordprocessingDrawing" xmlns:wp="http://schemas.openxmlformats.org/drawingml/2006/wordprocessingDrawing" xmlns:w10="urn:schemas-microsoft-com:office:word" xmlns:w="http://schemas.openxmlformats.org/wordprocessingml/2006/main" xmlns:w14="http://schemas.microsoft.com/office/word/2010/wordml" xmlns:wpg="http://schemas.microsoft.com/office/word/2010/wordprocessingGroup" xmlns:wpi="http://schemas.microsoft.com/office/word/2010/wordprocessingInk" xmlns:wne="http://schemas.microsoft.com/office/word/2006/wordml" xmlns:wps="http://schemas.microsoft.com/office/word/2010/wordprocessingShape" mc:Ignorable="w14 wp14">
   <w:p>
     <w:pPr>
       <w:pStyle w:val="Footer"/>
@@ -26152,7 +26738,7 @@
 </file>
 
 <file path=word/footnotes.xml><?xml version="1.0" encoding="utf-8"?>
-<w:footnotes xmlns:wpc="http://schemas.microsoft.com/office/word/2010/wordprocessingCanvas" xmlns:mc="http://schemas.openxmlformats.org/markup-compatibility/2006" xmlns:o="urn:schemas-microsoft-com:office:office" xmlns:r="http://schemas.openxmlformats.org/officeDocument/2006/relationships" xmlns:m="http://schemas.openxmlformats.org/officeDocument/2006/math" xmlns:v="urn:schemas-microsoft-com:vml" xmlns:wp14="http://schemas.microsoft.com/office/word/2010/wordprocessingDrawing" xmlns:wp="http://schemas.openxmlformats.org/drawingml/2006/wordprocessingDrawing" xmlns:w10="urn:schemas-microsoft-com:office:word" xmlns:w="http://schemas.openxmlformats.org/wordprocessingml/2006/main" xmlns:w14="http://schemas.microsoft.com/office/word/2010/wordml" xmlns:w15="http://schemas.microsoft.com/office/word/2012/wordml" xmlns:wpg="http://schemas.microsoft.com/office/word/2010/wordprocessingGroup" xmlns:wpi="http://schemas.microsoft.com/office/word/2010/wordprocessingInk" xmlns:wne="http://schemas.microsoft.com/office/word/2006/wordml" xmlns:wps="http://schemas.microsoft.com/office/word/2010/wordprocessingShape" mc:Ignorable="w14 w15 wp14">
+<w:footnotes xmlns:wpc="http://schemas.microsoft.com/office/word/2010/wordprocessingCanvas" xmlns:mc="http://schemas.openxmlformats.org/markup-compatibility/2006" xmlns:o="urn:schemas-microsoft-com:office:office" xmlns:r="http://schemas.openxmlformats.org/officeDocument/2006/relationships" xmlns:m="http://schemas.openxmlformats.org/officeDocument/2006/math" xmlns:v="urn:schemas-microsoft-com:vml" xmlns:wp14="http://schemas.microsoft.com/office/word/2010/wordprocessingDrawing" xmlns:wp="http://schemas.openxmlformats.org/drawingml/2006/wordprocessingDrawing" xmlns:w10="urn:schemas-microsoft-com:office:word" xmlns:w="http://schemas.openxmlformats.org/wordprocessingml/2006/main" xmlns:w14="http://schemas.microsoft.com/office/word/2010/wordml" xmlns:wpg="http://schemas.microsoft.com/office/word/2010/wordprocessingGroup" xmlns:wpi="http://schemas.microsoft.com/office/word/2010/wordprocessingInk" xmlns:wne="http://schemas.microsoft.com/office/word/2006/wordml" xmlns:wps="http://schemas.microsoft.com/office/word/2010/wordprocessingShape" mc:Ignorable="w14 wp14">
   <w:footnote w:type="separator" w:id="-1">
     <w:p>
       <w:pPr>
@@ -26177,7 +26763,7 @@
 </file>
 
 <file path=word/header1.xml><?xml version="1.0" encoding="utf-8"?>
-<w:hdr xmlns:wpc="http://schemas.microsoft.com/office/word/2010/wordprocessingCanvas" xmlns:mc="http://schemas.openxmlformats.org/markup-compatibility/2006" xmlns:o="urn:schemas-microsoft-com:office:office" xmlns:r="http://schemas.openxmlformats.org/officeDocument/2006/relationships" xmlns:m="http://schemas.openxmlformats.org/officeDocument/2006/math" xmlns:v="urn:schemas-microsoft-com:vml" xmlns:wp14="http://schemas.microsoft.com/office/word/2010/wordprocessingDrawing" xmlns:wp="http://schemas.openxmlformats.org/drawingml/2006/wordprocessingDrawing" xmlns:w10="urn:schemas-microsoft-com:office:word" xmlns:w="http://schemas.openxmlformats.org/wordprocessingml/2006/main" xmlns:w14="http://schemas.microsoft.com/office/word/2010/wordml" xmlns:w15="http://schemas.microsoft.com/office/word/2012/wordml" xmlns:wpg="http://schemas.microsoft.com/office/word/2010/wordprocessingGroup" xmlns:wpi="http://schemas.microsoft.com/office/word/2010/wordprocessingInk" xmlns:wne="http://schemas.microsoft.com/office/word/2006/wordml" xmlns:wps="http://schemas.microsoft.com/office/word/2010/wordprocessingShape" mc:Ignorable="w14 w15 wp14">
+<w:hdr xmlns:wpc="http://schemas.microsoft.com/office/word/2010/wordprocessingCanvas" xmlns:mc="http://schemas.openxmlformats.org/markup-compatibility/2006" xmlns:o="urn:schemas-microsoft-com:office:office" xmlns:r="http://schemas.openxmlformats.org/officeDocument/2006/relationships" xmlns:m="http://schemas.openxmlformats.org/officeDocument/2006/math" xmlns:v="urn:schemas-microsoft-com:vml" xmlns:wp14="http://schemas.microsoft.com/office/word/2010/wordprocessingDrawing" xmlns:wp="http://schemas.openxmlformats.org/drawingml/2006/wordprocessingDrawing" xmlns:w10="urn:schemas-microsoft-com:office:word" xmlns:w="http://schemas.openxmlformats.org/wordprocessingml/2006/main" xmlns:w14="http://schemas.microsoft.com/office/word/2010/wordml" xmlns:wpg="http://schemas.microsoft.com/office/word/2010/wordprocessingGroup" xmlns:wpi="http://schemas.microsoft.com/office/word/2010/wordprocessingInk" xmlns:wne="http://schemas.microsoft.com/office/word/2006/wordml" xmlns:wps="http://schemas.microsoft.com/office/word/2010/wordprocessingShape" mc:Ignorable="w14 wp14">
   <w:p>
     <w:pPr>
       <w:rPr>
@@ -26236,7 +26822,7 @@
 </file>
 
 <file path=word/header2.xml><?xml version="1.0" encoding="utf-8"?>
-<w:hdr xmlns:wpc="http://schemas.microsoft.com/office/word/2010/wordprocessingCanvas" xmlns:mc="http://schemas.openxmlformats.org/markup-compatibility/2006" xmlns:o="urn:schemas-microsoft-com:office:office" xmlns:r="http://schemas.openxmlformats.org/officeDocument/2006/relationships" xmlns:m="http://schemas.openxmlformats.org/officeDocument/2006/math" xmlns:v="urn:schemas-microsoft-com:vml" xmlns:wp14="http://schemas.microsoft.com/office/word/2010/wordprocessingDrawing" xmlns:wp="http://schemas.openxmlformats.org/drawingml/2006/wordprocessingDrawing" xmlns:w10="urn:schemas-microsoft-com:office:word" xmlns:w="http://schemas.openxmlformats.org/wordprocessingml/2006/main" xmlns:w14="http://schemas.microsoft.com/office/word/2010/wordml" xmlns:w15="http://schemas.microsoft.com/office/word/2012/wordml" xmlns:wpg="http://schemas.microsoft.com/office/word/2010/wordprocessingGroup" xmlns:wpi="http://schemas.microsoft.com/office/word/2010/wordprocessingInk" xmlns:wne="http://schemas.microsoft.com/office/word/2006/wordml" xmlns:wps="http://schemas.microsoft.com/office/word/2010/wordprocessingShape" mc:Ignorable="w14 w15 wp14">
+<w:hdr xmlns:wpc="http://schemas.microsoft.com/office/word/2010/wordprocessingCanvas" xmlns:mc="http://schemas.openxmlformats.org/markup-compatibility/2006" xmlns:o="urn:schemas-microsoft-com:office:office" xmlns:r="http://schemas.openxmlformats.org/officeDocument/2006/relationships" xmlns:m="http://schemas.openxmlformats.org/officeDocument/2006/math" xmlns:v="urn:schemas-microsoft-com:vml" xmlns:wp14="http://schemas.microsoft.com/office/word/2010/wordprocessingDrawing" xmlns:wp="http://schemas.openxmlformats.org/drawingml/2006/wordprocessingDrawing" xmlns:w10="urn:schemas-microsoft-com:office:word" xmlns:w="http://schemas.openxmlformats.org/wordprocessingml/2006/main" xmlns:w14="http://schemas.microsoft.com/office/word/2010/wordml" xmlns:wpg="http://schemas.microsoft.com/office/word/2010/wordprocessingGroup" xmlns:wpi="http://schemas.microsoft.com/office/word/2010/wordprocessingInk" xmlns:wne="http://schemas.microsoft.com/office/word/2006/wordml" xmlns:wps="http://schemas.microsoft.com/office/word/2010/wordprocessingShape" mc:Ignorable="w14 wp14">
   <w:tbl>
     <w:tblPr>
       <w:tblW w:w="0" w:type="auto"/>
@@ -26282,7 +26868,7 @@
             <w:t xml:space="preserve">  Version:           &lt;2.</w:t>
           </w:r>
           <w:r>
-            <w:t>1</w:t>
+            <w:t>2</w:t>
           </w:r>
           <w:r>
             <w:t>&gt;</w:t>
@@ -26335,7 +26921,7 @@
             <w:t>Test Report 2.</w:t>
           </w:r>
           <w:r>
-            <w:t>1</w:t>
+            <w:t>2</w:t>
           </w:r>
         </w:p>
       </w:tc>
@@ -26350,7 +26936,7 @@
 </file>
 
 <file path=word/header3.xml><?xml version="1.0" encoding="utf-8"?>
-<w:hdr xmlns:wpc="http://schemas.microsoft.com/office/word/2010/wordprocessingCanvas" xmlns:mc="http://schemas.openxmlformats.org/markup-compatibility/2006" xmlns:o="urn:schemas-microsoft-com:office:office" xmlns:r="http://schemas.openxmlformats.org/officeDocument/2006/relationships" xmlns:m="http://schemas.openxmlformats.org/officeDocument/2006/math" xmlns:v="urn:schemas-microsoft-com:vml" xmlns:wp14="http://schemas.microsoft.com/office/word/2010/wordprocessingDrawing" xmlns:wp="http://schemas.openxmlformats.org/drawingml/2006/wordprocessingDrawing" xmlns:w10="urn:schemas-microsoft-com:office:word" xmlns:w="http://schemas.openxmlformats.org/wordprocessingml/2006/main" xmlns:w14="http://schemas.microsoft.com/office/word/2010/wordml" xmlns:w15="http://schemas.microsoft.com/office/word/2012/wordml" xmlns:wpg="http://schemas.microsoft.com/office/word/2010/wordprocessingGroup" xmlns:wpi="http://schemas.microsoft.com/office/word/2010/wordprocessingInk" xmlns:wne="http://schemas.microsoft.com/office/word/2006/wordml" xmlns:wps="http://schemas.microsoft.com/office/word/2010/wordprocessingShape" mc:Ignorable="w14 w15 wp14">
+<w:hdr xmlns:wpc="http://schemas.microsoft.com/office/word/2010/wordprocessingCanvas" xmlns:mc="http://schemas.openxmlformats.org/markup-compatibility/2006" xmlns:o="urn:schemas-microsoft-com:office:office" xmlns:r="http://schemas.openxmlformats.org/officeDocument/2006/relationships" xmlns:m="http://schemas.openxmlformats.org/officeDocument/2006/math" xmlns:v="urn:schemas-microsoft-com:vml" xmlns:wp14="http://schemas.microsoft.com/office/word/2010/wordprocessingDrawing" xmlns:wp="http://schemas.openxmlformats.org/drawingml/2006/wordprocessingDrawing" xmlns:w10="urn:schemas-microsoft-com:office:word" xmlns:w="http://schemas.openxmlformats.org/wordprocessingml/2006/main" xmlns:w14="http://schemas.microsoft.com/office/word/2010/wordml" xmlns:wpg="http://schemas.microsoft.com/office/word/2010/wordprocessingGroup" xmlns:wpi="http://schemas.microsoft.com/office/word/2010/wordprocessingInk" xmlns:wne="http://schemas.microsoft.com/office/word/2006/wordml" xmlns:wps="http://schemas.microsoft.com/office/word/2010/wordprocessingShape" mc:Ignorable="w14 wp14">
   <w:p>
     <w:pPr>
       <w:pStyle w:val="Header"/>
@@ -26360,7 +26946,7 @@
 </file>
 
 <file path=word/numbering.xml><?xml version="1.0" encoding="utf-8"?>
-<w:numbering xmlns:wpc="http://schemas.microsoft.com/office/word/2010/wordprocessingCanvas" xmlns:mc="http://schemas.openxmlformats.org/markup-compatibility/2006" xmlns:o="urn:schemas-microsoft-com:office:office" xmlns:r="http://schemas.openxmlformats.org/officeDocument/2006/relationships" xmlns:m="http://schemas.openxmlformats.org/officeDocument/2006/math" xmlns:v="urn:schemas-microsoft-com:vml" xmlns:wp14="http://schemas.microsoft.com/office/word/2010/wordprocessingDrawing" xmlns:wp="http://schemas.openxmlformats.org/drawingml/2006/wordprocessingDrawing" xmlns:w10="urn:schemas-microsoft-com:office:word" xmlns:w="http://schemas.openxmlformats.org/wordprocessingml/2006/main" xmlns:w14="http://schemas.microsoft.com/office/word/2010/wordml" xmlns:w15="http://schemas.microsoft.com/office/word/2012/wordml" xmlns:wpg="http://schemas.microsoft.com/office/word/2010/wordprocessingGroup" xmlns:wpi="http://schemas.microsoft.com/office/word/2010/wordprocessingInk" xmlns:wne="http://schemas.microsoft.com/office/word/2006/wordml" xmlns:wps="http://schemas.microsoft.com/office/word/2010/wordprocessingShape" mc:Ignorable="w14 w15 wp14">
+<w:numbering xmlns:wpc="http://schemas.microsoft.com/office/word/2010/wordprocessingCanvas" xmlns:mc="http://schemas.openxmlformats.org/markup-compatibility/2006" xmlns:o="urn:schemas-microsoft-com:office:office" xmlns:r="http://schemas.openxmlformats.org/officeDocument/2006/relationships" xmlns:m="http://schemas.openxmlformats.org/officeDocument/2006/math" xmlns:v="urn:schemas-microsoft-com:vml" xmlns:wp14="http://schemas.microsoft.com/office/word/2010/wordprocessingDrawing" xmlns:wp="http://schemas.openxmlformats.org/drawingml/2006/wordprocessingDrawing" xmlns:w10="urn:schemas-microsoft-com:office:word" xmlns:w="http://schemas.openxmlformats.org/wordprocessingml/2006/main" xmlns:w14="http://schemas.microsoft.com/office/word/2010/wordml" xmlns:wpg="http://schemas.microsoft.com/office/word/2010/wordprocessingGroup" xmlns:wpi="http://schemas.microsoft.com/office/word/2010/wordprocessingInk" xmlns:wne="http://schemas.microsoft.com/office/word/2006/wordml" xmlns:wps="http://schemas.microsoft.com/office/word/2010/wordprocessingShape" mc:Ignorable="w14 wp14">
   <w:abstractNum w:abstractNumId="0">
     <w:nsid w:val="FFFFFFFB"/>
     <w:multiLevelType w:val="multilevel"/>
@@ -27504,7 +28090,7 @@
   <w:abstractNum w:abstractNumId="13">
     <w:nsid w:val="3363285B"/>
     <w:multiLevelType w:val="hybridMultilevel"/>
-    <w:tmpl w:val="BFFA5492"/>
+    <w:tmpl w:val="35706A76"/>
     <w:lvl w:ilvl="0" w:tplc="04090001">
       <w:start w:val="1"/>
       <w:numFmt w:val="bullet"/>
@@ -30531,7 +31117,7 @@
 </file>
 
 <file path=word/styles.xml><?xml version="1.0" encoding="utf-8"?>
-<w:styles xmlns:mc="http://schemas.openxmlformats.org/markup-compatibility/2006" xmlns:r="http://schemas.openxmlformats.org/officeDocument/2006/relationships" xmlns:w="http://schemas.openxmlformats.org/wordprocessingml/2006/main" xmlns:w14="http://schemas.microsoft.com/office/word/2010/wordml" xmlns:w15="http://schemas.microsoft.com/office/word/2012/wordml" mc:Ignorable="w14 w15">
+<w:styles xmlns:mc="http://schemas.openxmlformats.org/markup-compatibility/2006" xmlns:r="http://schemas.openxmlformats.org/officeDocument/2006/relationships" xmlns:w="http://schemas.openxmlformats.org/wordprocessingml/2006/main" xmlns:w14="http://schemas.microsoft.com/office/word/2010/wordml" mc:Ignorable="w14">
   <w:docDefaults>
     <w:rPrDefault>
       <w:rPr>
@@ -30541,378 +31127,1006 @@
     </w:rPrDefault>
     <w:pPrDefault/>
   </w:docDefaults>
-  <w:latentStyles w:defLockedState="0" w:defUIPriority="99" w:defSemiHidden="0" w:defUnhideWhenUsed="0" w:defQFormat="0" w:count="371">
-    <w:lsdException w:name="Normal" w:uiPriority="0" w:qFormat="1"/>
-    <w:lsdException w:name="heading 1" w:uiPriority="0" w:qFormat="1"/>
-    <w:lsdException w:name="heading 2" w:uiPriority="0" w:qFormat="1"/>
-    <w:lsdException w:name="heading 3" w:uiPriority="0" w:qFormat="1"/>
-    <w:lsdException w:name="heading 4" w:uiPriority="0" w:qFormat="1"/>
-    <w:lsdException w:name="heading 5" w:uiPriority="0" w:qFormat="1"/>
-    <w:lsdException w:name="heading 6" w:uiPriority="0" w:qFormat="1"/>
-    <w:lsdException w:name="heading 7" w:uiPriority="0" w:qFormat="1"/>
-    <w:lsdException w:name="heading 8" w:uiPriority="0" w:qFormat="1"/>
-    <w:lsdException w:name="heading 9" w:uiPriority="0" w:qFormat="1"/>
-    <w:lsdException w:name="index 1" w:semiHidden="1" w:unhideWhenUsed="1"/>
-    <w:lsdException w:name="index 2" w:semiHidden="1" w:unhideWhenUsed="1"/>
-    <w:lsdException w:name="index 3" w:semiHidden="1" w:unhideWhenUsed="1"/>
-    <w:lsdException w:name="index 4" w:semiHidden="1" w:unhideWhenUsed="1"/>
-    <w:lsdException w:name="index 5" w:semiHidden="1" w:unhideWhenUsed="1"/>
-    <w:lsdException w:name="index 6" w:semiHidden="1" w:unhideWhenUsed="1"/>
-    <w:lsdException w:name="index 7" w:semiHidden="1" w:unhideWhenUsed="1"/>
-    <w:lsdException w:name="index 8" w:semiHidden="1" w:unhideWhenUsed="1"/>
-    <w:lsdException w:name="index 9" w:semiHidden="1" w:unhideWhenUsed="1"/>
-    <w:lsdException w:name="toc 1" w:semiHidden="1" w:uiPriority="39" w:unhideWhenUsed="1"/>
-    <w:lsdException w:name="toc 2" w:semiHidden="1" w:uiPriority="39" w:unhideWhenUsed="1"/>
-    <w:lsdException w:name="toc 3" w:semiHidden="1" w:uiPriority="39" w:unhideWhenUsed="1"/>
-    <w:lsdException w:name="toc 4" w:semiHidden="1" w:uiPriority="39" w:unhideWhenUsed="1"/>
-    <w:lsdException w:name="toc 5" w:semiHidden="1" w:uiPriority="39" w:unhideWhenUsed="1"/>
-    <w:lsdException w:name="toc 6" w:semiHidden="1" w:uiPriority="39" w:unhideWhenUsed="1"/>
-    <w:lsdException w:name="toc 7" w:semiHidden="1" w:uiPriority="39" w:unhideWhenUsed="1"/>
-    <w:lsdException w:name="toc 8" w:semiHidden="1" w:uiPriority="39" w:unhideWhenUsed="1"/>
-    <w:lsdException w:name="toc 9" w:semiHidden="1" w:uiPriority="39" w:unhideWhenUsed="1"/>
-    <w:lsdException w:name="Normal Indent" w:semiHidden="1" w:unhideWhenUsed="1"/>
-    <w:lsdException w:name="footnote text" w:semiHidden="1" w:unhideWhenUsed="1"/>
-    <w:lsdException w:name="annotation text" w:semiHidden="1" w:unhideWhenUsed="1"/>
-    <w:lsdException w:name="header" w:semiHidden="1" w:unhideWhenUsed="1"/>
-    <w:lsdException w:name="footer" w:semiHidden="1" w:unhideWhenUsed="1"/>
-    <w:lsdException w:name="index heading" w:semiHidden="1" w:unhideWhenUsed="1"/>
-    <w:lsdException w:name="caption" w:semiHidden="1" w:uiPriority="35" w:unhideWhenUsed="1" w:qFormat="1"/>
-    <w:lsdException w:name="table of figures" w:semiHidden="1" w:unhideWhenUsed="1"/>
-    <w:lsdException w:name="envelope address" w:semiHidden="1" w:unhideWhenUsed="1"/>
-    <w:lsdException w:name="envelope return" w:semiHidden="1" w:unhideWhenUsed="1"/>
-    <w:lsdException w:name="footnote reference" w:semiHidden="1" w:unhideWhenUsed="1"/>
-    <w:lsdException w:name="annotation reference" w:semiHidden="1" w:unhideWhenUsed="1"/>
-    <w:lsdException w:name="line number" w:semiHidden="1" w:unhideWhenUsed="1"/>
-    <w:lsdException w:name="page number" w:semiHidden="1" w:unhideWhenUsed="1"/>
-    <w:lsdException w:name="endnote reference" w:semiHidden="1" w:unhideWhenUsed="1"/>
-    <w:lsdException w:name="endnote text" w:semiHidden="1" w:unhideWhenUsed="1"/>
-    <w:lsdException w:name="table of authorities" w:semiHidden="1" w:unhideWhenUsed="1"/>
-    <w:lsdException w:name="macro" w:semiHidden="1" w:unhideWhenUsed="1"/>
-    <w:lsdException w:name="toa heading" w:semiHidden="1" w:unhideWhenUsed="1"/>
-    <w:lsdException w:name="List" w:semiHidden="1" w:unhideWhenUsed="1"/>
-    <w:lsdException w:name="List Bullet" w:semiHidden="1" w:unhideWhenUsed="1"/>
-    <w:lsdException w:name="List Number" w:semiHidden="1" w:unhideWhenUsed="1"/>
-    <w:lsdException w:name="List 2" w:semiHidden="1" w:unhideWhenUsed="1"/>
-    <w:lsdException w:name="List 3" w:semiHidden="1" w:unhideWhenUsed="1"/>
-    <w:lsdException w:name="List 4" w:semiHidden="1" w:unhideWhenUsed="1"/>
-    <w:lsdException w:name="List 5" w:semiHidden="1" w:unhideWhenUsed="1"/>
-    <w:lsdException w:name="List Bullet 2" w:semiHidden="1" w:unhideWhenUsed="1"/>
-    <w:lsdException w:name="List Bullet 3" w:semiHidden="1" w:unhideWhenUsed="1"/>
-    <w:lsdException w:name="List Bullet 4" w:semiHidden="1" w:unhideWhenUsed="1"/>
-    <w:lsdException w:name="List Bullet 5" w:semiHidden="1" w:unhideWhenUsed="1"/>
-    <w:lsdException w:name="List Number 2" w:semiHidden="1" w:unhideWhenUsed="1"/>
-    <w:lsdException w:name="List Number 3" w:semiHidden="1" w:unhideWhenUsed="1"/>
-    <w:lsdException w:name="List Number 4" w:semiHidden="1" w:unhideWhenUsed="1"/>
-    <w:lsdException w:name="List Number 5" w:semiHidden="1" w:unhideWhenUsed="1"/>
-    <w:lsdException w:name="Title" w:uiPriority="10" w:qFormat="1"/>
-    <w:lsdException w:name="Closing" w:semiHidden="1" w:unhideWhenUsed="1"/>
-    <w:lsdException w:name="Signature" w:semiHidden="1" w:unhideWhenUsed="1"/>
-    <w:lsdException w:name="Default Paragraph Font" w:semiHidden="1" w:uiPriority="1" w:unhideWhenUsed="1"/>
-    <w:lsdException w:name="Body Text" w:semiHidden="1" w:unhideWhenUsed="1"/>
-    <w:lsdException w:name="Body Text Indent" w:semiHidden="1" w:unhideWhenUsed="1"/>
-    <w:lsdException w:name="List Continue" w:semiHidden="1" w:unhideWhenUsed="1"/>
-    <w:lsdException w:name="List Continue 2" w:semiHidden="1" w:unhideWhenUsed="1"/>
-    <w:lsdException w:name="List Continue 3" w:semiHidden="1" w:unhideWhenUsed="1"/>
-    <w:lsdException w:name="List Continue 4" w:semiHidden="1" w:unhideWhenUsed="1"/>
-    <w:lsdException w:name="List Continue 5" w:semiHidden="1" w:unhideWhenUsed="1"/>
-    <w:lsdException w:name="Message Header" w:semiHidden="1" w:unhideWhenUsed="1"/>
-    <w:lsdException w:name="Subtitle" w:uiPriority="11" w:qFormat="1"/>
-    <w:lsdException w:name="Salutation" w:semiHidden="1" w:unhideWhenUsed="1"/>
-    <w:lsdException w:name="Date" w:semiHidden="1" w:unhideWhenUsed="1"/>
-    <w:lsdException w:name="Body Text First Indent" w:semiHidden="1" w:unhideWhenUsed="1"/>
-    <w:lsdException w:name="Body Text First Indent 2" w:semiHidden="1" w:unhideWhenUsed="1"/>
-    <w:lsdException w:name="Note Heading" w:semiHidden="1" w:unhideWhenUsed="1"/>
-    <w:lsdException w:name="Body Text 2" w:semiHidden="1" w:unhideWhenUsed="1"/>
-    <w:lsdException w:name="Body Text 3" w:semiHidden="1" w:unhideWhenUsed="1"/>
-    <w:lsdException w:name="Body Text Indent 2" w:semiHidden="1" w:unhideWhenUsed="1"/>
-    <w:lsdException w:name="Body Text Indent 3" w:semiHidden="1" w:unhideWhenUsed="1"/>
-    <w:lsdException w:name="Block Text" w:semiHidden="1" w:unhideWhenUsed="1"/>
-    <w:lsdException w:name="Hyperlink" w:semiHidden="1" w:unhideWhenUsed="1"/>
-    <w:lsdException w:name="FollowedHyperlink" w:semiHidden="1" w:unhideWhenUsed="1"/>
-    <w:lsdException w:name="Strong" w:uiPriority="22" w:qFormat="1"/>
-    <w:lsdException w:name="Emphasis" w:uiPriority="20" w:qFormat="1"/>
-    <w:lsdException w:name="Document Map" w:semiHidden="1" w:unhideWhenUsed="1"/>
-    <w:lsdException w:name="Plain Text" w:semiHidden="1" w:unhideWhenUsed="1"/>
-    <w:lsdException w:name="E-mail Signature" w:semiHidden="1" w:unhideWhenUsed="1"/>
-    <w:lsdException w:name="HTML Top of Form" w:semiHidden="1" w:unhideWhenUsed="1"/>
-    <w:lsdException w:name="HTML Bottom of Form" w:semiHidden="1" w:unhideWhenUsed="1"/>
-    <w:lsdException w:name="Normal (Web)" w:semiHidden="1" w:unhideWhenUsed="1"/>
-    <w:lsdException w:name="HTML Acronym" w:semiHidden="1" w:unhideWhenUsed="1"/>
-    <w:lsdException w:name="HTML Address" w:semiHidden="1" w:unhideWhenUsed="1"/>
-    <w:lsdException w:name="HTML Cite" w:semiHidden="1" w:unhideWhenUsed="1"/>
-    <w:lsdException w:name="HTML Code" w:semiHidden="1" w:unhideWhenUsed="1"/>
-    <w:lsdException w:name="HTML Definition" w:semiHidden="1" w:unhideWhenUsed="1"/>
-    <w:lsdException w:name="HTML Keyboard" w:semiHidden="1" w:unhideWhenUsed="1"/>
-    <w:lsdException w:name="HTML Preformatted" w:semiHidden="1" w:unhideWhenUsed="1"/>
-    <w:lsdException w:name="HTML Sample" w:semiHidden="1" w:unhideWhenUsed="1"/>
-    <w:lsdException w:name="HTML Typewriter" w:semiHidden="1" w:unhideWhenUsed="1"/>
-    <w:lsdException w:name="HTML Variable" w:semiHidden="1" w:unhideWhenUsed="1"/>
-    <w:lsdException w:name="Normal Table" w:semiHidden="1" w:unhideWhenUsed="1"/>
-    <w:lsdException w:name="annotation subject" w:semiHidden="1" w:unhideWhenUsed="1"/>
-    <w:lsdException w:name="No List" w:semiHidden="1" w:unhideWhenUsed="1"/>
-    <w:lsdException w:name="Outline List 1" w:semiHidden="1" w:unhideWhenUsed="1"/>
-    <w:lsdException w:name="Outline List 2" w:semiHidden="1" w:unhideWhenUsed="1"/>
-    <w:lsdException w:name="Outline List 3" w:semiHidden="1" w:unhideWhenUsed="1"/>
-    <w:lsdException w:name="Table Simple 1" w:semiHidden="1" w:unhideWhenUsed="1"/>
-    <w:lsdException w:name="Table Simple 2" w:semiHidden="1" w:unhideWhenUsed="1"/>
-    <w:lsdException w:name="Table Simple 3" w:semiHidden="1" w:unhideWhenUsed="1"/>
-    <w:lsdException w:name="Table Classic 1" w:semiHidden="1" w:unhideWhenUsed="1"/>
-    <w:lsdException w:name="Table Classic 2" w:semiHidden="1" w:unhideWhenUsed="1"/>
-    <w:lsdException w:name="Table Classic 3" w:semiHidden="1" w:unhideWhenUsed="1"/>
-    <w:lsdException w:name="Table Classic 4" w:semiHidden="1" w:unhideWhenUsed="1"/>
-    <w:lsdException w:name="Table Colorful 1" w:semiHidden="1" w:unhideWhenUsed="1"/>
-    <w:lsdException w:name="Table Colorful 2" w:semiHidden="1" w:unhideWhenUsed="1"/>
-    <w:lsdException w:name="Table Colorful 3" w:semiHidden="1" w:unhideWhenUsed="1"/>
-    <w:lsdException w:name="Table Columns 1" w:semiHidden="1" w:unhideWhenUsed="1"/>
-    <w:lsdException w:name="Table Columns 2" w:semiHidden="1" w:unhideWhenUsed="1"/>
-    <w:lsdException w:name="Table Columns 3" w:semiHidden="1" w:unhideWhenUsed="1"/>
-    <w:lsdException w:name="Table Columns 4" w:semiHidden="1" w:unhideWhenUsed="1"/>
-    <w:lsdException w:name="Table Columns 5" w:semiHidden="1" w:unhideWhenUsed="1"/>
-    <w:lsdException w:name="Table Grid 1" w:semiHidden="1" w:unhideWhenUsed="1"/>
-    <w:lsdException w:name="Table Grid 2" w:semiHidden="1" w:unhideWhenUsed="1"/>
-    <w:lsdException w:name="Table Grid 3" w:semiHidden="1" w:unhideWhenUsed="1"/>
-    <w:lsdException w:name="Table Grid 4" w:semiHidden="1" w:unhideWhenUsed="1"/>
-    <w:lsdException w:name="Table Grid 5" w:semiHidden="1" w:unhideWhenUsed="1"/>
-    <w:lsdException w:name="Table Grid 6" w:semiHidden="1" w:unhideWhenUsed="1"/>
-    <w:lsdException w:name="Table Grid 7" w:semiHidden="1" w:unhideWhenUsed="1"/>
-    <w:lsdException w:name="Table Grid 8" w:semiHidden="1" w:unhideWhenUsed="1"/>
-    <w:lsdException w:name="Table List 1" w:semiHidden="1" w:unhideWhenUsed="1"/>
-    <w:lsdException w:name="Table List 2" w:semiHidden="1" w:unhideWhenUsed="1"/>
-    <w:lsdException w:name="Table List 3" w:semiHidden="1" w:unhideWhenUsed="1"/>
-    <w:lsdException w:name="Table List 4" w:semiHidden="1" w:unhideWhenUsed="1"/>
-    <w:lsdException w:name="Table List 5" w:semiHidden="1" w:unhideWhenUsed="1"/>
-    <w:lsdException w:name="Table List 6" w:semiHidden="1" w:unhideWhenUsed="1"/>
-    <w:lsdException w:name="Table List 7" w:semiHidden="1" w:unhideWhenUsed="1"/>
-    <w:lsdException w:name="Table List 8" w:semiHidden="1" w:unhideWhenUsed="1"/>
-    <w:lsdException w:name="Table 3D effects 1" w:semiHidden="1" w:unhideWhenUsed="1"/>
-    <w:lsdException w:name="Table 3D effects 2" w:semiHidden="1" w:unhideWhenUsed="1"/>
-    <w:lsdException w:name="Table 3D effects 3" w:semiHidden="1" w:unhideWhenUsed="1"/>
-    <w:lsdException w:name="Table Contemporary" w:semiHidden="1" w:unhideWhenUsed="1"/>
-    <w:lsdException w:name="Table Elegant" w:semiHidden="1" w:unhideWhenUsed="1"/>
-    <w:lsdException w:name="Table Professional" w:semiHidden="1" w:unhideWhenUsed="1"/>
-    <w:lsdException w:name="Table Subtle 1" w:semiHidden="1" w:unhideWhenUsed="1"/>
-    <w:lsdException w:name="Table Subtle 2" w:semiHidden="1" w:unhideWhenUsed="1"/>
-    <w:lsdException w:name="Table Web 1" w:semiHidden="1" w:unhideWhenUsed="1"/>
-    <w:lsdException w:name="Table Web 2" w:semiHidden="1" w:unhideWhenUsed="1"/>
-    <w:lsdException w:name="Table Web 3" w:semiHidden="1" w:unhideWhenUsed="1"/>
-    <w:lsdException w:name="Balloon Text" w:semiHidden="1" w:unhideWhenUsed="1"/>
-    <w:lsdException w:name="Table Grid" w:uiPriority="39"/>
-    <w:lsdException w:name="Table Theme" w:semiHidden="1" w:unhideWhenUsed="1"/>
-    <w:lsdException w:name="Placeholder Text" w:semiHidden="1"/>
-    <w:lsdException w:name="No Spacing" w:uiPriority="1" w:qFormat="1"/>
-    <w:lsdException w:name="Light Shading" w:uiPriority="60"/>
-    <w:lsdException w:name="Light List" w:uiPriority="61"/>
-    <w:lsdException w:name="Light Grid" w:uiPriority="62"/>
-    <w:lsdException w:name="Medium Shading 1" w:uiPriority="63"/>
-    <w:lsdException w:name="Medium Shading 2" w:uiPriority="64"/>
-    <w:lsdException w:name="Medium List 1" w:uiPriority="65"/>
-    <w:lsdException w:name="Medium List 2" w:uiPriority="66"/>
-    <w:lsdException w:name="Medium Grid 1" w:uiPriority="67"/>
-    <w:lsdException w:name="Medium Grid 2" w:uiPriority="68"/>
-    <w:lsdException w:name="Medium Grid 3" w:uiPriority="69"/>
-    <w:lsdException w:name="Dark List" w:uiPriority="70"/>
-    <w:lsdException w:name="Colorful Shading" w:uiPriority="71"/>
-    <w:lsdException w:name="Colorful List" w:uiPriority="72"/>
-    <w:lsdException w:name="Colorful Grid" w:uiPriority="73"/>
-    <w:lsdException w:name="Light Shading Accent 1" w:uiPriority="60"/>
-    <w:lsdException w:name="Light List Accent 1" w:uiPriority="61"/>
-    <w:lsdException w:name="Light Grid Accent 1" w:uiPriority="62"/>
-    <w:lsdException w:name="Medium Shading 1 Accent 1" w:uiPriority="63"/>
-    <w:lsdException w:name="Medium Shading 2 Accent 1" w:uiPriority="64"/>
-    <w:lsdException w:name="Medium List 1 Accent 1" w:uiPriority="65"/>
-    <w:lsdException w:name="Revision" w:semiHidden="1"/>
-    <w:lsdException w:name="List Paragraph" w:uiPriority="34" w:qFormat="1"/>
-    <w:lsdException w:name="Quote" w:uiPriority="29" w:qFormat="1"/>
-    <w:lsdException w:name="Intense Quote" w:uiPriority="30" w:qFormat="1"/>
-    <w:lsdException w:name="Medium List 2 Accent 1" w:uiPriority="66"/>
-    <w:lsdException w:name="Medium Grid 1 Accent 1" w:uiPriority="67"/>
-    <w:lsdException w:name="Medium Grid 2 Accent 1" w:uiPriority="68"/>
-    <w:lsdException w:name="Medium Grid 3 Accent 1" w:uiPriority="69"/>
-    <w:lsdException w:name="Dark List Accent 1" w:uiPriority="70"/>
-    <w:lsdException w:name="Colorful Shading Accent 1" w:uiPriority="71"/>
-    <w:lsdException w:name="Colorful List Accent 1" w:uiPriority="72"/>
-    <w:lsdException w:name="Colorful Grid Accent 1" w:uiPriority="73"/>
-    <w:lsdException w:name="Light Shading Accent 2" w:uiPriority="60"/>
-    <w:lsdException w:name="Light List Accent 2" w:uiPriority="61"/>
-    <w:lsdException w:name="Light Grid Accent 2" w:uiPriority="62"/>
-    <w:lsdException w:name="Medium Shading 1 Accent 2" w:uiPriority="63"/>
-    <w:lsdException w:name="Medium Shading 2 Accent 2" w:uiPriority="64"/>
-    <w:lsdException w:name="Medium List 1 Accent 2" w:uiPriority="65"/>
-    <w:lsdException w:name="Medium List 2 Accent 2" w:uiPriority="66"/>
-    <w:lsdException w:name="Medium Grid 1 Accent 2" w:uiPriority="67"/>
-    <w:lsdException w:name="Medium Grid 2 Accent 2" w:uiPriority="68"/>
-    <w:lsdException w:name="Medium Grid 3 Accent 2" w:uiPriority="69"/>
-    <w:lsdException w:name="Dark List Accent 2" w:uiPriority="70"/>
-    <w:lsdException w:name="Colorful Shading Accent 2" w:uiPriority="71"/>
-    <w:lsdException w:name="Colorful List Accent 2" w:uiPriority="72"/>
-    <w:lsdException w:name="Colorful Grid Accent 2" w:uiPriority="73"/>
-    <w:lsdException w:name="Light Shading Accent 3" w:uiPriority="60"/>
-    <w:lsdException w:name="Light List Accent 3" w:uiPriority="61"/>
-    <w:lsdException w:name="Light Grid Accent 3" w:uiPriority="62"/>
-    <w:lsdException w:name="Medium Shading 1 Accent 3" w:uiPriority="63"/>
-    <w:lsdException w:name="Medium Shading 2 Accent 3" w:uiPriority="64"/>
-    <w:lsdException w:name="Medium List 1 Accent 3" w:uiPriority="65"/>
-    <w:lsdException w:name="Medium List 2 Accent 3" w:uiPriority="66"/>
-    <w:lsdException w:name="Medium Grid 1 Accent 3" w:uiPriority="67"/>
-    <w:lsdException w:name="Medium Grid 2 Accent 3" w:uiPriority="68"/>
-    <w:lsdException w:name="Medium Grid 3 Accent 3" w:uiPriority="69"/>
-    <w:lsdException w:name="Dark List Accent 3" w:uiPriority="70"/>
-    <w:lsdException w:name="Colorful Shading Accent 3" w:uiPriority="71"/>
-    <w:lsdException w:name="Colorful List Accent 3" w:uiPriority="72"/>
-    <w:lsdException w:name="Colorful Grid Accent 3" w:uiPriority="73"/>
-    <w:lsdException w:name="Light Shading Accent 4" w:uiPriority="60"/>
-    <w:lsdException w:name="Light List Accent 4" w:uiPriority="61"/>
-    <w:lsdException w:name="Light Grid Accent 4" w:uiPriority="62"/>
-    <w:lsdException w:name="Medium Shading 1 Accent 4" w:uiPriority="63"/>
-    <w:lsdException w:name="Medium Shading 2 Accent 4" w:uiPriority="64"/>
-    <w:lsdException w:name="Medium List 1 Accent 4" w:uiPriority="65"/>
-    <w:lsdException w:name="Medium List 2 Accent 4" w:uiPriority="66"/>
-    <w:lsdException w:name="Medium Grid 1 Accent 4" w:uiPriority="67"/>
-    <w:lsdException w:name="Medium Grid 2 Accent 4" w:uiPriority="68"/>
-    <w:lsdException w:name="Medium Grid 3 Accent 4" w:uiPriority="69"/>
-    <w:lsdException w:name="Dark List Accent 4" w:uiPriority="70"/>
-    <w:lsdException w:name="Colorful Shading Accent 4" w:uiPriority="71"/>
-    <w:lsdException w:name="Colorful List Accent 4" w:uiPriority="72"/>
-    <w:lsdException w:name="Colorful Grid Accent 4" w:uiPriority="73"/>
-    <w:lsdException w:name="Light Shading Accent 5" w:uiPriority="60"/>
-    <w:lsdException w:name="Light List Accent 5" w:uiPriority="61"/>
-    <w:lsdException w:name="Light Grid Accent 5" w:uiPriority="62"/>
-    <w:lsdException w:name="Medium Shading 1 Accent 5" w:uiPriority="63"/>
-    <w:lsdException w:name="Medium Shading 2 Accent 5" w:uiPriority="64"/>
-    <w:lsdException w:name="Medium List 1 Accent 5" w:uiPriority="65"/>
-    <w:lsdException w:name="Medium List 2 Accent 5" w:uiPriority="66"/>
-    <w:lsdException w:name="Medium Grid 1 Accent 5" w:uiPriority="67"/>
-    <w:lsdException w:name="Medium Grid 2 Accent 5" w:uiPriority="68"/>
-    <w:lsdException w:name="Medium Grid 3 Accent 5" w:uiPriority="69"/>
-    <w:lsdException w:name="Dark List Accent 5" w:uiPriority="70"/>
-    <w:lsdException w:name="Colorful Shading Accent 5" w:uiPriority="71"/>
-    <w:lsdException w:name="Colorful List Accent 5" w:uiPriority="72"/>
-    <w:lsdException w:name="Colorful Grid Accent 5" w:uiPriority="73"/>
-    <w:lsdException w:name="Light Shading Accent 6" w:uiPriority="60"/>
-    <w:lsdException w:name="Light List Accent 6" w:uiPriority="61"/>
-    <w:lsdException w:name="Light Grid Accent 6" w:uiPriority="62"/>
-    <w:lsdException w:name="Medium Shading 1 Accent 6" w:uiPriority="63"/>
-    <w:lsdException w:name="Medium Shading 2 Accent 6" w:uiPriority="64"/>
-    <w:lsdException w:name="Medium List 1 Accent 6" w:uiPriority="65"/>
-    <w:lsdException w:name="Medium List 2 Accent 6" w:uiPriority="66"/>
-    <w:lsdException w:name="Medium Grid 1 Accent 6" w:uiPriority="67"/>
-    <w:lsdException w:name="Medium Grid 2 Accent 6" w:uiPriority="68"/>
-    <w:lsdException w:name="Medium Grid 3 Accent 6" w:uiPriority="69"/>
-    <w:lsdException w:name="Dark List Accent 6" w:uiPriority="70"/>
-    <w:lsdException w:name="Colorful Shading Accent 6" w:uiPriority="71"/>
-    <w:lsdException w:name="Colorful List Accent 6" w:uiPriority="72"/>
-    <w:lsdException w:name="Colorful Grid Accent 6" w:uiPriority="73"/>
-    <w:lsdException w:name="Subtle Emphasis" w:uiPriority="19" w:qFormat="1"/>
-    <w:lsdException w:name="Intense Emphasis" w:uiPriority="21" w:qFormat="1"/>
-    <w:lsdException w:name="Subtle Reference" w:uiPriority="31" w:qFormat="1"/>
-    <w:lsdException w:name="Intense Reference" w:uiPriority="32" w:qFormat="1"/>
-    <w:lsdException w:name="Book Title" w:uiPriority="33" w:qFormat="1"/>
-    <w:lsdException w:name="Bibliography" w:semiHidden="1" w:uiPriority="37" w:unhideWhenUsed="1"/>
-    <w:lsdException w:name="TOC Heading" w:semiHidden="1" w:uiPriority="39" w:unhideWhenUsed="1" w:qFormat="1"/>
-    <w:lsdException w:name="Plain Table 1" w:uiPriority="41"/>
-    <w:lsdException w:name="Plain Table 2" w:uiPriority="42"/>
-    <w:lsdException w:name="Plain Table 3" w:uiPriority="43"/>
-    <w:lsdException w:name="Plain Table 4" w:uiPriority="44"/>
-    <w:lsdException w:name="Plain Table 5" w:uiPriority="45"/>
-    <w:lsdException w:name="Grid Table Light" w:uiPriority="40"/>
-    <w:lsdException w:name="Grid Table 1 Light" w:uiPriority="46"/>
-    <w:lsdException w:name="Grid Table 2" w:uiPriority="47"/>
-    <w:lsdException w:name="Grid Table 3" w:uiPriority="48"/>
-    <w:lsdException w:name="Grid Table 4" w:uiPriority="49"/>
-    <w:lsdException w:name="Grid Table 5 Dark" w:uiPriority="50"/>
-    <w:lsdException w:name="Grid Table 6 Colorful" w:uiPriority="51"/>
-    <w:lsdException w:name="Grid Table 7 Colorful" w:uiPriority="52"/>
-    <w:lsdException w:name="Grid Table 1 Light Accent 1" w:uiPriority="46"/>
-    <w:lsdException w:name="Grid Table 2 Accent 1" w:uiPriority="47"/>
-    <w:lsdException w:name="Grid Table 3 Accent 1" w:uiPriority="48"/>
-    <w:lsdException w:name="Grid Table 4 Accent 1" w:uiPriority="49"/>
-    <w:lsdException w:name="Grid Table 5 Dark Accent 1" w:uiPriority="50"/>
-    <w:lsdException w:name="Grid Table 6 Colorful Accent 1" w:uiPriority="51"/>
-    <w:lsdException w:name="Grid Table 7 Colorful Accent 1" w:uiPriority="52"/>
-    <w:lsdException w:name="Grid Table 1 Light Accent 2" w:uiPriority="46"/>
-    <w:lsdException w:name="Grid Table 2 Accent 2" w:uiPriority="47"/>
-    <w:lsdException w:name="Grid Table 3 Accent 2" w:uiPriority="48"/>
-    <w:lsdException w:name="Grid Table 4 Accent 2" w:uiPriority="49"/>
-    <w:lsdException w:name="Grid Table 5 Dark Accent 2" w:uiPriority="50"/>
-    <w:lsdException w:name="Grid Table 6 Colorful Accent 2" w:uiPriority="51"/>
-    <w:lsdException w:name="Grid Table 7 Colorful Accent 2" w:uiPriority="52"/>
-    <w:lsdException w:name="Grid Table 1 Light Accent 3" w:uiPriority="46"/>
-    <w:lsdException w:name="Grid Table 2 Accent 3" w:uiPriority="47"/>
-    <w:lsdException w:name="Grid Table 3 Accent 3" w:uiPriority="48"/>
-    <w:lsdException w:name="Grid Table 4 Accent 3" w:uiPriority="49"/>
-    <w:lsdException w:name="Grid Table 5 Dark Accent 3" w:uiPriority="50"/>
-    <w:lsdException w:name="Grid Table 6 Colorful Accent 3" w:uiPriority="51"/>
-    <w:lsdException w:name="Grid Table 7 Colorful Accent 3" w:uiPriority="52"/>
-    <w:lsdException w:name="Grid Table 1 Light Accent 4" w:uiPriority="46"/>
-    <w:lsdException w:name="Grid Table 2 Accent 4" w:uiPriority="47"/>
-    <w:lsdException w:name="Grid Table 3 Accent 4" w:uiPriority="48"/>
-    <w:lsdException w:name="Grid Table 4 Accent 4" w:uiPriority="49"/>
-    <w:lsdException w:name="Grid Table 5 Dark Accent 4" w:uiPriority="50"/>
-    <w:lsdException w:name="Grid Table 6 Colorful Accent 4" w:uiPriority="51"/>
-    <w:lsdException w:name="Grid Table 7 Colorful Accent 4" w:uiPriority="52"/>
-    <w:lsdException w:name="Grid Table 1 Light Accent 5" w:uiPriority="46"/>
-    <w:lsdException w:name="Grid Table 2 Accent 5" w:uiPriority="47"/>
-    <w:lsdException w:name="Grid Table 3 Accent 5" w:uiPriority="48"/>
-    <w:lsdException w:name="Grid Table 4 Accent 5" w:uiPriority="49"/>
-    <w:lsdException w:name="Grid Table 5 Dark Accent 5" w:uiPriority="50"/>
-    <w:lsdException w:name="Grid Table 6 Colorful Accent 5" w:uiPriority="51"/>
-    <w:lsdException w:name="Grid Table 7 Colorful Accent 5" w:uiPriority="52"/>
-    <w:lsdException w:name="Grid Table 1 Light Accent 6" w:uiPriority="46"/>
-    <w:lsdException w:name="Grid Table 2 Accent 6" w:uiPriority="47"/>
-    <w:lsdException w:name="Grid Table 3 Accent 6" w:uiPriority="48"/>
-    <w:lsdException w:name="Grid Table 4 Accent 6" w:uiPriority="49"/>
-    <w:lsdException w:name="Grid Table 5 Dark Accent 6" w:uiPriority="50"/>
-    <w:lsdException w:name="Grid Table 6 Colorful Accent 6" w:uiPriority="51"/>
-    <w:lsdException w:name="Grid Table 7 Colorful Accent 6" w:uiPriority="52"/>
-    <w:lsdException w:name="List Table 1 Light" w:uiPriority="46"/>
-    <w:lsdException w:name="List Table 2" w:uiPriority="47"/>
-    <w:lsdException w:name="List Table 3" w:uiPriority="48"/>
-    <w:lsdException w:name="List Table 4" w:uiPriority="49"/>
-    <w:lsdException w:name="List Table 5 Dark" w:uiPriority="50"/>
-    <w:lsdException w:name="List Table 6 Colorful" w:uiPriority="51"/>
-    <w:lsdException w:name="List Table 7 Colorful" w:uiPriority="52"/>
-    <w:lsdException w:name="List Table 1 Light Accent 1" w:uiPriority="46"/>
-    <w:lsdException w:name="List Table 2 Accent 1" w:uiPriority="47"/>
-    <w:lsdException w:name="List Table 3 Accent 1" w:uiPriority="48"/>
-    <w:lsdException w:name="List Table 4 Accent 1" w:uiPriority="49"/>
-    <w:lsdException w:name="List Table 5 Dark Accent 1" w:uiPriority="50"/>
-    <w:lsdException w:name="List Table 6 Colorful Accent 1" w:uiPriority="51"/>
-    <w:lsdException w:name="List Table 7 Colorful Accent 1" w:uiPriority="52"/>
-    <w:lsdException w:name="List Table 1 Light Accent 2" w:uiPriority="46"/>
-    <w:lsdException w:name="List Table 2 Accent 2" w:uiPriority="47"/>
-    <w:lsdException w:name="List Table 3 Accent 2" w:uiPriority="48"/>
-    <w:lsdException w:name="List Table 4 Accent 2" w:uiPriority="49"/>
-    <w:lsdException w:name="List Table 5 Dark Accent 2" w:uiPriority="50"/>
-    <w:lsdException w:name="List Table 6 Colorful Accent 2" w:uiPriority="51"/>
-    <w:lsdException w:name="List Table 7 Colorful Accent 2" w:uiPriority="52"/>
-    <w:lsdException w:name="List Table 1 Light Accent 3" w:uiPriority="46"/>
-    <w:lsdException w:name="List Table 2 Accent 3" w:uiPriority="47"/>
-    <w:lsdException w:name="List Table 3 Accent 3" w:uiPriority="48"/>
-    <w:lsdException w:name="List Table 4 Accent 3" w:uiPriority="49"/>
-    <w:lsdException w:name="List Table 5 Dark Accent 3" w:uiPriority="50"/>
-    <w:lsdException w:name="List Table 6 Colorful Accent 3" w:uiPriority="51"/>
-    <w:lsdException w:name="List Table 7 Colorful Accent 3" w:uiPriority="52"/>
-    <w:lsdException w:name="List Table 1 Light Accent 4" w:uiPriority="46"/>
-    <w:lsdException w:name="List Table 2 Accent 4" w:uiPriority="47"/>
-    <w:lsdException w:name="List Table 3 Accent 4" w:uiPriority="48"/>
-    <w:lsdException w:name="List Table 4 Accent 4" w:uiPriority="49"/>
-    <w:lsdException w:name="List Table 5 Dark Accent 4" w:uiPriority="50"/>
-    <w:lsdException w:name="List Table 6 Colorful Accent 4" w:uiPriority="51"/>
-    <w:lsdException w:name="List Table 7 Colorful Accent 4" w:uiPriority="52"/>
-    <w:lsdException w:name="List Table 1 Light Accent 5" w:uiPriority="46"/>
-    <w:lsdException w:name="List Table 2 Accent 5" w:uiPriority="47"/>
-    <w:lsdException w:name="List Table 3 Accent 5" w:uiPriority="48"/>
-    <w:lsdException w:name="List Table 4 Accent 5" w:uiPriority="49"/>
-    <w:lsdException w:name="List Table 5 Dark Accent 5" w:uiPriority="50"/>
-    <w:lsdException w:name="List Table 6 Colorful Accent 5" w:uiPriority="51"/>
-    <w:lsdException w:name="List Table 7 Colorful Accent 5" w:uiPriority="52"/>
-    <w:lsdException w:name="List Table 1 Light Accent 6" w:uiPriority="46"/>
-    <w:lsdException w:name="List Table 2 Accent 6" w:uiPriority="47"/>
-    <w:lsdException w:name="List Table 3 Accent 6" w:uiPriority="48"/>
-    <w:lsdException w:name="List Table 4 Accent 6" w:uiPriority="49"/>
-    <w:lsdException w:name="List Table 5 Dark Accent 6" w:uiPriority="50"/>
-    <w:lsdException w:name="List Table 6 Colorful Accent 6" w:uiPriority="51"/>
-    <w:lsdException w:name="List Table 7 Colorful Accent 6" w:uiPriority="52"/>
+  <w:latentStyles w:defLockedState="0" w:defUIPriority="99" w:defSemiHidden="1" w:defUnhideWhenUsed="1" w:defQFormat="0" w:count="267">
+    <w:lsdException w:name="Normal" w:semiHidden="0" w:uiPriority="0" w:unhideWhenUsed="0" w:qFormat="1"/>
+    <w:lsdException w:name="heading 1" w:semiHidden="0" w:uiPriority="0" w:unhideWhenUsed="0" w:qFormat="1"/>
+    <w:lsdException w:name="heading 2" w:semiHidden="0" w:uiPriority="0" w:unhideWhenUsed="0" w:qFormat="1"/>
+    <w:lsdException w:name="heading 3" w:semiHidden="0" w:uiPriority="0" w:unhideWhenUsed="0" w:qFormat="1"/>
+    <w:lsdException w:name="heading 4" w:semiHidden="0" w:uiPriority="0" w:unhideWhenUsed="0" w:qFormat="1"/>
+    <w:lsdException w:name="heading 5" w:semiHidden="0" w:uiPriority="0" w:unhideWhenUsed="0" w:qFormat="1"/>
+    <w:lsdException w:name="heading 6" w:semiHidden="0" w:uiPriority="0" w:unhideWhenUsed="0" w:qFormat="1"/>
+    <w:lsdException w:name="heading 7" w:semiHidden="0" w:uiPriority="0" w:unhideWhenUsed="0" w:qFormat="1"/>
+    <w:lsdException w:name="heading 8" w:semiHidden="0" w:uiPriority="0" w:unhideWhenUsed="0" w:qFormat="1"/>
+    <w:lsdException w:name="heading 9" w:semiHidden="0" w:uiPriority="0" w:unhideWhenUsed="0" w:qFormat="1"/>
+    <w:lsdException w:name="toc 1" w:uiPriority="39"/>
+    <w:lsdException w:name="toc 2" w:uiPriority="39"/>
+    <w:lsdException w:name="toc 3" w:uiPriority="39"/>
+    <w:lsdException w:name="toc 4" w:uiPriority="39"/>
+    <w:lsdException w:name="toc 5" w:uiPriority="39"/>
+    <w:lsdException w:name="toc 6" w:uiPriority="39"/>
+    <w:lsdException w:name="toc 7" w:uiPriority="39"/>
+    <w:lsdException w:name="toc 8" w:uiPriority="39"/>
+    <w:lsdException w:name="toc 9" w:uiPriority="39"/>
+    <w:lsdException w:name="caption" w:uiPriority="35" w:qFormat="1"/>
+    <w:lsdException w:name="Title" w:semiHidden="0" w:uiPriority="10" w:unhideWhenUsed="0" w:qFormat="1"/>
+    <w:lsdException w:name="Default Paragraph Font" w:uiPriority="1"/>
+    <w:lsdException w:name="Body Text" w:uiPriority="0"/>
+    <w:lsdException w:name="Subtitle" w:semiHidden="0" w:uiPriority="11" w:unhideWhenUsed="0" w:qFormat="1"/>
+    <w:lsdException w:name="Strong" w:semiHidden="0" w:uiPriority="22" w:unhideWhenUsed="0" w:qFormat="1"/>
+    <w:lsdException w:name="Emphasis" w:semiHidden="0" w:uiPriority="20" w:unhideWhenUsed="0" w:qFormat="1"/>
+    <w:lsdException w:name="Table Grid" w:semiHidden="0" w:uiPriority="39" w:unhideWhenUsed="0"/>
+    <w:lsdException w:name="Placeholder Text" w:unhideWhenUsed="0"/>
+    <w:lsdException w:name="No Spacing" w:semiHidden="0" w:uiPriority="1" w:unhideWhenUsed="0" w:qFormat="1"/>
+    <w:lsdException w:name="Light Shading" w:semiHidden="0" w:uiPriority="60" w:unhideWhenUsed="0"/>
+    <w:lsdException w:name="Light List" w:semiHidden="0" w:uiPriority="61" w:unhideWhenUsed="0"/>
+    <w:lsdException w:name="Light Grid" w:semiHidden="0" w:uiPriority="62" w:unhideWhenUsed="0"/>
+    <w:lsdException w:name="Medium Shading 1" w:semiHidden="0" w:uiPriority="63" w:unhideWhenUsed="0"/>
+    <w:lsdException w:name="Medium Shading 2" w:semiHidden="0" w:uiPriority="64" w:unhideWhenUsed="0"/>
+    <w:lsdException w:name="Medium List 1" w:semiHidden="0" w:uiPriority="65" w:unhideWhenUsed="0"/>
+    <w:lsdException w:name="Medium List 2" w:semiHidden="0" w:uiPriority="66" w:unhideWhenUsed="0"/>
+    <w:lsdException w:name="Medium Grid 1" w:semiHidden="0" w:uiPriority="67" w:unhideWhenUsed="0"/>
+    <w:lsdException w:name="Medium Grid 2" w:semiHidden="0" w:uiPriority="68" w:unhideWhenUsed="0"/>
+    <w:lsdException w:name="Medium Grid 3" w:semiHidden="0" w:uiPriority="69" w:unhideWhenUsed="0"/>
+    <w:lsdException w:name="Dark List" w:semiHidden="0" w:uiPriority="70" w:unhideWhenUsed="0"/>
+    <w:lsdException w:name="Colorful Shading" w:semiHidden="0" w:uiPriority="71" w:unhideWhenUsed="0"/>
+    <w:lsdException w:name="Colorful List" w:semiHidden="0" w:uiPriority="72" w:unhideWhenUsed="0"/>
+    <w:lsdException w:name="Colorful Grid" w:semiHidden="0" w:uiPriority="73" w:unhideWhenUsed="0"/>
+    <w:lsdException w:name="Light Shading Accent 1" w:semiHidden="0" w:uiPriority="60" w:unhideWhenUsed="0"/>
+    <w:lsdException w:name="Light List Accent 1" w:semiHidden="0" w:uiPriority="61" w:unhideWhenUsed="0"/>
+    <w:lsdException w:name="Light Grid Accent 1" w:semiHidden="0" w:uiPriority="62" w:unhideWhenUsed="0"/>
+    <w:lsdException w:name="Medium Shading 1 Accent 1" w:semiHidden="0" w:uiPriority="63" w:unhideWhenUsed="0"/>
+    <w:lsdException w:name="Medium Shading 2 Accent 1" w:semiHidden="0" w:uiPriority="64" w:unhideWhenUsed="0"/>
+    <w:lsdException w:name="Medium List 1 Accent 1" w:semiHidden="0" w:uiPriority="65" w:unhideWhenUsed="0"/>
+    <w:lsdException w:name="Revision" w:unhideWhenUsed="0"/>
+    <w:lsdException w:name="List Paragraph" w:semiHidden="0" w:uiPriority="34" w:unhideWhenUsed="0" w:qFormat="1"/>
+    <w:lsdException w:name="Quote" w:semiHidden="0" w:uiPriority="29" w:unhideWhenUsed="0" w:qFormat="1"/>
+    <w:lsdException w:name="Intense Quote" w:semiHidden="0" w:uiPriority="30" w:unhideWhenUsed="0" w:qFormat="1"/>
+    <w:lsdException w:name="Medium List 2 Accent 1" w:semiHidden="0" w:uiPriority="66" w:unhideWhenUsed="0"/>
+    <w:lsdException w:name="Medium Grid 1 Accent 1" w:semiHidden="0" w:uiPriority="67" w:unhideWhenUsed="0"/>
+    <w:lsdException w:name="Medium Grid 2 Accent 1" w:semiHidden="0" w:uiPriority="68" w:unhideWhenUsed="0"/>
+    <w:lsdException w:name="Medium Grid 3 Accent 1" w:semiHidden="0" w:uiPriority="69" w:unhideWhenUsed="0"/>
+    <w:lsdException w:name="Dark List Accent 1" w:semiHidden="0" w:uiPriority="70" w:unhideWhenUsed="0"/>
+    <w:lsdException w:name="Colorful Shading Accent 1" w:semiHidden="0" w:uiPriority="71" w:unhideWhenUsed="0"/>
+    <w:lsdException w:name="Colorful List Accent 1" w:semiHidden="0" w:uiPriority="72" w:unhideWhenUsed="0"/>
+    <w:lsdException w:name="Colorful Grid Accent 1" w:semiHidden="0" w:uiPriority="73" w:unhideWhenUsed="0"/>
+    <w:lsdException w:name="Light Shading Accent 2" w:semiHidden="0" w:uiPriority="60" w:unhideWhenUsed="0"/>
+    <w:lsdException w:name="Light List Accent 2" w:semiHidden="0" w:uiPriority="61" w:unhideWhenUsed="0"/>
+    <w:lsdException w:name="Light Grid Accent 2" w:semiHidden="0" w:uiPriority="62" w:unhideWhenUsed="0"/>
+    <w:lsdException w:name="Medium Shading 1 Accent 2" w:semiHidden="0" w:uiPriority="63" w:unhideWhenUsed="0"/>
+    <w:lsdException w:name="Medium Shading 2 Accent 2" w:semiHidden="0" w:uiPriority="64" w:unhideWhenUsed="0"/>
+    <w:lsdException w:name="Medium List 1 Accent 2" w:semiHidden="0" w:uiPriority="65" w:unhideWhenUsed="0"/>
+    <w:lsdException w:name="Medium List 2 Accent 2" w:semiHidden="0" w:uiPriority="66" w:unhideWhenUsed="0"/>
+    <w:lsdException w:name="Medium Grid 1 Accent 2" w:semiHidden="0" w:uiPriority="67" w:unhideWhenUsed="0"/>
+    <w:lsdException w:name="Medium Grid 2 Accent 2" w:semiHidden="0" w:uiPriority="68" w:unhideWhenUsed="0"/>
+    <w:lsdException w:name="Medium Grid 3 Accent 2" w:semiHidden="0" w:uiPriority="69" w:unhideWhenUsed="0"/>
+    <w:lsdException w:name="Dark List Accent 2" w:semiHidden="0" w:uiPriority="70" w:unhideWhenUsed="0"/>
+    <w:lsdException w:name="Colorful Shading Accent 2" w:semiHidden="0" w:uiPriority="71" w:unhideWhenUsed="0"/>
+    <w:lsdException w:name="Colorful List Accent 2" w:semiHidden="0" w:uiPriority="72" w:unhideWhenUsed="0"/>
+    <w:lsdException w:name="Colorful Grid Accent 2" w:semiHidden="0" w:uiPriority="73" w:unhideWhenUsed="0"/>
+    <w:lsdException w:name="Light Shading Accent 3" w:semiHidden="0" w:uiPriority="60" w:unhideWhenUsed="0"/>
+    <w:lsdException w:name="Light List Accent 3" w:semiHidden="0" w:uiPriority="61" w:unhideWhenUsed="0"/>
+    <w:lsdException w:name="Light Grid Accent 3" w:semiHidden="0" w:uiPriority="62" w:unhideWhenUsed="0"/>
+    <w:lsdException w:name="Medium Shading 1 Accent 3" w:semiHidden="0" w:uiPriority="63" w:unhideWhenUsed="0"/>
+    <w:lsdException w:name="Medium Shading 2 Accent 3" w:semiHidden="0" w:uiPriority="64" w:unhideWhenUsed="0"/>
+    <w:lsdException w:name="Medium List 1 Accent 3" w:semiHidden="0" w:uiPriority="65" w:unhideWhenUsed="0"/>
+    <w:lsdException w:name="Medium List 2 Accent 3" w:semiHidden="0" w:uiPriority="66" w:unhideWhenUsed="0"/>
+    <w:lsdException w:name="Medium Grid 1 Accent 3" w:semiHidden="0" w:uiPriority="67" w:unhideWhenUsed="0"/>
+    <w:lsdException w:name="Medium Grid 2 Accent 3" w:semiHidden="0" w:uiPriority="68" w:unhideWhenUsed="0"/>
+    <w:lsdException w:name="Medium Grid 3 Accent 3" w:semiHidden="0" w:uiPriority="69" w:unhideWhenUsed="0"/>
+    <w:lsdException w:name="Dark List Accent 3" w:semiHidden="0" w:uiPriority="70" w:unhideWhenUsed="0"/>
+    <w:lsdException w:name="Colorful Shading Accent 3" w:semiHidden="0" w:uiPriority="71" w:unhideWhenUsed="0"/>
+    <w:lsdException w:name="Colorful List Accent 3" w:semiHidden="0" w:uiPriority="72" w:unhideWhenUsed="0"/>
+    <w:lsdException w:name="Colorful Grid Accent 3" w:semiHidden="0" w:uiPriority="73" w:unhideWhenUsed="0"/>
+    <w:lsdException w:name="Light Shading Accent 4" w:semiHidden="0" w:uiPriority="60" w:unhideWhenUsed="0"/>
+    <w:lsdException w:name="Light List Accent 4" w:semiHidden="0" w:uiPriority="61" w:unhideWhenUsed="0"/>
+    <w:lsdException w:name="Light Grid Accent 4" w:semiHidden="0" w:uiPriority="62" w:unhideWhenUsed="0"/>
+    <w:lsdException w:name="Medium Shading 1 Accent 4" w:semiHidden="0" w:uiPriority="63" w:unhideWhenUsed="0"/>
+    <w:lsdException w:name="Medium Shading 2 Accent 4" w:semiHidden="0" w:uiPriority="64" w:unhideWhenUsed="0"/>
+    <w:lsdException w:name="Medium List 1 Accent 4" w:semiHidden="0" w:uiPriority="65" w:unhideWhenUsed="0"/>
+    <w:lsdException w:name="Medium List 2 Accent 4" w:semiHidden="0" w:uiPriority="66" w:unhideWhenUsed="0"/>
+    <w:lsdException w:name="Medium Grid 1 Accent 4" w:semiHidden="0" w:uiPriority="67" w:unhideWhenUsed="0"/>
+    <w:lsdException w:name="Medium Grid 2 Accent 4" w:semiHidden="0" w:uiPriority="68" w:unhideWhenUsed="0"/>
+    <w:lsdException w:name="Medium Grid 3 Accent 4" w:semiHidden="0" w:uiPriority="69" w:unhideWhenUsed="0"/>
+    <w:lsdException w:name="Dark List Accent 4" w:semiHidden="0" w:uiPriority="70" w:unhideWhenUsed="0"/>
+    <w:lsdException w:name="Colorful Shading Accent 4" w:semiHidden="0" w:uiPriority="71" w:unhideWhenUsed="0"/>
+    <w:lsdException w:name="Colorful List Accent 4" w:semiHidden="0" w:uiPriority="72" w:unhideWhenUsed="0"/>
+    <w:lsdException w:name="Colorful Grid Accent 4" w:semiHidden="0" w:uiPriority="73" w:unhideWhenUsed="0"/>
+    <w:lsdException w:name="Light Shading Accent 5" w:semiHidden="0" w:uiPriority="60" w:unhideWhenUsed="0"/>
+    <w:lsdException w:name="Light List Accent 5" w:semiHidden="0" w:uiPriority="61" w:unhideWhenUsed="0"/>
+    <w:lsdException w:name="Light Grid Accent 5" w:semiHidden="0" w:uiPriority="62" w:unhideWhenUsed="0"/>
+    <w:lsdException w:name="Medium Shading 1 Accent 5" w:semiHidden="0" w:uiPriority="63" w:unhideWhenUsed="0"/>
+    <w:lsdException w:name="Medium Shading 2 Accent 5" w:semiHidden="0" w:uiPriority="64" w:unhideWhenUsed="0"/>
+    <w:lsdException w:name="Medium List 1 Accent 5" w:semiHidden="0" w:uiPriority="65" w:unhideWhenUsed="0"/>
+    <w:lsdException w:name="Medium List 2 Accent 5" w:semiHidden="0" w:uiPriority="66" w:unhideWhenUsed="0"/>
+    <w:lsdException w:name="Medium Grid 1 Accent 5" w:semiHidden="0" w:uiPriority="67" w:unhideWhenUsed="0"/>
+    <w:lsdException w:name="Medium Grid 2 Accent 5" w:semiHidden="0" w:uiPriority="68" w:unhideWhenUsed="0"/>
+    <w:lsdException w:name="Medium Grid 3 Accent 5" w:semiHidden="0" w:uiPriority="69" w:unhideWhenUsed="0"/>
+    <w:lsdException w:name="Dark List Accent 5" w:semiHidden="0" w:uiPriority="70" w:unhideWhenUsed="0"/>
+    <w:lsdException w:name="Colorful Shading Accent 5" w:semiHidden="0" w:uiPriority="71" w:unhideWhenUsed="0"/>
+    <w:lsdException w:name="Colorful List Accent 5" w:semiHidden="0" w:uiPriority="72" w:unhideWhenUsed="0"/>
+    <w:lsdException w:name="Colorful Grid Accent 5" w:semiHidden="0" w:uiPriority="73" w:unhideWhenUsed="0"/>
+    <w:lsdException w:name="Light Shading Accent 6" w:semiHidden="0" w:uiPriority="60" w:unhideWhenUsed="0"/>
+    <w:lsdException w:name="Light List Accent 6" w:semiHidden="0" w:uiPriority="61" w:unhideWhenUsed="0"/>
+    <w:lsdException w:name="Light Grid Accent 6" w:semiHidden="0" w:uiPriority="62" w:unhideWhenUsed="0"/>
+    <w:lsdException w:name="Medium Shading 1 Accent 6" w:semiHidden="0" w:uiPriority="63" w:unhideWhenUsed="0"/>
+    <w:lsdException w:name="Medium Shading 2 Accent 6" w:semiHidden="0" w:uiPriority="64" w:unhideWhenUsed="0"/>
+    <w:lsdException w:name="Medium List 1 Accent 6" w:semiHidden="0" w:uiPriority="65" w:unhideWhenUsed="0"/>
+    <w:lsdException w:name="Medium List 2 Accent 6" w:semiHidden="0" w:uiPriority="66" w:unhideWhenUsed="0"/>
+    <w:lsdException w:name="Medium Grid 1 Accent 6" w:semiHidden="0" w:uiPriority="67" w:unhideWhenUsed="0"/>
+    <w:lsdException w:name="Medium Grid 2 Accent 6" w:semiHidden="0" w:uiPriority="68" w:unhideWhenUsed="0"/>
+    <w:lsdException w:name="Medium Grid 3 Accent 6" w:semiHidden="0" w:uiPriority="69" w:unhideWhenUsed="0"/>
+    <w:lsdException w:name="Dark List Accent 6" w:semiHidden="0" w:uiPriority="70" w:unhideWhenUsed="0"/>
+    <w:lsdException w:name="Colorful Shading Accent 6" w:semiHidden="0" w:uiPriority="71" w:unhideWhenUsed="0"/>
+    <w:lsdException w:name="Colorful List Accent 6" w:semiHidden="0" w:uiPriority="72" w:unhideWhenUsed="0"/>
+    <w:lsdException w:name="Colorful Grid Accent 6" w:semiHidden="0" w:uiPriority="73" w:unhideWhenUsed="0"/>
+    <w:lsdException w:name="Subtle Emphasis" w:semiHidden="0" w:uiPriority="19" w:unhideWhenUsed="0" w:qFormat="1"/>
+    <w:lsdException w:name="Intense Emphasis" w:semiHidden="0" w:uiPriority="21" w:unhideWhenUsed="0" w:qFormat="1"/>
+    <w:lsdException w:name="Subtle Reference" w:semiHidden="0" w:uiPriority="31" w:unhideWhenUsed="0" w:qFormat="1"/>
+    <w:lsdException w:name="Intense Reference" w:semiHidden="0" w:uiPriority="32" w:unhideWhenUsed="0" w:qFormat="1"/>
+    <w:lsdException w:name="Book Title" w:semiHidden="0" w:uiPriority="33" w:unhideWhenUsed="0" w:qFormat="1"/>
+    <w:lsdException w:name="Bibliography" w:uiPriority="37"/>
+    <w:lsdException w:name="TOC Heading" w:uiPriority="39" w:qFormat="1"/>
+  </w:latentStyles>
+  <w:style w:type="paragraph" w:default="1" w:styleId="Normal">
+    <w:name w:val="Normal"/>
+    <w:qFormat/>
+    <w:pPr>
+      <w:widowControl w:val="0"/>
+      <w:spacing w:line="240" w:lineRule="atLeast"/>
+    </w:pPr>
+    <w:rPr>
+      <w:lang w:eastAsia="en-US"/>
+    </w:rPr>
+  </w:style>
+  <w:style w:type="paragraph" w:styleId="Heading1">
+    <w:name w:val="heading 1"/>
+    <w:basedOn w:val="Normal"/>
+    <w:next w:val="Normal"/>
+    <w:qFormat/>
+    <w:pPr>
+      <w:keepNext/>
+      <w:numPr>
+        <w:numId w:val="1"/>
+      </w:numPr>
+      <w:spacing w:before="120" w:after="60"/>
+      <w:outlineLvl w:val="0"/>
+    </w:pPr>
+    <w:rPr>
+      <w:rFonts w:ascii="Arial" w:hAnsi="Arial"/>
+      <w:b/>
+      <w:sz w:val="24"/>
+    </w:rPr>
+  </w:style>
+  <w:style w:type="paragraph" w:styleId="Heading2">
+    <w:name w:val="heading 2"/>
+    <w:basedOn w:val="Heading1"/>
+    <w:next w:val="Normal"/>
+    <w:qFormat/>
+    <w:pPr>
+      <w:numPr>
+        <w:ilvl w:val="1"/>
+      </w:numPr>
+      <w:outlineLvl w:val="1"/>
+    </w:pPr>
+    <w:rPr>
+      <w:sz w:val="20"/>
+    </w:rPr>
+  </w:style>
+  <w:style w:type="paragraph" w:styleId="Heading3">
+    <w:name w:val="heading 3"/>
+    <w:basedOn w:val="Heading1"/>
+    <w:next w:val="Normal"/>
+    <w:qFormat/>
+    <w:pPr>
+      <w:numPr>
+        <w:ilvl w:val="2"/>
+      </w:numPr>
+      <w:outlineLvl w:val="2"/>
+    </w:pPr>
+    <w:rPr>
+      <w:b w:val="0"/>
+      <w:i/>
+      <w:sz w:val="20"/>
+    </w:rPr>
+  </w:style>
+  <w:style w:type="paragraph" w:styleId="Heading4">
+    <w:name w:val="heading 4"/>
+    <w:basedOn w:val="Heading1"/>
+    <w:next w:val="Normal"/>
+    <w:qFormat/>
+    <w:pPr>
+      <w:numPr>
+        <w:ilvl w:val="3"/>
+      </w:numPr>
+      <w:outlineLvl w:val="3"/>
+    </w:pPr>
+    <w:rPr>
+      <w:b w:val="0"/>
+      <w:sz w:val="20"/>
+    </w:rPr>
+  </w:style>
+  <w:style w:type="paragraph" w:styleId="Heading5">
+    <w:name w:val="heading 5"/>
+    <w:basedOn w:val="Normal"/>
+    <w:next w:val="Normal"/>
+    <w:qFormat/>
+    <w:pPr>
+      <w:numPr>
+        <w:ilvl w:val="4"/>
+        <w:numId w:val="1"/>
+      </w:numPr>
+      <w:spacing w:before="240" w:after="60"/>
+      <w:outlineLvl w:val="4"/>
+    </w:pPr>
+    <w:rPr>
+      <w:sz w:val="22"/>
+    </w:rPr>
+  </w:style>
+  <w:style w:type="paragraph" w:styleId="Heading6">
+    <w:name w:val="heading 6"/>
+    <w:basedOn w:val="Normal"/>
+    <w:next w:val="Normal"/>
+    <w:qFormat/>
+    <w:pPr>
+      <w:numPr>
+        <w:ilvl w:val="5"/>
+        <w:numId w:val="1"/>
+      </w:numPr>
+      <w:spacing w:before="240" w:after="60"/>
+      <w:outlineLvl w:val="5"/>
+    </w:pPr>
+    <w:rPr>
+      <w:i/>
+      <w:sz w:val="22"/>
+    </w:rPr>
+  </w:style>
+  <w:style w:type="paragraph" w:styleId="Heading7">
+    <w:name w:val="heading 7"/>
+    <w:basedOn w:val="Normal"/>
+    <w:next w:val="Normal"/>
+    <w:qFormat/>
+    <w:pPr>
+      <w:numPr>
+        <w:ilvl w:val="6"/>
+        <w:numId w:val="1"/>
+      </w:numPr>
+      <w:spacing w:before="240" w:after="60"/>
+      <w:outlineLvl w:val="6"/>
+    </w:pPr>
+  </w:style>
+  <w:style w:type="paragraph" w:styleId="Heading8">
+    <w:name w:val="heading 8"/>
+    <w:basedOn w:val="Normal"/>
+    <w:next w:val="Normal"/>
+    <w:qFormat/>
+    <w:pPr>
+      <w:numPr>
+        <w:ilvl w:val="7"/>
+        <w:numId w:val="1"/>
+      </w:numPr>
+      <w:spacing w:before="240" w:after="60"/>
+      <w:outlineLvl w:val="7"/>
+    </w:pPr>
+    <w:rPr>
+      <w:i/>
+    </w:rPr>
+  </w:style>
+  <w:style w:type="paragraph" w:styleId="Heading9">
+    <w:name w:val="heading 9"/>
+    <w:basedOn w:val="Normal"/>
+    <w:next w:val="Normal"/>
+    <w:qFormat/>
+    <w:pPr>
+      <w:numPr>
+        <w:ilvl w:val="8"/>
+        <w:numId w:val="1"/>
+      </w:numPr>
+      <w:spacing w:before="240" w:after="60"/>
+      <w:outlineLvl w:val="8"/>
+    </w:pPr>
+    <w:rPr>
+      <w:b/>
+      <w:i/>
+      <w:sz w:val="18"/>
+    </w:rPr>
+  </w:style>
+  <w:style w:type="character" w:default="1" w:styleId="DefaultParagraphFont">
+    <w:name w:val="Default Paragraph Font"/>
+    <w:uiPriority w:val="1"/>
+    <w:semiHidden/>
+    <w:unhideWhenUsed/>
+  </w:style>
+  <w:style w:type="table" w:default="1" w:styleId="TableNormal">
+    <w:name w:val="Normal Table"/>
+    <w:uiPriority w:val="99"/>
+    <w:semiHidden/>
+    <w:unhideWhenUsed/>
+    <w:tblPr>
+      <w:tblInd w:w="0" w:type="dxa"/>
+      <w:tblCellMar>
+        <w:top w:w="0" w:type="dxa"/>
+        <w:left w:w="108" w:type="dxa"/>
+        <w:bottom w:w="0" w:type="dxa"/>
+        <w:right w:w="108" w:type="dxa"/>
+      </w:tblCellMar>
+    </w:tblPr>
+  </w:style>
+  <w:style w:type="numbering" w:default="1" w:styleId="NoList">
+    <w:name w:val="No List"/>
+    <w:uiPriority w:val="99"/>
+    <w:semiHidden/>
+    <w:unhideWhenUsed/>
+  </w:style>
+  <w:style w:type="paragraph" w:customStyle="1" w:styleId="Paragraph2">
+    <w:name w:val="Paragraph2"/>
+    <w:basedOn w:val="Normal"/>
+    <w:pPr>
+      <w:spacing w:before="80"/>
+      <w:ind w:left="720"/>
+      <w:jc w:val="both"/>
+    </w:pPr>
+    <w:rPr>
+      <w:color w:val="000000"/>
+      <w:lang w:val="en-AU"/>
+    </w:rPr>
+  </w:style>
+  <w:style w:type="paragraph" w:styleId="Title">
+    <w:name w:val="Title"/>
+    <w:basedOn w:val="Normal"/>
+    <w:next w:val="Normal"/>
+    <w:qFormat/>
+    <w:pPr>
+      <w:spacing w:line="240" w:lineRule="auto"/>
+      <w:jc w:val="center"/>
+    </w:pPr>
+    <w:rPr>
+      <w:rFonts w:ascii="Arial" w:hAnsi="Arial"/>
+      <w:b/>
+      <w:sz w:val="36"/>
+    </w:rPr>
+  </w:style>
+  <w:style w:type="paragraph" w:styleId="Subtitle">
+    <w:name w:val="Subtitle"/>
+    <w:basedOn w:val="Normal"/>
+    <w:qFormat/>
+    <w:pPr>
+      <w:spacing w:after="60"/>
+      <w:jc w:val="center"/>
+    </w:pPr>
+    <w:rPr>
+      <w:rFonts w:ascii="Arial" w:hAnsi="Arial"/>
+      <w:i/>
+      <w:sz w:val="36"/>
+      <w:lang w:val="en-AU"/>
+    </w:rPr>
+  </w:style>
+  <w:style w:type="paragraph" w:styleId="NormalIndent">
+    <w:name w:val="Normal Indent"/>
+    <w:basedOn w:val="Normal"/>
+    <w:semiHidden/>
+    <w:pPr>
+      <w:ind w:left="900" w:hanging="900"/>
+    </w:pPr>
+  </w:style>
+  <w:style w:type="paragraph" w:styleId="TOC1">
+    <w:name w:val="toc 1"/>
+    <w:basedOn w:val="Normal"/>
+    <w:next w:val="Normal"/>
+    <w:uiPriority w:val="39"/>
+    <w:pPr>
+      <w:tabs>
+        <w:tab w:val="right" w:pos="9360"/>
+      </w:tabs>
+      <w:spacing w:before="240" w:after="60"/>
+      <w:ind w:right="720"/>
+    </w:pPr>
+  </w:style>
+  <w:style w:type="paragraph" w:styleId="TOC2">
+    <w:name w:val="toc 2"/>
+    <w:basedOn w:val="Normal"/>
+    <w:next w:val="Normal"/>
+    <w:uiPriority w:val="39"/>
+    <w:pPr>
+      <w:tabs>
+        <w:tab w:val="right" w:pos="9360"/>
+      </w:tabs>
+      <w:ind w:left="432" w:right="720"/>
+    </w:pPr>
+  </w:style>
+  <w:style w:type="paragraph" w:styleId="TOC3">
+    <w:name w:val="toc 3"/>
+    <w:basedOn w:val="Normal"/>
+    <w:next w:val="Normal"/>
+    <w:semiHidden/>
+    <w:pPr>
+      <w:tabs>
+        <w:tab w:val="left" w:pos="1440"/>
+        <w:tab w:val="right" w:pos="9360"/>
+      </w:tabs>
+      <w:ind w:left="864"/>
+    </w:pPr>
+  </w:style>
+  <w:style w:type="paragraph" w:styleId="Header">
+    <w:name w:val="header"/>
+    <w:basedOn w:val="Normal"/>
+    <w:semiHidden/>
+    <w:pPr>
+      <w:tabs>
+        <w:tab w:val="center" w:pos="4320"/>
+        <w:tab w:val="right" w:pos="8640"/>
+      </w:tabs>
+    </w:pPr>
+  </w:style>
+  <w:style w:type="paragraph" w:styleId="Footer">
+    <w:name w:val="footer"/>
+    <w:basedOn w:val="Normal"/>
+    <w:semiHidden/>
+    <w:pPr>
+      <w:tabs>
+        <w:tab w:val="center" w:pos="4320"/>
+        <w:tab w:val="right" w:pos="8640"/>
+      </w:tabs>
+    </w:pPr>
+  </w:style>
+  <w:style w:type="character" w:styleId="PageNumber">
+    <w:name w:val="page number"/>
+    <w:basedOn w:val="DefaultParagraphFont"/>
+    <w:semiHidden/>
+  </w:style>
+  <w:style w:type="paragraph" w:customStyle="1" w:styleId="Bullet1">
+    <w:name w:val="Bullet1"/>
+    <w:basedOn w:val="Normal"/>
+    <w:pPr>
+      <w:ind w:left="720" w:hanging="432"/>
+    </w:pPr>
+  </w:style>
+  <w:style w:type="paragraph" w:customStyle="1" w:styleId="Bullet2">
+    <w:name w:val="Bullet2"/>
+    <w:basedOn w:val="Normal"/>
+    <w:pPr>
+      <w:ind w:left="1440" w:hanging="360"/>
+    </w:pPr>
+    <w:rPr>
+      <w:color w:val="000080"/>
+    </w:rPr>
+  </w:style>
+  <w:style w:type="paragraph" w:customStyle="1" w:styleId="Tabletext">
+    <w:name w:val="Tabletext"/>
+    <w:basedOn w:val="Normal"/>
+    <w:pPr>
+      <w:keepLines/>
+      <w:spacing w:after="120"/>
+    </w:pPr>
+  </w:style>
+  <w:style w:type="paragraph" w:styleId="BodyText">
+    <w:name w:val="Body Text"/>
+    <w:basedOn w:val="Normal"/>
+    <w:semiHidden/>
+    <w:pPr>
+      <w:keepLines/>
+      <w:spacing w:after="120"/>
+      <w:ind w:left="720"/>
+    </w:pPr>
+  </w:style>
+  <w:style w:type="paragraph" w:styleId="DocumentMap">
+    <w:name w:val="Document Map"/>
+    <w:basedOn w:val="Normal"/>
+    <w:semiHidden/>
+    <w:pPr>
+      <w:shd w:val="clear" w:color="auto" w:fill="000080"/>
+    </w:pPr>
+    <w:rPr>
+      <w:rFonts w:ascii="Tahoma" w:hAnsi="Tahoma"/>
+    </w:rPr>
+  </w:style>
+  <w:style w:type="character" w:styleId="FootnoteReference">
+    <w:name w:val="footnote reference"/>
+    <w:basedOn w:val="DefaultParagraphFont"/>
+    <w:semiHidden/>
+    <w:rPr>
+      <w:sz w:val="20"/>
+      <w:vertAlign w:val="superscript"/>
+    </w:rPr>
+  </w:style>
+  <w:style w:type="paragraph" w:styleId="FootnoteText">
+    <w:name w:val="footnote text"/>
+    <w:basedOn w:val="Normal"/>
+    <w:semiHidden/>
+    <w:pPr>
+      <w:keepNext/>
+      <w:keepLines/>
+      <w:pBdr>
+        <w:bottom w:val="single" w:sz="6" w:space="0" w:color="000000"/>
+      </w:pBdr>
+      <w:spacing w:before="40" w:after="40"/>
+      <w:ind w:left="360" w:hanging="360"/>
+    </w:pPr>
+    <w:rPr>
+      <w:rFonts w:ascii="Helvetica" w:hAnsi="Helvetica"/>
+      <w:sz w:val="16"/>
+    </w:rPr>
+  </w:style>
+  <w:style w:type="paragraph" w:customStyle="1" w:styleId="MainTitle">
+    <w:name w:val="Main Title"/>
+    <w:basedOn w:val="Normal"/>
+    <w:pPr>
+      <w:spacing w:before="480" w:after="60" w:line="240" w:lineRule="auto"/>
+      <w:jc w:val="center"/>
+    </w:pPr>
+    <w:rPr>
+      <w:rFonts w:ascii="Arial" w:hAnsi="Arial"/>
+      <w:b/>
+      <w:kern w:val="28"/>
+      <w:sz w:val="32"/>
+    </w:rPr>
+  </w:style>
+  <w:style w:type="paragraph" w:customStyle="1" w:styleId="Paragraph1">
+    <w:name w:val="Paragraph1"/>
+    <w:basedOn w:val="Normal"/>
+    <w:pPr>
+      <w:spacing w:before="80" w:line="240" w:lineRule="auto"/>
+      <w:jc w:val="both"/>
+    </w:pPr>
+  </w:style>
+  <w:style w:type="paragraph" w:customStyle="1" w:styleId="Paragraph3">
+    <w:name w:val="Paragraph3"/>
+    <w:basedOn w:val="Normal"/>
+    <w:pPr>
+      <w:spacing w:before="80" w:line="240" w:lineRule="auto"/>
+      <w:ind w:left="1530"/>
+      <w:jc w:val="both"/>
+    </w:pPr>
+  </w:style>
+  <w:style w:type="paragraph" w:customStyle="1" w:styleId="Paragraph4">
+    <w:name w:val="Paragraph4"/>
+    <w:basedOn w:val="Normal"/>
+    <w:pPr>
+      <w:spacing w:before="80" w:line="240" w:lineRule="auto"/>
+      <w:ind w:left="2250"/>
+      <w:jc w:val="both"/>
+    </w:pPr>
+  </w:style>
+  <w:style w:type="paragraph" w:styleId="TOC4">
+    <w:name w:val="toc 4"/>
+    <w:basedOn w:val="Normal"/>
+    <w:next w:val="Normal"/>
+    <w:semiHidden/>
+    <w:pPr>
+      <w:ind w:left="600"/>
+    </w:pPr>
+  </w:style>
+  <w:style w:type="paragraph" w:styleId="TOC5">
+    <w:name w:val="toc 5"/>
+    <w:basedOn w:val="Normal"/>
+    <w:next w:val="Normal"/>
+    <w:semiHidden/>
+    <w:pPr>
+      <w:ind w:left="800"/>
+    </w:pPr>
+  </w:style>
+  <w:style w:type="paragraph" w:styleId="TOC6">
+    <w:name w:val="toc 6"/>
+    <w:basedOn w:val="Normal"/>
+    <w:next w:val="Normal"/>
+    <w:semiHidden/>
+    <w:pPr>
+      <w:ind w:left="1000"/>
+    </w:pPr>
+  </w:style>
+  <w:style w:type="paragraph" w:styleId="TOC7">
+    <w:name w:val="toc 7"/>
+    <w:basedOn w:val="Normal"/>
+    <w:next w:val="Normal"/>
+    <w:semiHidden/>
+    <w:pPr>
+      <w:ind w:left="1200"/>
+    </w:pPr>
+  </w:style>
+  <w:style w:type="paragraph" w:styleId="TOC8">
+    <w:name w:val="toc 8"/>
+    <w:basedOn w:val="Normal"/>
+    <w:next w:val="Normal"/>
+    <w:semiHidden/>
+    <w:pPr>
+      <w:ind w:left="1400"/>
+    </w:pPr>
+  </w:style>
+  <w:style w:type="paragraph" w:styleId="TOC9">
+    <w:name w:val="toc 9"/>
+    <w:basedOn w:val="Normal"/>
+    <w:next w:val="Normal"/>
+    <w:semiHidden/>
+    <w:pPr>
+      <w:ind w:left="1600"/>
+    </w:pPr>
+  </w:style>
+  <w:style w:type="paragraph" w:styleId="BodyText2">
+    <w:name w:val="Body Text 2"/>
+    <w:basedOn w:val="Normal"/>
+    <w:semiHidden/>
+    <w:rPr>
+      <w:i/>
+      <w:color w:val="0000FF"/>
+    </w:rPr>
+  </w:style>
+  <w:style w:type="paragraph" w:styleId="BodyTextIndent">
+    <w:name w:val="Body Text Indent"/>
+    <w:basedOn w:val="Normal"/>
+    <w:semiHidden/>
+    <w:pPr>
+      <w:ind w:left="720"/>
+    </w:pPr>
+    <w:rPr>
+      <w:i/>
+      <w:color w:val="0000FF"/>
+      <w:u w:val="single"/>
+    </w:rPr>
+  </w:style>
+  <w:style w:type="paragraph" w:customStyle="1" w:styleId="Body">
+    <w:name w:val="Body"/>
+    <w:basedOn w:val="Normal"/>
+    <w:pPr>
+      <w:widowControl/>
+      <w:spacing w:before="120" w:line="240" w:lineRule="auto"/>
+      <w:jc w:val="both"/>
+    </w:pPr>
+    <w:rPr>
+      <w:rFonts w:ascii="Book Antiqua" w:hAnsi="Book Antiqua"/>
+    </w:rPr>
+  </w:style>
+  <w:style w:type="paragraph" w:customStyle="1" w:styleId="Bullet">
+    <w:name w:val="Bullet"/>
+    <w:basedOn w:val="Normal"/>
+    <w:pPr>
+      <w:widowControl/>
+      <w:numPr>
+        <w:numId w:val="2"/>
+      </w:numPr>
+      <w:tabs>
+        <w:tab w:val="left" w:pos="720"/>
+      </w:tabs>
+      <w:spacing w:before="120" w:line="240" w:lineRule="auto"/>
+      <w:ind w:right="360"/>
+      <w:jc w:val="both"/>
+    </w:pPr>
+    <w:rPr>
+      <w:rFonts w:ascii="Book Antiqua" w:hAnsi="Book Antiqua"/>
+    </w:rPr>
+  </w:style>
+  <w:style w:type="paragraph" w:customStyle="1" w:styleId="InfoBlue">
+    <w:name w:val="InfoBlue"/>
+    <w:basedOn w:val="Normal"/>
+    <w:next w:val="BodyText"/>
+    <w:autoRedefine/>
+    <w:rsid w:val="004A6504"/>
+    <w:pPr>
+      <w:spacing w:before="120" w:after="120"/>
+      <w:ind w:left="720"/>
+    </w:pPr>
+    <w:rPr>
+      <w:b/>
+      <w:sz w:val="22"/>
+      <w:szCs w:val="22"/>
+    </w:rPr>
+  </w:style>
+  <w:style w:type="character" w:styleId="Hyperlink">
+    <w:name w:val="Hyperlink"/>
+    <w:basedOn w:val="DefaultParagraphFont"/>
+    <w:uiPriority w:val="99"/>
+    <w:rPr>
+      <w:color w:val="0000FF"/>
+      <w:u w:val="single"/>
+    </w:rPr>
+  </w:style>
+  <w:style w:type="character" w:styleId="FollowedHyperlink">
+    <w:name w:val="FollowedHyperlink"/>
+    <w:basedOn w:val="DefaultParagraphFont"/>
+    <w:semiHidden/>
+    <w:rPr>
+      <w:color w:val="800080"/>
+      <w:u w:val="single"/>
+    </w:rPr>
+  </w:style>
+  <w:style w:type="character" w:styleId="Strong">
+    <w:name w:val="Strong"/>
+    <w:basedOn w:val="DefaultParagraphFont"/>
+    <w:qFormat/>
+    <w:rPr>
+      <w:b/>
+      <w:bCs/>
+    </w:rPr>
+  </w:style>
+  <w:style w:type="paragraph" w:customStyle="1" w:styleId="Headingtext2Blue">
+    <w:name w:val="Heading text 2 + Blue"/>
+    <w:basedOn w:val="Normal"/>
+    <w:autoRedefine/>
+    <w:rsid w:val="00345D5F"/>
+    <w:pPr>
+      <w:widowControl/>
+      <w:numPr>
+        <w:numId w:val="30"/>
+      </w:numPr>
+      <w:spacing w:after="120" w:line="240" w:lineRule="auto"/>
+      <w:jc w:val="both"/>
+    </w:pPr>
+    <w:rPr>
+      <w:rFonts w:ascii="Arial" w:hAnsi="Arial"/>
+      <w:sz w:val="22"/>
+      <w:szCs w:val="22"/>
+      <w:lang w:val="en-AU"/>
+    </w:rPr>
+  </w:style>
+  <w:style w:type="paragraph" w:styleId="ListParagraph">
+    <w:name w:val="List Paragraph"/>
+    <w:basedOn w:val="Normal"/>
+    <w:uiPriority w:val="34"/>
+    <w:qFormat/>
+    <w:rsid w:val="00354C80"/>
+    <w:pPr>
+      <w:widowControl/>
+      <w:spacing w:after="160" w:line="259" w:lineRule="auto"/>
+      <w:ind w:left="720"/>
+      <w:contextualSpacing/>
+    </w:pPr>
+    <w:rPr>
+      <w:rFonts w:asciiTheme="minorHAnsi" w:eastAsiaTheme="minorHAnsi" w:hAnsiTheme="minorHAnsi" w:cstheme="minorBidi"/>
+      <w:sz w:val="22"/>
+      <w:szCs w:val="22"/>
+    </w:rPr>
+  </w:style>
+  <w:style w:type="paragraph" w:styleId="Date">
+    <w:name w:val="Date"/>
+    <w:basedOn w:val="Normal"/>
+    <w:next w:val="Normal"/>
+    <w:link w:val="DateChar"/>
+    <w:uiPriority w:val="99"/>
+    <w:semiHidden/>
+    <w:unhideWhenUsed/>
+    <w:rsid w:val="0020236D"/>
+  </w:style>
+  <w:style w:type="character" w:customStyle="1" w:styleId="DateChar">
+    <w:name w:val="Date Char"/>
+    <w:basedOn w:val="DefaultParagraphFont"/>
+    <w:link w:val="Date"/>
+    <w:uiPriority w:val="99"/>
+    <w:semiHidden/>
+    <w:rsid w:val="0020236D"/>
+    <w:rPr>
+      <w:lang w:eastAsia="en-US"/>
+    </w:rPr>
+  </w:style>
+  <w:style w:type="table" w:styleId="TableGrid">
+    <w:name w:val="Table Grid"/>
+    <w:basedOn w:val="TableNormal"/>
+    <w:uiPriority w:val="39"/>
+    <w:rsid w:val="00D237F2"/>
+    <w:tblPr>
+      <w:tblInd w:w="0" w:type="dxa"/>
+      <w:tblBorders>
+        <w:top w:val="single" w:sz="4" w:space="0" w:color="auto"/>
+        <w:left w:val="single" w:sz="4" w:space="0" w:color="auto"/>
+        <w:bottom w:val="single" w:sz="4" w:space="0" w:color="auto"/>
+        <w:right w:val="single" w:sz="4" w:space="0" w:color="auto"/>
+        <w:insideH w:val="single" w:sz="4" w:space="0" w:color="auto"/>
+        <w:insideV w:val="single" w:sz="4" w:space="0" w:color="auto"/>
+      </w:tblBorders>
+      <w:tblCellMar>
+        <w:top w:w="0" w:type="dxa"/>
+        <w:left w:w="108" w:type="dxa"/>
+        <w:bottom w:w="0" w:type="dxa"/>
+        <w:right w:w="108" w:type="dxa"/>
+      </w:tblCellMar>
+    </w:tblPr>
+  </w:style>
+  <w:style w:type="paragraph" w:styleId="BalloonText">
+    <w:name w:val="Balloon Text"/>
+    <w:basedOn w:val="Normal"/>
+    <w:link w:val="BalloonTextChar"/>
+    <w:uiPriority w:val="99"/>
+    <w:semiHidden/>
+    <w:unhideWhenUsed/>
+    <w:rsid w:val="00D237F2"/>
+    <w:pPr>
+      <w:spacing w:line="240" w:lineRule="auto"/>
+    </w:pPr>
+    <w:rPr>
+      <w:rFonts w:ascii="Segoe UI" w:hAnsi="Segoe UI" w:cs="Segoe UI"/>
+      <w:sz w:val="18"/>
+      <w:szCs w:val="18"/>
+    </w:rPr>
+  </w:style>
+  <w:style w:type="character" w:customStyle="1" w:styleId="BalloonTextChar">
+    <w:name w:val="Balloon Text Char"/>
+    <w:basedOn w:val="DefaultParagraphFont"/>
+    <w:link w:val="BalloonText"/>
+    <w:uiPriority w:val="99"/>
+    <w:semiHidden/>
+    <w:rsid w:val="00D237F2"/>
+    <w:rPr>
+      <w:rFonts w:ascii="Segoe UI" w:hAnsi="Segoe UI" w:cs="Segoe UI"/>
+      <w:sz w:val="18"/>
+      <w:szCs w:val="18"/>
+      <w:lang w:eastAsia="en-US"/>
+    </w:rPr>
+  </w:style>
+  <w:style w:type="paragraph" w:styleId="TOCHeading">
+    <w:name w:val="TOC Heading"/>
+    <w:basedOn w:val="Heading1"/>
+    <w:next w:val="Normal"/>
+    <w:uiPriority w:val="39"/>
+    <w:unhideWhenUsed/>
+    <w:qFormat/>
+    <w:rsid w:val="00131790"/>
+    <w:pPr>
+      <w:keepLines/>
+      <w:widowControl/>
+      <w:numPr>
+        <w:numId w:val="0"/>
+      </w:numPr>
+      <w:spacing w:before="240" w:after="0" w:line="259" w:lineRule="auto"/>
+      <w:outlineLvl w:val="9"/>
+    </w:pPr>
+    <w:rPr>
+      <w:rFonts w:asciiTheme="majorHAnsi" w:eastAsiaTheme="majorEastAsia" w:hAnsiTheme="majorHAnsi" w:cstheme="majorBidi"/>
+      <w:b w:val="0"/>
+      <w:color w:val="2E74B5" w:themeColor="accent1" w:themeShade="BF"/>
+      <w:sz w:val="32"/>
+      <w:szCs w:val="32"/>
+    </w:rPr>
+  </w:style>
+</w:styles>
+</file>
+
+<file path=word/stylesWithEffects.xml><?xml version="1.0" encoding="utf-8"?>
+<w:styles xmlns:wpc="http://schemas.microsoft.com/office/word/2010/wordprocessingCanvas" xmlns:mc="http://schemas.openxmlformats.org/markup-compatibility/2006" xmlns:o="urn:schemas-microsoft-com:office:office" xmlns:r="http://schemas.openxmlformats.org/officeDocument/2006/relationships" xmlns:m="http://schemas.openxmlformats.org/officeDocument/2006/math" xmlns:v="urn:schemas-microsoft-com:vml" xmlns:wp14="http://schemas.microsoft.com/office/word/2010/wordprocessingDrawing" xmlns:wp="http://schemas.openxmlformats.org/drawingml/2006/wordprocessingDrawing" xmlns:w10="urn:schemas-microsoft-com:office:word" xmlns:w="http://schemas.openxmlformats.org/wordprocessingml/2006/main" xmlns:w14="http://schemas.microsoft.com/office/word/2010/wordml" xmlns:wpg="http://schemas.microsoft.com/office/word/2010/wordprocessingGroup" xmlns:wpi="http://schemas.microsoft.com/office/word/2010/wordprocessingInk" xmlns:wne="http://schemas.microsoft.com/office/word/2006/wordml" xmlns:wps="http://schemas.microsoft.com/office/word/2010/wordprocessingShape" mc:Ignorable="w14 wp14">
+  <w:docDefaults>
+    <w:rPrDefault>
+      <w:rPr>
+        <w:rFonts w:ascii="Times New Roman" w:eastAsia="Times New Roman" w:hAnsi="Times New Roman" w:cs="Times New Roman"/>
+        <w:lang w:val="en-US" w:eastAsia="ja-JP" w:bidi="ar-SA"/>
+      </w:rPr>
+    </w:rPrDefault>
+    <w:pPrDefault/>
+  </w:docDefaults>
+  <w:latentStyles w:defLockedState="0" w:defUIPriority="99" w:defSemiHidden="1" w:defUnhideWhenUsed="1" w:defQFormat="0" w:count="267">
+    <w:lsdException w:name="Normal" w:semiHidden="0" w:uiPriority="0" w:unhideWhenUsed="0" w:qFormat="1"/>
+    <w:lsdException w:name="heading 1" w:semiHidden="0" w:uiPriority="0" w:unhideWhenUsed="0" w:qFormat="1"/>
+    <w:lsdException w:name="heading 2" w:semiHidden="0" w:uiPriority="0" w:unhideWhenUsed="0" w:qFormat="1"/>
+    <w:lsdException w:name="heading 3" w:semiHidden="0" w:uiPriority="0" w:unhideWhenUsed="0" w:qFormat="1"/>
+    <w:lsdException w:name="heading 4" w:semiHidden="0" w:uiPriority="0" w:unhideWhenUsed="0" w:qFormat="1"/>
+    <w:lsdException w:name="heading 5" w:semiHidden="0" w:uiPriority="0" w:unhideWhenUsed="0" w:qFormat="1"/>
+    <w:lsdException w:name="heading 6" w:semiHidden="0" w:uiPriority="0" w:unhideWhenUsed="0" w:qFormat="1"/>
+    <w:lsdException w:name="heading 7" w:semiHidden="0" w:uiPriority="0" w:unhideWhenUsed="0" w:qFormat="1"/>
+    <w:lsdException w:name="heading 8" w:semiHidden="0" w:uiPriority="0" w:unhideWhenUsed="0" w:qFormat="1"/>
+    <w:lsdException w:name="heading 9" w:semiHidden="0" w:uiPriority="0" w:unhideWhenUsed="0" w:qFormat="1"/>
+    <w:lsdException w:name="toc 1" w:uiPriority="39"/>
+    <w:lsdException w:name="toc 2" w:uiPriority="39"/>
+    <w:lsdException w:name="toc 3" w:uiPriority="39"/>
+    <w:lsdException w:name="toc 4" w:uiPriority="39"/>
+    <w:lsdException w:name="toc 5" w:uiPriority="39"/>
+    <w:lsdException w:name="toc 6" w:uiPriority="39"/>
+    <w:lsdException w:name="toc 7" w:uiPriority="39"/>
+    <w:lsdException w:name="toc 8" w:uiPriority="39"/>
+    <w:lsdException w:name="toc 9" w:uiPriority="39"/>
+    <w:lsdException w:name="caption" w:uiPriority="35" w:qFormat="1"/>
+    <w:lsdException w:name="Title" w:semiHidden="0" w:uiPriority="10" w:unhideWhenUsed="0" w:qFormat="1"/>
+    <w:lsdException w:name="Default Paragraph Font" w:uiPriority="1"/>
+    <w:lsdException w:name="Body Text" w:uiPriority="0"/>
+    <w:lsdException w:name="Subtitle" w:semiHidden="0" w:uiPriority="11" w:unhideWhenUsed="0" w:qFormat="1"/>
+    <w:lsdException w:name="Strong" w:semiHidden="0" w:uiPriority="22" w:unhideWhenUsed="0" w:qFormat="1"/>
+    <w:lsdException w:name="Emphasis" w:semiHidden="0" w:uiPriority="20" w:unhideWhenUsed="0" w:qFormat="1"/>
+    <w:lsdException w:name="Table Grid" w:semiHidden="0" w:uiPriority="39" w:unhideWhenUsed="0"/>
+    <w:lsdException w:name="Placeholder Text" w:unhideWhenUsed="0"/>
+    <w:lsdException w:name="No Spacing" w:semiHidden="0" w:uiPriority="1" w:unhideWhenUsed="0" w:qFormat="1"/>
+    <w:lsdException w:name="Light Shading" w:semiHidden="0" w:uiPriority="60" w:unhideWhenUsed="0"/>
+    <w:lsdException w:name="Light List" w:semiHidden="0" w:uiPriority="61" w:unhideWhenUsed="0"/>
+    <w:lsdException w:name="Light Grid" w:semiHidden="0" w:uiPriority="62" w:unhideWhenUsed="0"/>
+    <w:lsdException w:name="Medium Shading 1" w:semiHidden="0" w:uiPriority="63" w:unhideWhenUsed="0"/>
+    <w:lsdException w:name="Medium Shading 2" w:semiHidden="0" w:uiPriority="64" w:unhideWhenUsed="0"/>
+    <w:lsdException w:name="Medium List 1" w:semiHidden="0" w:uiPriority="65" w:unhideWhenUsed="0"/>
+    <w:lsdException w:name="Medium List 2" w:semiHidden="0" w:uiPriority="66" w:unhideWhenUsed="0"/>
+    <w:lsdException w:name="Medium Grid 1" w:semiHidden="0" w:uiPriority="67" w:unhideWhenUsed="0"/>
+    <w:lsdException w:name="Medium Grid 2" w:semiHidden="0" w:uiPriority="68" w:unhideWhenUsed="0"/>
+    <w:lsdException w:name="Medium Grid 3" w:semiHidden="0" w:uiPriority="69" w:unhideWhenUsed="0"/>
+    <w:lsdException w:name="Dark List" w:semiHidden="0" w:uiPriority="70" w:unhideWhenUsed="0"/>
+    <w:lsdException w:name="Colorful Shading" w:semiHidden="0" w:uiPriority="71" w:unhideWhenUsed="0"/>
+    <w:lsdException w:name="Colorful List" w:semiHidden="0" w:uiPriority="72" w:unhideWhenUsed="0"/>
+    <w:lsdException w:name="Colorful Grid" w:semiHidden="0" w:uiPriority="73" w:unhideWhenUsed="0"/>
+    <w:lsdException w:name="Light Shading Accent 1" w:semiHidden="0" w:uiPriority="60" w:unhideWhenUsed="0"/>
+    <w:lsdException w:name="Light List Accent 1" w:semiHidden="0" w:uiPriority="61" w:unhideWhenUsed="0"/>
+    <w:lsdException w:name="Light Grid Accent 1" w:semiHidden="0" w:uiPriority="62" w:unhideWhenUsed="0"/>
+    <w:lsdException w:name="Medium Shading 1 Accent 1" w:semiHidden="0" w:uiPriority="63" w:unhideWhenUsed="0"/>
+    <w:lsdException w:name="Medium Shading 2 Accent 1" w:semiHidden="0" w:uiPriority="64" w:unhideWhenUsed="0"/>
+    <w:lsdException w:name="Medium List 1 Accent 1" w:semiHidden="0" w:uiPriority="65" w:unhideWhenUsed="0"/>
+    <w:lsdException w:name="Revision" w:unhideWhenUsed="0"/>
+    <w:lsdException w:name="List Paragraph" w:semiHidden="0" w:uiPriority="34" w:unhideWhenUsed="0" w:qFormat="1"/>
+    <w:lsdException w:name="Quote" w:semiHidden="0" w:uiPriority="29" w:unhideWhenUsed="0" w:qFormat="1"/>
+    <w:lsdException w:name="Intense Quote" w:semiHidden="0" w:uiPriority="30" w:unhideWhenUsed="0" w:qFormat="1"/>
+    <w:lsdException w:name="Medium List 2 Accent 1" w:semiHidden="0" w:uiPriority="66" w:unhideWhenUsed="0"/>
+    <w:lsdException w:name="Medium Grid 1 Accent 1" w:semiHidden="0" w:uiPriority="67" w:unhideWhenUsed="0"/>
+    <w:lsdException w:name="Medium Grid 2 Accent 1" w:semiHidden="0" w:uiPriority="68" w:unhideWhenUsed="0"/>
+    <w:lsdException w:name="Medium Grid 3 Accent 1" w:semiHidden="0" w:uiPriority="69" w:unhideWhenUsed="0"/>
+    <w:lsdException w:name="Dark List Accent 1" w:semiHidden="0" w:uiPriority="70" w:unhideWhenUsed="0"/>
+    <w:lsdException w:name="Colorful Shading Accent 1" w:semiHidden="0" w:uiPriority="71" w:unhideWhenUsed="0"/>
+    <w:lsdException w:name="Colorful List Accent 1" w:semiHidden="0" w:uiPriority="72" w:unhideWhenUsed="0"/>
+    <w:lsdException w:name="Colorful Grid Accent 1" w:semiHidden="0" w:uiPriority="73" w:unhideWhenUsed="0"/>
+    <w:lsdException w:name="Light Shading Accent 2" w:semiHidden="0" w:uiPriority="60" w:unhideWhenUsed="0"/>
+    <w:lsdException w:name="Light List Accent 2" w:semiHidden="0" w:uiPriority="61" w:unhideWhenUsed="0"/>
+    <w:lsdException w:name="Light Grid Accent 2" w:semiHidden="0" w:uiPriority="62" w:unhideWhenUsed="0"/>
+    <w:lsdException w:name="Medium Shading 1 Accent 2" w:semiHidden="0" w:uiPriority="63" w:unhideWhenUsed="0"/>
+    <w:lsdException w:name="Medium Shading 2 Accent 2" w:semiHidden="0" w:uiPriority="64" w:unhideWhenUsed="0"/>
+    <w:lsdException w:name="Medium List 1 Accent 2" w:semiHidden="0" w:uiPriority="65" w:unhideWhenUsed="0"/>
+    <w:lsdException w:name="Medium List 2 Accent 2" w:semiHidden="0" w:uiPriority="66" w:unhideWhenUsed="0"/>
+    <w:lsdException w:name="Medium Grid 1 Accent 2" w:semiHidden="0" w:uiPriority="67" w:unhideWhenUsed="0"/>
+    <w:lsdException w:name="Medium Grid 2 Accent 2" w:semiHidden="0" w:uiPriority="68" w:unhideWhenUsed="0"/>
+    <w:lsdException w:name="Medium Grid 3 Accent 2" w:semiHidden="0" w:uiPriority="69" w:unhideWhenUsed="0"/>
+    <w:lsdException w:name="Dark List Accent 2" w:semiHidden="0" w:uiPriority="70" w:unhideWhenUsed="0"/>
+    <w:lsdException w:name="Colorful Shading Accent 2" w:semiHidden="0" w:uiPriority="71" w:unhideWhenUsed="0"/>
+    <w:lsdException w:name="Colorful List Accent 2" w:semiHidden="0" w:uiPriority="72" w:unhideWhenUsed="0"/>
+    <w:lsdException w:name="Colorful Grid Accent 2" w:semiHidden="0" w:uiPriority="73" w:unhideWhenUsed="0"/>
+    <w:lsdException w:name="Light Shading Accent 3" w:semiHidden="0" w:uiPriority="60" w:unhideWhenUsed="0"/>
+    <w:lsdException w:name="Light List Accent 3" w:semiHidden="0" w:uiPriority="61" w:unhideWhenUsed="0"/>
+    <w:lsdException w:name="Light Grid Accent 3" w:semiHidden="0" w:uiPriority="62" w:unhideWhenUsed="0"/>
+    <w:lsdException w:name="Medium Shading 1 Accent 3" w:semiHidden="0" w:uiPriority="63" w:unhideWhenUsed="0"/>
+    <w:lsdException w:name="Medium Shading 2 Accent 3" w:semiHidden="0" w:uiPriority="64" w:unhideWhenUsed="0"/>
+    <w:lsdException w:name="Medium List 1 Accent 3" w:semiHidden="0" w:uiPriority="65" w:unhideWhenUsed="0"/>
+    <w:lsdException w:name="Medium List 2 Accent 3" w:semiHidden="0" w:uiPriority="66" w:unhideWhenUsed="0"/>
+    <w:lsdException w:name="Medium Grid 1 Accent 3" w:semiHidden="0" w:uiPriority="67" w:unhideWhenUsed="0"/>
+    <w:lsdException w:name="Medium Grid 2 Accent 3" w:semiHidden="0" w:uiPriority="68" w:unhideWhenUsed="0"/>
+    <w:lsdException w:name="Medium Grid 3 Accent 3" w:semiHidden="0" w:uiPriority="69" w:unhideWhenUsed="0"/>
+    <w:lsdException w:name="Dark List Accent 3" w:semiHidden="0" w:uiPriority="70" w:unhideWhenUsed="0"/>
+    <w:lsdException w:name="Colorful Shading Accent 3" w:semiHidden="0" w:uiPriority="71" w:unhideWhenUsed="0"/>
+    <w:lsdException w:name="Colorful List Accent 3" w:semiHidden="0" w:uiPriority="72" w:unhideWhenUsed="0"/>
+    <w:lsdException w:name="Colorful Grid Accent 3" w:semiHidden="0" w:uiPriority="73" w:unhideWhenUsed="0"/>
+    <w:lsdException w:name="Light Shading Accent 4" w:semiHidden="0" w:uiPriority="60" w:unhideWhenUsed="0"/>
+    <w:lsdException w:name="Light List Accent 4" w:semiHidden="0" w:uiPriority="61" w:unhideWhenUsed="0"/>
+    <w:lsdException w:name="Light Grid Accent 4" w:semiHidden="0" w:uiPriority="62" w:unhideWhenUsed="0"/>
+    <w:lsdException w:name="Medium Shading 1 Accent 4" w:semiHidden="0" w:uiPriority="63" w:unhideWhenUsed="0"/>
+    <w:lsdException w:name="Medium Shading 2 Accent 4" w:semiHidden="0" w:uiPriority="64" w:unhideWhenUsed="0"/>
+    <w:lsdException w:name="Medium List 1 Accent 4" w:semiHidden="0" w:uiPriority="65" w:unhideWhenUsed="0"/>
+    <w:lsdException w:name="Medium List 2 Accent 4" w:semiHidden="0" w:uiPriority="66" w:unhideWhenUsed="0"/>
+    <w:lsdException w:name="Medium Grid 1 Accent 4" w:semiHidden="0" w:uiPriority="67" w:unhideWhenUsed="0"/>
+    <w:lsdException w:name="Medium Grid 2 Accent 4" w:semiHidden="0" w:uiPriority="68" w:unhideWhenUsed="0"/>
+    <w:lsdException w:name="Medium Grid 3 Accent 4" w:semiHidden="0" w:uiPriority="69" w:unhideWhenUsed="0"/>
+    <w:lsdException w:name="Dark List Accent 4" w:semiHidden="0" w:uiPriority="70" w:unhideWhenUsed="0"/>
+    <w:lsdException w:name="Colorful Shading Accent 4" w:semiHidden="0" w:uiPriority="71" w:unhideWhenUsed="0"/>
+    <w:lsdException w:name="Colorful List Accent 4" w:semiHidden="0" w:uiPriority="72" w:unhideWhenUsed="0"/>
+    <w:lsdException w:name="Colorful Grid Accent 4" w:semiHidden="0" w:uiPriority="73" w:unhideWhenUsed="0"/>
+    <w:lsdException w:name="Light Shading Accent 5" w:semiHidden="0" w:uiPriority="60" w:unhideWhenUsed="0"/>
+    <w:lsdException w:name="Light List Accent 5" w:semiHidden="0" w:uiPriority="61" w:unhideWhenUsed="0"/>
+    <w:lsdException w:name="Light Grid Accent 5" w:semiHidden="0" w:uiPriority="62" w:unhideWhenUsed="0"/>
+    <w:lsdException w:name="Medium Shading 1 Accent 5" w:semiHidden="0" w:uiPriority="63" w:unhideWhenUsed="0"/>
+    <w:lsdException w:name="Medium Shading 2 Accent 5" w:semiHidden="0" w:uiPriority="64" w:unhideWhenUsed="0"/>
+    <w:lsdException w:name="Medium List 1 Accent 5" w:semiHidden="0" w:uiPriority="65" w:unhideWhenUsed="0"/>
+    <w:lsdException w:name="Medium List 2 Accent 5" w:semiHidden="0" w:uiPriority="66" w:unhideWhenUsed="0"/>
+    <w:lsdException w:name="Medium Grid 1 Accent 5" w:semiHidden="0" w:uiPriority="67" w:unhideWhenUsed="0"/>
+    <w:lsdException w:name="Medium Grid 2 Accent 5" w:semiHidden="0" w:uiPriority="68" w:unhideWhenUsed="0"/>
+    <w:lsdException w:name="Medium Grid 3 Accent 5" w:semiHidden="0" w:uiPriority="69" w:unhideWhenUsed="0"/>
+    <w:lsdException w:name="Dark List Accent 5" w:semiHidden="0" w:uiPriority="70" w:unhideWhenUsed="0"/>
+    <w:lsdException w:name="Colorful Shading Accent 5" w:semiHidden="0" w:uiPriority="71" w:unhideWhenUsed="0"/>
+    <w:lsdException w:name="Colorful List Accent 5" w:semiHidden="0" w:uiPriority="72" w:unhideWhenUsed="0"/>
+    <w:lsdException w:name="Colorful Grid Accent 5" w:semiHidden="0" w:uiPriority="73" w:unhideWhenUsed="0"/>
+    <w:lsdException w:name="Light Shading Accent 6" w:semiHidden="0" w:uiPriority="60" w:unhideWhenUsed="0"/>
+    <w:lsdException w:name="Light List Accent 6" w:semiHidden="0" w:uiPriority="61" w:unhideWhenUsed="0"/>
+    <w:lsdException w:name="Light Grid Accent 6" w:semiHidden="0" w:uiPriority="62" w:unhideWhenUsed="0"/>
+    <w:lsdException w:name="Medium Shading 1 Accent 6" w:semiHidden="0" w:uiPriority="63" w:unhideWhenUsed="0"/>
+    <w:lsdException w:name="Medium Shading 2 Accent 6" w:semiHidden="0" w:uiPriority="64" w:unhideWhenUsed="0"/>
+    <w:lsdException w:name="Medium List 1 Accent 6" w:semiHidden="0" w:uiPriority="65" w:unhideWhenUsed="0"/>
+    <w:lsdException w:name="Medium List 2 Accent 6" w:semiHidden="0" w:uiPriority="66" w:unhideWhenUsed="0"/>
+    <w:lsdException w:name="Medium Grid 1 Accent 6" w:semiHidden="0" w:uiPriority="67" w:unhideWhenUsed="0"/>
+    <w:lsdException w:name="Medium Grid 2 Accent 6" w:semiHidden="0" w:uiPriority="68" w:unhideWhenUsed="0"/>
+    <w:lsdException w:name="Medium Grid 3 Accent 6" w:semiHidden="0" w:uiPriority="69" w:unhideWhenUsed="0"/>
+    <w:lsdException w:name="Dark List Accent 6" w:semiHidden="0" w:uiPriority="70" w:unhideWhenUsed="0"/>
+    <w:lsdException w:name="Colorful Shading Accent 6" w:semiHidden="0" w:uiPriority="71" w:unhideWhenUsed="0"/>
+    <w:lsdException w:name="Colorful List Accent 6" w:semiHidden="0" w:uiPriority="72" w:unhideWhenUsed="0"/>
+    <w:lsdException w:name="Colorful Grid Accent 6" w:semiHidden="0" w:uiPriority="73" w:unhideWhenUsed="0"/>
+    <w:lsdException w:name="Subtle Emphasis" w:semiHidden="0" w:uiPriority="19" w:unhideWhenUsed="0" w:qFormat="1"/>
+    <w:lsdException w:name="Intense Emphasis" w:semiHidden="0" w:uiPriority="21" w:unhideWhenUsed="0" w:qFormat="1"/>
+    <w:lsdException w:name="Subtle Reference" w:semiHidden="0" w:uiPriority="31" w:unhideWhenUsed="0" w:qFormat="1"/>
+    <w:lsdException w:name="Intense Reference" w:semiHidden="0" w:uiPriority="32" w:unhideWhenUsed="0" w:qFormat="1"/>
+    <w:lsdException w:name="Book Title" w:semiHidden="0" w:uiPriority="33" w:unhideWhenUsed="0" w:qFormat="1"/>
+    <w:lsdException w:name="Bibliography" w:uiPriority="37"/>
+    <w:lsdException w:name="TOC Heading" w:uiPriority="39" w:qFormat="1"/>
   </w:latentStyles>
   <w:style w:type="paragraph" w:default="1" w:styleId="Normal">
     <w:name w:val="Normal"/>
@@ -31667,7 +32881,7 @@
     </a:clrScheme>
     <a:fontScheme name="Office">
       <a:majorFont>
-        <a:latin typeface="Calibri Light" panose="020F0302020204030204"/>
+        <a:latin typeface="Calibri Light"/>
         <a:ea typeface=""/>
         <a:cs typeface=""/>
         <a:font script="Jpan" typeface="游ゴシック Light"/>
@@ -31702,7 +32916,7 @@
         <a:font script="Geor" typeface="Sylfaen"/>
       </a:majorFont>
       <a:minorFont>
-        <a:latin typeface="Calibri" panose="020F0502020204030204"/>
+        <a:latin typeface="Calibri"/>
         <a:ea typeface=""/>
         <a:cs typeface=""/>
         <a:font script="Jpan" typeface="游明朝"/>
@@ -31879,7 +33093,7 @@
   <a:extraClrSchemeLst/>
   <a:extLst>
     <a:ext uri="{05A4C25C-085E-4340-85A3-A5531E510DB2}">
-      <thm15:themeFamily xmlns:thm15="http://schemas.microsoft.com/office/thememl/2012/main" name="Office Theme" id="{62F939B6-93AF-4DB8-9C6B-D6C7DFDC589F}" vid="{4A3C46E8-61CC-4603-A589-7422A47A8E4A}"/>
+      <thm15:themeFamily xmlns:thm15="http://schemas.microsoft.com/office/thememl/2012/main" xmlns="" name="Office Theme" id="{62F939B6-93AF-4DB8-9C6B-D6C7DFDC589F}" vid="{4A3C46E8-61CC-4603-A589-7422A47A8E4A}"/>
     </a:ext>
   </a:extLst>
 </a:theme>
@@ -31890,7 +33104,7 @@
 </file>
 
 <file path=customXml/itemProps1.xml><?xml version="1.0" encoding="utf-8"?>
-<ds:datastoreItem xmlns:ds="http://schemas.openxmlformats.org/officeDocument/2006/customXml" ds:itemID="{AE486F0E-5490-461A-B270-05825E0DA44D}">
+<ds:datastoreItem xmlns:ds="http://schemas.openxmlformats.org/officeDocument/2006/customXml" ds:itemID="{414B81D1-009C-404D-AA63-655E232AD8B7}">
   <ds:schemaRefs>
     <ds:schemaRef ds:uri="http://schemas.openxmlformats.org/officeDocument/2006/bibliography"/>
   </ds:schemaRefs>

</xml_diff>

<commit_message>
cập nhật báo cáo tổng kết, hướng dẫn sử dụng, file chưa link
</commit_message>
<xml_diff>
--- a/VietFood Documents/Báo cáo kiểm thử/Báo cáo kiểm thử.docx
+++ b/VietFood Documents/Báo cáo kiểm thử/Báo cáo kiểm thử.docx
@@ -32,7 +32,7 @@
         <w:rPr>
           <w:rFonts w:ascii="Times New Roman" w:hAnsi="Times New Roman"/>
         </w:rPr>
-        <w:t>&lt;PHẦN MỀM DẠY NẤU ĂN&gt;</w:t>
+        <w:t>PHẦN MỀM DẠY NẤU ĂN</w:t>
       </w:r>
       <w:r>
         <w:rPr>
@@ -171,7 +171,7 @@
           <w:rFonts w:ascii="Times New Roman" w:hAnsi="Times New Roman"/>
           <w:sz w:val="28"/>
         </w:rPr>
-        <w:t xml:space="preserve"> &lt;</w:t>
+        <w:t xml:space="preserve"> </w:t>
       </w:r>
       <w:r>
         <w:rPr>
@@ -194,13 +194,8 @@
         </w:rPr>
         <w:t>1</w:t>
       </w:r>
-      <w:r>
-        <w:rPr>
-          <w:rFonts w:ascii="Times New Roman" w:hAnsi="Times New Roman"/>
-          <w:sz w:val="28"/>
-        </w:rPr>
-        <w:t>&gt;</w:t>
-      </w:r>
+      <w:bookmarkStart w:id="0" w:name="_GoBack"/>
+      <w:bookmarkEnd w:id="0"/>
     </w:p>
     <w:p>
       <w:pPr>
@@ -558,12 +553,7 @@
               <w:jc w:val="center"/>
             </w:pPr>
             <w:r>
-              <w:t>Trần Ngô Việt H</w:t>
-            </w:r>
-            <w:bookmarkStart w:id="0" w:name="_GoBack"/>
-            <w:bookmarkEnd w:id="0"/>
-            <w:r>
-              <w:t>ưng</w:t>
+              <w:t>Trần Ngô Việt Hưng</w:t>
             </w:r>
           </w:p>
         </w:tc>
@@ -26120,7 +26110,7 @@
               <w:b/>
               <w:noProof/>
             </w:rPr>
-            <w:t>20</w:t>
+            <w:t>6</w:t>
           </w:r>
           <w:r>
             <w:rPr>
@@ -31890,7 +31880,7 @@
 </file>
 
 <file path=customXml/itemProps1.xml><?xml version="1.0" encoding="utf-8"?>
-<ds:datastoreItem xmlns:ds="http://schemas.openxmlformats.org/officeDocument/2006/customXml" ds:itemID="{AE486F0E-5490-461A-B270-05825E0DA44D}">
+<ds:datastoreItem xmlns:ds="http://schemas.openxmlformats.org/officeDocument/2006/customXml" ds:itemID="{794C4020-E4D0-49C1-BED5-1FD59D002FCD}">
   <ds:schemaRefs>
     <ds:schemaRef ds:uri="http://schemas.openxmlformats.org/officeDocument/2006/bibliography"/>
   </ds:schemaRefs>

</xml_diff>